<commit_message>
Finished cleaning codes for not-quote variables
</commit_message>
<xml_diff>
--- a/List of edits to SES coding.docx
+++ b/List of edits to SES coding.docx
@@ -5,15 +5,36 @@
     <w:p>
       <w:pPr>
         <w:pStyle w:val="Normal"/>
-        <w:rPr>
-          <w:rFonts w:ascii="Times New Roman" w:hAnsi="Times New Roman"/>
-        </w:rPr>
-      </w:pPr>
-      <w:r>
-        <w:rPr>
-          <w:rFonts w:ascii="Times New Roman" w:hAnsi="Times New Roman"/>
-        </w:rPr>
-        <w:t>5.15.20</w:t>
+        <w:rPr/>
+      </w:pPr>
+      <w:r>
+        <w:rPr>
+          <w:rFonts w:ascii="Times New Roman" w:hAnsi="Times New Roman"/>
+        </w:rPr>
+        <w:t>5.15.20 = Start date</w:t>
+      </w:r>
+    </w:p>
+    <w:p>
+      <w:pPr>
+        <w:pStyle w:val="Normal"/>
+        <w:rPr>
+          <w:rFonts w:ascii="Times New Roman" w:hAnsi="Times New Roman"/>
+        </w:rPr>
+      </w:pPr>
+      <w:r>
+        <w:rPr/>
+      </w:r>
+    </w:p>
+    <w:p>
+      <w:pPr>
+        <w:pStyle w:val="Normal"/>
+        <w:rPr/>
+      </w:pPr>
+      <w:r>
+        <w:rPr>
+          <w:rFonts w:ascii="Times New Roman" w:hAnsi="Times New Roman"/>
+        </w:rPr>
+        <w:t>All changes:</w:t>
       </w:r>
     </w:p>
     <w:p>
@@ -281,6 +302,7 @@
           <w:rFonts w:ascii="Times New Roman" w:hAnsi="Times New Roman"/>
         </w:rPr>
       </w:pPr>
+      <w:bookmarkStart w:id="1" w:name="__DdeLink__103_1124321960"/>
       <w:r>
         <w:rPr>
           <w:rFonts w:ascii="Times New Roman" w:hAnsi="Times New Roman"/>
@@ -295,10 +317,10 @@
           <w:ilvl w:val="2"/>
           <w:numId w:val="1"/>
         </w:numPr>
-        <w:rPr>
-          <w:rFonts w:ascii="Times New Roman" w:hAnsi="Times New Roman"/>
-        </w:rPr>
-      </w:pPr>
+        <w:rPr/>
+      </w:pPr>
+      <w:bookmarkStart w:id="2" w:name="__DdeLink__103_1124321960"/>
+      <w:bookmarkEnd w:id="2"/>
       <w:r>
         <w:rPr>
           <w:rFonts w:ascii="Times New Roman" w:hAnsi="Times New Roman"/>
@@ -310,6 +332,22 @@
       <w:pPr>
         <w:pStyle w:val="Normal"/>
         <w:numPr>
+          <w:ilvl w:val="2"/>
+          <w:numId w:val="1"/>
+        </w:numPr>
+        <w:rPr/>
+      </w:pPr>
+      <w:r>
+        <w:rPr>
+          <w:rFonts w:ascii="Times New Roman" w:hAnsi="Times New Roman"/>
+        </w:rPr>
+        <w:t>Articles coded “IV” changed to “”</w:t>
+      </w:r>
+    </w:p>
+    <w:p>
+      <w:pPr>
+        <w:pStyle w:val="Normal"/>
+        <w:numPr>
           <w:ilvl w:val="0"/>
           <w:numId w:val="1"/>
         </w:numPr>
@@ -331,27 +369,23 @@
           <w:ilvl w:val="1"/>
           <w:numId w:val="1"/>
         </w:numPr>
-        <w:rPr>
-          <w:rFonts w:ascii="Times New Roman" w:hAnsi="Times New Roman"/>
-        </w:rPr>
-      </w:pPr>
-      <w:r>
-        <w:rPr>
-          <w:rFonts w:ascii="Times New Roman" w:hAnsi="Times New Roman"/>
-        </w:rPr>
-        <w:t>Why:</w:t>
-      </w:r>
-    </w:p>
-    <w:p>
-      <w:pPr>
-        <w:pStyle w:val="Normal"/>
-        <w:numPr>
-          <w:ilvl w:val="1"/>
-          <w:numId w:val="1"/>
-        </w:numPr>
-        <w:rPr>
-          <w:rFonts w:ascii="Times New Roman" w:hAnsi="Times New Roman"/>
-        </w:rPr>
+        <w:rPr/>
+      </w:pPr>
+      <w:r>
+        <w:rPr>
+          <w:rFonts w:ascii="Times New Roman" w:hAnsi="Times New Roman"/>
+        </w:rPr>
+        <w:t>Why: RA’s used slightly different versions of codes for this section</w:t>
+      </w:r>
+    </w:p>
+    <w:p>
+      <w:pPr>
+        <w:pStyle w:val="Normal"/>
+        <w:numPr>
+          <w:ilvl w:val="1"/>
+          <w:numId w:val="1"/>
+        </w:numPr>
+        <w:rPr/>
       </w:pPr>
       <w:r>
         <w:rPr>
@@ -364,12 +398,42 @@
       <w:pPr>
         <w:pStyle w:val="Normal"/>
         <w:numPr>
-          <w:ilvl w:val="1"/>
-          <w:numId w:val="1"/>
-        </w:numPr>
-        <w:rPr>
-          <w:rFonts w:ascii="Times New Roman" w:hAnsi="Times New Roman"/>
-        </w:rPr>
+          <w:ilvl w:val="2"/>
+          <w:numId w:val="1"/>
+        </w:numPr>
+        <w:rPr/>
+      </w:pPr>
+      <w:r>
+        <w:rPr>
+          <w:rFonts w:ascii="Times New Roman" w:hAnsi="Times New Roman"/>
+        </w:rPr>
+        <w:t>RA’s used slightly different capitalization (e.g., “yes” vs. “Yes”)</w:t>
+      </w:r>
+    </w:p>
+    <w:p>
+      <w:pPr>
+        <w:pStyle w:val="Normal"/>
+        <w:numPr>
+          <w:ilvl w:val="2"/>
+          <w:numId w:val="1"/>
+        </w:numPr>
+        <w:rPr/>
+      </w:pPr>
+      <w:r>
+        <w:rPr>
+          <w:rFonts w:ascii="Times New Roman" w:hAnsi="Times New Roman"/>
+        </w:rPr>
+        <w:t>Some answered “No” for studies that did not examine SES</w:t>
+      </w:r>
+    </w:p>
+    <w:p>
+      <w:pPr>
+        <w:pStyle w:val="Normal"/>
+        <w:numPr>
+          <w:ilvl w:val="1"/>
+          <w:numId w:val="1"/>
+        </w:numPr>
+        <w:rPr/>
       </w:pPr>
       <w:r>
         <w:rPr>
@@ -382,6 +446,38 @@
       <w:pPr>
         <w:pStyle w:val="Normal"/>
         <w:numPr>
+          <w:ilvl w:val="2"/>
+          <w:numId w:val="1"/>
+        </w:numPr>
+        <w:rPr/>
+      </w:pPr>
+      <w:r>
+        <w:rPr>
+          <w:rFonts w:ascii="Times New Roman" w:hAnsi="Times New Roman"/>
+        </w:rPr>
+        <w:t>Capitalized all codes (i.e., from “yes” to “Yes”)</w:t>
+      </w:r>
+    </w:p>
+    <w:p>
+      <w:pPr>
+        <w:pStyle w:val="Normal"/>
+        <w:numPr>
+          <w:ilvl w:val="2"/>
+          <w:numId w:val="1"/>
+        </w:numPr>
+        <w:rPr/>
+      </w:pPr>
+      <w:r>
+        <w:rPr>
+          <w:rFonts w:ascii="Times New Roman" w:hAnsi="Times New Roman"/>
+        </w:rPr>
+        <w:t>For studies that did not examine SES (see “sesIVorDV”), removed any codes given (e.g., from “No” to “”).</w:t>
+      </w:r>
+    </w:p>
+    <w:p>
+      <w:pPr>
+        <w:pStyle w:val="Normal"/>
+        <w:numPr>
           <w:ilvl w:val="0"/>
           <w:numId w:val="1"/>
         </w:numPr>
@@ -403,15 +499,13 @@
           <w:ilvl w:val="1"/>
           <w:numId w:val="1"/>
         </w:numPr>
-        <w:rPr>
-          <w:rFonts w:ascii="Times New Roman" w:hAnsi="Times New Roman"/>
-        </w:rPr>
-      </w:pPr>
-      <w:r>
-        <w:rPr>
-          <w:rFonts w:ascii="Times New Roman" w:hAnsi="Times New Roman"/>
-        </w:rPr>
-        <w:t>Why: Some codes had inconsistencies (e.g., “No” for “sesIVorDV” with other responses answered affirmatively)</w:t>
+        <w:rPr/>
+      </w:pPr>
+      <w:r>
+        <w:rPr>
+          <w:rFonts w:ascii="Times New Roman" w:hAnsi="Times New Roman"/>
+        </w:rPr>
+        <w:t xml:space="preserve">Why: Some codes had inconsistencies </w:t>
       </w:r>
     </w:p>
     <w:p>
@@ -439,15 +533,63 @@
           <w:ilvl w:val="2"/>
           <w:numId w:val="1"/>
         </w:numPr>
-        <w:rPr>
-          <w:rFonts w:ascii="Times New Roman" w:hAnsi="Times New Roman"/>
-        </w:rPr>
-      </w:pPr>
-      <w:r>
-        <w:rPr>
-          <w:rFonts w:ascii="Times New Roman" w:hAnsi="Times New Roman"/>
-        </w:rPr>
-        <w:t>Not highlighted</w:t>
+        <w:rPr/>
+      </w:pPr>
+      <w:r>
+        <w:rPr>
+          <w:rFonts w:ascii="Times New Roman" w:hAnsi="Times New Roman"/>
+        </w:rPr>
+        <w:t>“</w:t>
+      </w:r>
+      <w:r>
+        <w:rPr>
+          <w:rFonts w:ascii="Times New Roman" w:hAnsi="Times New Roman"/>
+        </w:rPr>
+        <w:t>No” for “sesIVorDV” with other responses answered affirmatively</w:t>
+      </w:r>
+    </w:p>
+    <w:p>
+      <w:pPr>
+        <w:pStyle w:val="Normal"/>
+        <w:numPr>
+          <w:ilvl w:val="2"/>
+          <w:numId w:val="1"/>
+        </w:numPr>
+        <w:rPr/>
+      </w:pPr>
+      <w:r>
+        <w:rPr>
+          <w:rFonts w:ascii="Times New Roman" w:hAnsi="Times New Roman"/>
+        </w:rPr>
+        <w:t>“</w:t>
+      </w:r>
+      <w:r>
+        <w:rPr>
+          <w:rFonts w:ascii="Times New Roman" w:hAnsi="Times New Roman"/>
+        </w:rPr>
+        <w:t>IV” for “studiesMainEffect”</w:t>
+      </w:r>
+    </w:p>
+    <w:p>
+      <w:pPr>
+        <w:pStyle w:val="Normal"/>
+        <w:numPr>
+          <w:ilvl w:val="2"/>
+          <w:numId w:val="1"/>
+        </w:numPr>
+        <w:rPr/>
+      </w:pPr>
+      <w:r>
+        <w:rPr>
+          <w:rFonts w:ascii="Times New Roman" w:hAnsi="Times New Roman"/>
+        </w:rPr>
+        <w:t>“</w:t>
+      </w:r>
+      <w:r>
+        <w:rPr>
+          <w:rFonts w:ascii="Times New Roman" w:hAnsi="Times New Roman"/>
+        </w:rPr>
+        <w:t>IV” for “sesMainInterest”</w:t>
       </w:r>
     </w:p>
     <w:p>
@@ -494,14 +636,10 @@
           <w:numId w:val="0"/>
         </w:numPr>
         <w:ind w:left="1440" w:hanging="0"/>
-        <w:rPr>
-          <w:rFonts w:ascii="Times New Roman" w:hAnsi="Times New Roman"/>
-        </w:rPr>
-      </w:pPr>
-      <w:r>
-        <w:rPr>
-          <w:rFonts w:ascii="Times New Roman" w:hAnsi="Times New Roman"/>
-        </w:rPr>
+        <w:rPr/>
+      </w:pPr>
+      <w:r>
+        <w:rPr/>
       </w:r>
     </w:p>
     <w:sectPr>
@@ -511,6 +649,7 @@
       <w:pgNumType w:fmt="decimal"/>
       <w:formProt w:val="false"/>
       <w:textDirection w:val="lrTb"/>
+      <w:docGrid w:type="default" w:linePitch="100" w:charSpace="0"/>
     </w:sectPr>
   </w:body>
 </w:document>
@@ -772,15 +911,12 @@
       <w:rPr>
         <w:rFonts w:ascii="Liberation Serif" w:hAnsi="Liberation Serif" w:eastAsia="Arial Unicode MS" w:cs="Arial Unicode MS"/>
         <w:kern w:val="2"/>
-        <w:sz w:val="24"/>
         <w:szCs w:val="24"/>
         <w:lang w:val="en-US" w:eastAsia="zh-CN" w:bidi="hi-IN"/>
       </w:rPr>
     </w:rPrDefault>
     <w:pPrDefault>
-      <w:pPr>
-        <w:widowControl/>
-      </w:pPr>
+      <w:pPr/>
     </w:pPrDefault>
   </w:docDefaults>
   <w:style w:type="paragraph" w:styleId="Normal">
@@ -788,10 +924,12 @@
     <w:qFormat/>
     <w:pPr>
       <w:widowControl/>
+      <w:bidi w:val="0"/>
+      <w:jc w:val="left"/>
     </w:pPr>
     <w:rPr>
       <w:rFonts w:ascii="Liberation Serif" w:hAnsi="Liberation Serif" w:eastAsia="Arial Unicode MS" w:cs="Arial Unicode MS"/>
-      <w:color w:val="auto"/>
+      <w:color w:val="00000A"/>
       <w:kern w:val="2"/>
       <w:sz w:val="24"/>
       <w:szCs w:val="24"/>
@@ -803,6 +941,69 @@
     <w:qFormat/>
     <w:rPr>
       <w:rFonts w:ascii="OpenSymbol" w:hAnsi="OpenSymbol" w:eastAsia="OpenSymbol" w:cs="OpenSymbol"/>
+    </w:rPr>
+  </w:style>
+  <w:style w:type="character" w:styleId="ListLabel1">
+    <w:name w:val="ListLabel 1"/>
+    <w:qFormat/>
+    <w:rPr>
+      <w:rFonts w:ascii="Times New Roman" w:hAnsi="Times New Roman" w:cs="OpenSymbol"/>
+    </w:rPr>
+  </w:style>
+  <w:style w:type="character" w:styleId="ListLabel2">
+    <w:name w:val="ListLabel 2"/>
+    <w:qFormat/>
+    <w:rPr>
+      <w:rFonts w:ascii="Times New Roman" w:hAnsi="Times New Roman" w:cs="OpenSymbol"/>
+    </w:rPr>
+  </w:style>
+  <w:style w:type="character" w:styleId="ListLabel3">
+    <w:name w:val="ListLabel 3"/>
+    <w:qFormat/>
+    <w:rPr>
+      <w:rFonts w:ascii="Times New Roman" w:hAnsi="Times New Roman" w:cs="OpenSymbol"/>
+    </w:rPr>
+  </w:style>
+  <w:style w:type="character" w:styleId="ListLabel4">
+    <w:name w:val="ListLabel 4"/>
+    <w:qFormat/>
+    <w:rPr>
+      <w:rFonts w:cs="OpenSymbol"/>
+    </w:rPr>
+  </w:style>
+  <w:style w:type="character" w:styleId="ListLabel5">
+    <w:name w:val="ListLabel 5"/>
+    <w:qFormat/>
+    <w:rPr>
+      <w:rFonts w:cs="OpenSymbol"/>
+    </w:rPr>
+  </w:style>
+  <w:style w:type="character" w:styleId="ListLabel6">
+    <w:name w:val="ListLabel 6"/>
+    <w:qFormat/>
+    <w:rPr>
+      <w:rFonts w:cs="OpenSymbol"/>
+    </w:rPr>
+  </w:style>
+  <w:style w:type="character" w:styleId="ListLabel7">
+    <w:name w:val="ListLabel 7"/>
+    <w:qFormat/>
+    <w:rPr>
+      <w:rFonts w:cs="OpenSymbol"/>
+    </w:rPr>
+  </w:style>
+  <w:style w:type="character" w:styleId="ListLabel8">
+    <w:name w:val="ListLabel 8"/>
+    <w:qFormat/>
+    <w:rPr>
+      <w:rFonts w:cs="OpenSymbol"/>
+    </w:rPr>
+  </w:style>
+  <w:style w:type="character" w:styleId="ListLabel9">
+    <w:name w:val="ListLabel 9"/>
+    <w:qFormat/>
+    <w:rPr>
+      <w:rFonts w:cs="OpenSymbol"/>
     </w:rPr>
   </w:style>
   <w:style w:type="paragraph" w:styleId="Heading">

</xml_diff>

<commit_message>
Wrote rules for cleaning Operationalization and Reason columns
</commit_message>
<xml_diff>
--- a/List of edits to SES coding.docx
+++ b/List of edits to SES coding.docx
@@ -668,7 +668,7 @@
         <w:rPr>
           <w:rFonts w:ascii="Times New Roman" w:hAnsi="Times New Roman"/>
         </w:rPr>
-        <w:t>Clean codes for “sesDef”</w:t>
+        <w:t>Clean codes for “SESDef”</w:t>
       </w:r>
     </w:p>
     <w:p>
@@ -781,6 +781,265 @@
           <w:rFonts w:ascii="Times New Roman" w:hAnsi="Times New Roman"/>
         </w:rPr>
         <w:t>For studies that did not examine SES (see “sesIVorDV”), removed any codes given (e.g., from “none given” to “”).</w:t>
+      </w:r>
+    </w:p>
+    <w:p>
+      <w:pPr>
+        <w:pStyle w:val="Normal"/>
+        <w:numPr>
+          <w:ilvl w:val="0"/>
+          <w:numId w:val="1"/>
+        </w:numPr>
+        <w:rPr/>
+      </w:pPr>
+      <w:bookmarkStart w:id="1" w:name="__DdeLink__108_1124321960"/>
+      <w:r>
+        <w:rPr>
+          <w:rFonts w:ascii="Times New Roman" w:hAnsi="Times New Roman"/>
+        </w:rPr>
+        <w:t>Clean codes for study operationalization columns</w:t>
+      </w:r>
+    </w:p>
+    <w:p>
+      <w:pPr>
+        <w:pStyle w:val="Normal"/>
+        <w:numPr>
+          <w:ilvl w:val="1"/>
+          <w:numId w:val="1"/>
+        </w:numPr>
+        <w:rPr/>
+      </w:pPr>
+      <w:r>
+        <w:rPr>
+          <w:rFonts w:ascii="Times New Roman" w:hAnsi="Times New Roman"/>
+        </w:rPr>
+        <w:t>Why: RA’s used slightly different versions of codes for this section</w:t>
+      </w:r>
+    </w:p>
+    <w:p>
+      <w:pPr>
+        <w:pStyle w:val="Normal"/>
+        <w:numPr>
+          <w:ilvl w:val="1"/>
+          <w:numId w:val="1"/>
+        </w:numPr>
+        <w:rPr/>
+      </w:pPr>
+      <w:r>
+        <w:rPr>
+          <w:rFonts w:ascii="Times New Roman" w:hAnsi="Times New Roman"/>
+        </w:rPr>
+        <w:t>Original:</w:t>
+      </w:r>
+    </w:p>
+    <w:p>
+      <w:pPr>
+        <w:pStyle w:val="Normal"/>
+        <w:numPr>
+          <w:ilvl w:val="2"/>
+          <w:numId w:val="1"/>
+        </w:numPr>
+        <w:rPr/>
+      </w:pPr>
+      <w:r>
+        <w:rPr>
+          <w:rFonts w:ascii="Times New Roman" w:hAnsi="Times New Roman"/>
+        </w:rPr>
+        <w:t>RA’s used different codes to indicate that SES wasn’t studied in particular study (e.g., “n/a”, “not studied”, “none given”)</w:t>
+      </w:r>
+    </w:p>
+    <w:p>
+      <w:pPr>
+        <w:pStyle w:val="Normal"/>
+        <w:numPr>
+          <w:ilvl w:val="2"/>
+          <w:numId w:val="1"/>
+        </w:numPr>
+        <w:rPr/>
+      </w:pPr>
+      <w:r>
+        <w:rPr>
+          <w:rFonts w:ascii="Times New Roman" w:hAnsi="Times New Roman"/>
+        </w:rPr>
+        <w:t>RA’s put “none given” for studies that didn’t study SES (see “sesIVorDV”)</w:t>
+      </w:r>
+    </w:p>
+    <w:p>
+      <w:pPr>
+        <w:pStyle w:val="Normal"/>
+        <w:numPr>
+          <w:ilvl w:val="1"/>
+          <w:numId w:val="1"/>
+        </w:numPr>
+        <w:rPr/>
+      </w:pPr>
+      <w:r>
+        <w:rPr>
+          <w:rFonts w:ascii="Times New Roman" w:hAnsi="Times New Roman"/>
+        </w:rPr>
+        <w:t>Changes:</w:t>
+      </w:r>
+    </w:p>
+    <w:p>
+      <w:pPr>
+        <w:pStyle w:val="Normal"/>
+        <w:numPr>
+          <w:ilvl w:val="2"/>
+          <w:numId w:val="1"/>
+        </w:numPr>
+        <w:rPr/>
+      </w:pPr>
+      <w:r>
+        <w:rPr>
+          <w:rFonts w:ascii="Times New Roman" w:hAnsi="Times New Roman"/>
+        </w:rPr>
+        <w:t>For particular studies that didn’t examine SES, changed whichever code was given to “Did not study SES”</w:t>
+      </w:r>
+    </w:p>
+    <w:p>
+      <w:pPr>
+        <w:pStyle w:val="Normal"/>
+        <w:numPr>
+          <w:ilvl w:val="2"/>
+          <w:numId w:val="1"/>
+        </w:numPr>
+        <w:rPr/>
+      </w:pPr>
+      <w:bookmarkStart w:id="2" w:name="__DdeLink__108_1124321960"/>
+      <w:bookmarkEnd w:id="2"/>
+      <w:r>
+        <w:rPr>
+          <w:rFonts w:ascii="Times New Roman" w:hAnsi="Times New Roman"/>
+        </w:rPr>
+        <w:t>For studies that did not study SES (see “sesIVorDV”), removed any codes given (e.g., form “none given” to “”).</w:t>
+      </w:r>
+    </w:p>
+    <w:p>
+      <w:pPr>
+        <w:pStyle w:val="Normal"/>
+        <w:numPr>
+          <w:ilvl w:val="0"/>
+          <w:numId w:val="1"/>
+        </w:numPr>
+        <w:rPr/>
+      </w:pPr>
+      <w:r>
+        <w:rPr>
+          <w:rFonts w:ascii="Times New Roman" w:hAnsi="Times New Roman"/>
+        </w:rPr>
+        <w:t>Clean codes for reasons for study operationalization columns</w:t>
+      </w:r>
+    </w:p>
+    <w:p>
+      <w:pPr>
+        <w:pStyle w:val="Normal"/>
+        <w:numPr>
+          <w:ilvl w:val="1"/>
+          <w:numId w:val="1"/>
+        </w:numPr>
+        <w:rPr/>
+      </w:pPr>
+      <w:r>
+        <w:rPr>
+          <w:rFonts w:ascii="Times New Roman" w:hAnsi="Times New Roman"/>
+        </w:rPr>
+        <w:t>Why: RA’s used slightly different versions of codes for this section</w:t>
+      </w:r>
+    </w:p>
+    <w:p>
+      <w:pPr>
+        <w:pStyle w:val="Normal"/>
+        <w:numPr>
+          <w:ilvl w:val="1"/>
+          <w:numId w:val="1"/>
+        </w:numPr>
+        <w:rPr/>
+      </w:pPr>
+      <w:r>
+        <w:rPr>
+          <w:rFonts w:ascii="Times New Roman" w:hAnsi="Times New Roman"/>
+        </w:rPr>
+        <w:t>Original:</w:t>
+      </w:r>
+    </w:p>
+    <w:p>
+      <w:pPr>
+        <w:pStyle w:val="Normal"/>
+        <w:numPr>
+          <w:ilvl w:val="2"/>
+          <w:numId w:val="1"/>
+        </w:numPr>
+        <w:rPr/>
+      </w:pPr>
+      <w:r>
+        <w:rPr>
+          <w:rFonts w:ascii="Times New Roman" w:hAnsi="Times New Roman"/>
+        </w:rPr>
+        <w:t>RA’s used different codes to indicate that SES wasn’t studied in particular study (e.g., “n/a”, “not studied”, “none given”)</w:t>
+      </w:r>
+    </w:p>
+    <w:p>
+      <w:pPr>
+        <w:pStyle w:val="Normal"/>
+        <w:numPr>
+          <w:ilvl w:val="2"/>
+          <w:numId w:val="1"/>
+        </w:numPr>
+        <w:rPr/>
+      </w:pPr>
+      <w:r>
+        <w:rPr>
+          <w:rFonts w:ascii="Times New Roman" w:hAnsi="Times New Roman"/>
+        </w:rPr>
+        <w:t>RA’s put “none given” for studies that didn’t study SES (see “sesIVorDV”)</w:t>
+      </w:r>
+    </w:p>
+    <w:p>
+      <w:pPr>
+        <w:pStyle w:val="Normal"/>
+        <w:numPr>
+          <w:ilvl w:val="1"/>
+          <w:numId w:val="1"/>
+        </w:numPr>
+        <w:rPr/>
+      </w:pPr>
+      <w:r>
+        <w:rPr>
+          <w:rFonts w:ascii="Times New Roman" w:hAnsi="Times New Roman"/>
+        </w:rPr>
+        <w:t>Changes:</w:t>
+      </w:r>
+    </w:p>
+    <w:p>
+      <w:pPr>
+        <w:pStyle w:val="Normal"/>
+        <w:numPr>
+          <w:ilvl w:val="2"/>
+          <w:numId w:val="1"/>
+        </w:numPr>
+        <w:rPr/>
+      </w:pPr>
+      <w:r>
+        <w:rPr>
+          <w:rFonts w:ascii="Times New Roman" w:hAnsi="Times New Roman"/>
+        </w:rPr>
+        <w:t>For particular studies that didn’t examine SES, changed whichever code was given to “Did not study SES”</w:t>
+      </w:r>
+    </w:p>
+    <w:p>
+      <w:pPr>
+        <w:pStyle w:val="Normal"/>
+        <w:numPr>
+          <w:ilvl w:val="2"/>
+          <w:numId w:val="1"/>
+        </w:numPr>
+        <w:rPr/>
+      </w:pPr>
+      <w:r>
+        <w:rPr>
+          <w:rFonts w:ascii="Times New Roman" w:hAnsi="Times New Roman"/>
+        </w:rPr>
+        <w:t>For studies that did not study SES (see “sesIVorDV”), removed any codes given (e.g., form “none given” to “”).</w:t>
       </w:r>
     </w:p>
     <w:p>

</xml_diff>

<commit_message>
Finished cleaning operationalization quotes for all studies
</commit_message>
<xml_diff>
--- a/List of edits to SES coding.docx
+++ b/List of edits to SES coding.docx
@@ -22,7 +22,9 @@
         </w:rPr>
       </w:pPr>
       <w:r>
-        <w:rPr/>
+        <w:rPr>
+          <w:rFonts w:ascii="Times New Roman" w:hAnsi="Times New Roman"/>
+        </w:rPr>
       </w:r>
     </w:p>
     <w:p>
@@ -106,15 +108,25 @@
           <w:ilvl w:val="2"/>
           <w:numId w:val="1"/>
         </w:numPr>
-        <w:rPr>
-          <w:rFonts w:ascii="Times New Roman" w:hAnsi="Times New Roman"/>
-        </w:rPr>
-      </w:pPr>
-      <w:r>
-        <w:rPr>
-          <w:rFonts w:ascii="Times New Roman" w:hAnsi="Times New Roman"/>
-        </w:rPr>
-        <w:t>Could indicate either IV or DV if “Yes” was answered. “No” was reserved for studies that did not examine SES.</w:t>
+        <w:rPr/>
+      </w:pPr>
+      <w:r>
+        <w:rPr>
+          <w:rFonts w:ascii="Times New Roman" w:hAnsi="Times New Roman"/>
+        </w:rPr>
+        <w:t xml:space="preserve">Could indicate either IV or DV if “Yes” was answered. “No” was reserved for </w:t>
+      </w:r>
+      <w:r>
+        <w:rPr>
+          <w:rFonts w:ascii="Times New Roman" w:hAnsi="Times New Roman"/>
+        </w:rPr>
+        <w:t>papers</w:t>
+      </w:r>
+      <w:r>
+        <w:rPr>
+          <w:rFonts w:ascii="Times New Roman" w:hAnsi="Times New Roman"/>
+        </w:rPr>
+        <w:t xml:space="preserve"> that did not examine SES.</w:t>
       </w:r>
     </w:p>
     <w:p>
@@ -262,15 +274,25 @@
           <w:ilvl w:val="2"/>
           <w:numId w:val="1"/>
         </w:numPr>
-        <w:rPr>
-          <w:rFonts w:ascii="Times New Roman" w:hAnsi="Times New Roman"/>
-        </w:rPr>
-      </w:pPr>
-      <w:r>
-        <w:rPr>
-          <w:rFonts w:ascii="Times New Roman" w:hAnsi="Times New Roman"/>
-        </w:rPr>
-        <w:t>Some answered “No” for studies that did not examine SES</w:t>
+        <w:rPr/>
+      </w:pPr>
+      <w:r>
+        <w:rPr>
+          <w:rFonts w:ascii="Times New Roman" w:hAnsi="Times New Roman"/>
+        </w:rPr>
+        <w:t xml:space="preserve">Some answered “No” for </w:t>
+      </w:r>
+      <w:r>
+        <w:rPr>
+          <w:rFonts w:ascii="Times New Roman" w:hAnsi="Times New Roman"/>
+        </w:rPr>
+        <w:t>papers</w:t>
+      </w:r>
+      <w:r>
+        <w:rPr>
+          <w:rFonts w:ascii="Times New Roman" w:hAnsi="Times New Roman"/>
+        </w:rPr>
+        <w:t xml:space="preserve"> that did not examine SES</w:t>
       </w:r>
     </w:p>
     <w:p>
@@ -322,23 +344,48 @@
         <w:rPr>
           <w:rFonts w:ascii="Times New Roman" w:hAnsi="Times New Roman"/>
         </w:rPr>
-        <w:t>For studies that did not examine SES (see “sesIVorDV”), removed any codes given (e.g., from “No” to “”).</w:t>
-      </w:r>
-    </w:p>
-    <w:p>
-      <w:pPr>
-        <w:pStyle w:val="Normal"/>
-        <w:numPr>
-          <w:ilvl w:val="2"/>
-          <w:numId w:val="1"/>
-        </w:numPr>
-        <w:rPr/>
-      </w:pPr>
-      <w:r>
-        <w:rPr>
-          <w:rFonts w:ascii="Times New Roman" w:hAnsi="Times New Roman"/>
-        </w:rPr>
-        <w:t>Articles coded “IV” changed to “”</w:t>
+        <w:t xml:space="preserve">For </w:t>
+      </w:r>
+      <w:r>
+        <w:rPr>
+          <w:rFonts w:ascii="Times New Roman" w:hAnsi="Times New Roman"/>
+        </w:rPr>
+        <w:t>papers</w:t>
+      </w:r>
+      <w:r>
+        <w:rPr>
+          <w:rFonts w:ascii="Times New Roman" w:hAnsi="Times New Roman"/>
+        </w:rPr>
+        <w:t xml:space="preserve"> that did not examine SES (see “sesIVorDV”), removed any codes given (e.g., from “No” to “”).</w:t>
+      </w:r>
+    </w:p>
+    <w:p>
+      <w:pPr>
+        <w:pStyle w:val="Normal"/>
+        <w:numPr>
+          <w:ilvl w:val="2"/>
+          <w:numId w:val="1"/>
+        </w:numPr>
+        <w:rPr/>
+      </w:pPr>
+      <w:r>
+        <w:rPr>
+          <w:rFonts w:ascii="Times New Roman" w:hAnsi="Times New Roman"/>
+        </w:rPr>
+        <w:t>Papers</w:t>
+      </w:r>
+      <w:r>
+        <w:rPr>
+          <w:rFonts w:ascii="Times New Roman" w:hAnsi="Times New Roman"/>
+        </w:rPr>
+        <w:t xml:space="preserve"> coded “IV” changed to “” </w:t>
+      </w:r>
+      <w:r>
+        <w:rPr>
+          <w:rFonts w:ascii="Times New Roman" w:hAnsi="Times New Roman"/>
+          <w:color w:val="CE181E"/>
+        </w:rPr>
+        <w:t>← haven’t finished this one yet</w:t>
       </w:r>
     </w:p>
     <w:p>
@@ -420,7 +467,19 @@
         <w:rPr>
           <w:rFonts w:ascii="Times New Roman" w:hAnsi="Times New Roman"/>
         </w:rPr>
-        <w:t>Some answered “No” for studies that did not examine SES</w:t>
+        <w:t xml:space="preserve">Some answered “No” for </w:t>
+      </w:r>
+      <w:r>
+        <w:rPr>
+          <w:rFonts w:ascii="Times New Roman" w:hAnsi="Times New Roman"/>
+        </w:rPr>
+        <w:t>papers</w:t>
+      </w:r>
+      <w:r>
+        <w:rPr>
+          <w:rFonts w:ascii="Times New Roman" w:hAnsi="Times New Roman"/>
+        </w:rPr>
+        <w:t xml:space="preserve"> that did not examine SES</w:t>
       </w:r>
     </w:p>
     <w:p>
@@ -468,7 +527,19 @@
         <w:rPr>
           <w:rFonts w:ascii="Times New Roman" w:hAnsi="Times New Roman"/>
         </w:rPr>
-        <w:t>For studies that did not examine SES (see “sesIVorDV”), removed any codes given (e.g., from “No” to “”).</w:t>
+        <w:t xml:space="preserve">For </w:t>
+      </w:r>
+      <w:r>
+        <w:rPr>
+          <w:rFonts w:ascii="Times New Roman" w:hAnsi="Times New Roman"/>
+        </w:rPr>
+        <w:t>papers</w:t>
+      </w:r>
+      <w:r>
+        <w:rPr>
+          <w:rFonts w:ascii="Times New Roman" w:hAnsi="Times New Roman"/>
+        </w:rPr>
+        <w:t xml:space="preserve"> that did not examine SES (see “sesIVorDV”), removed any codes given (e.g., from “No” to “”).</w:t>
       </w:r>
     </w:p>
     <w:p>
@@ -732,7 +803,19 @@
         <w:rPr>
           <w:rFonts w:ascii="Times New Roman" w:hAnsi="Times New Roman"/>
         </w:rPr>
-        <w:t>Some answered “None given” for studies that did not examine SES</w:t>
+        <w:t xml:space="preserve">Some answered “None given” for </w:t>
+      </w:r>
+      <w:r>
+        <w:rPr>
+          <w:rFonts w:ascii="Times New Roman" w:hAnsi="Times New Roman"/>
+        </w:rPr>
+        <w:t>papers</w:t>
+      </w:r>
+      <w:r>
+        <w:rPr>
+          <w:rFonts w:ascii="Times New Roman" w:hAnsi="Times New Roman"/>
+        </w:rPr>
+        <w:t xml:space="preserve"> that did not examine SES</w:t>
       </w:r>
     </w:p>
     <w:p>
@@ -780,7 +863,19 @@
         <w:rPr>
           <w:rFonts w:ascii="Times New Roman" w:hAnsi="Times New Roman"/>
         </w:rPr>
-        <w:t>For studies that did not examine SES (see “sesIVorDV”), removed any codes given (e.g., from “none given” to “”).</w:t>
+        <w:t xml:space="preserve">For </w:t>
+      </w:r>
+      <w:r>
+        <w:rPr>
+          <w:rFonts w:ascii="Times New Roman" w:hAnsi="Times New Roman"/>
+        </w:rPr>
+        <w:t>papers</w:t>
+      </w:r>
+      <w:r>
+        <w:rPr>
+          <w:rFonts w:ascii="Times New Roman" w:hAnsi="Times New Roman"/>
+        </w:rPr>
+        <w:t xml:space="preserve"> that did not examine SES (see “sesIVorDV”), removed any codes given (e.g., from “none given” to “”).</w:t>
       </w:r>
     </w:p>
     <w:p>
@@ -792,12 +887,177 @@
         </w:numPr>
         <w:rPr/>
       </w:pPr>
+      <w:r>
+        <w:rPr>
+          <w:rFonts w:ascii="Times New Roman" w:hAnsi="Times New Roman"/>
+        </w:rPr>
+        <w:t>Clean codes for study operationalization columns</w:t>
+      </w:r>
+    </w:p>
+    <w:p>
+      <w:pPr>
+        <w:pStyle w:val="Normal"/>
+        <w:numPr>
+          <w:ilvl w:val="1"/>
+          <w:numId w:val="1"/>
+        </w:numPr>
+        <w:rPr/>
+      </w:pPr>
+      <w:r>
+        <w:rPr>
+          <w:rFonts w:ascii="Times New Roman" w:hAnsi="Times New Roman"/>
+        </w:rPr>
+        <w:t>Why: RA’s used slightly different versions of codes for this section</w:t>
+      </w:r>
+    </w:p>
+    <w:p>
+      <w:pPr>
+        <w:pStyle w:val="Normal"/>
+        <w:numPr>
+          <w:ilvl w:val="1"/>
+          <w:numId w:val="1"/>
+        </w:numPr>
+        <w:rPr/>
+      </w:pPr>
+      <w:r>
+        <w:rPr>
+          <w:rFonts w:ascii="Times New Roman" w:hAnsi="Times New Roman"/>
+        </w:rPr>
+        <w:t>Original:</w:t>
+      </w:r>
+    </w:p>
+    <w:p>
+      <w:pPr>
+        <w:pStyle w:val="Normal"/>
+        <w:numPr>
+          <w:ilvl w:val="2"/>
+          <w:numId w:val="1"/>
+        </w:numPr>
+        <w:rPr/>
+      </w:pPr>
+      <w:r>
+        <w:rPr>
+          <w:rFonts w:ascii="Times New Roman" w:hAnsi="Times New Roman"/>
+        </w:rPr>
+        <w:t>RA’s used different codes to indicate that SES wasn’t studied in particular study (e.g., “n/a”, “not studied”, “none given”)</w:t>
+      </w:r>
+    </w:p>
+    <w:p>
+      <w:pPr>
+        <w:pStyle w:val="Normal"/>
+        <w:numPr>
+          <w:ilvl w:val="2"/>
+          <w:numId w:val="1"/>
+        </w:numPr>
+        <w:rPr/>
+      </w:pPr>
+      <w:r>
+        <w:rPr>
+          <w:rFonts w:ascii="Times New Roman" w:hAnsi="Times New Roman"/>
+        </w:rPr>
+        <w:t xml:space="preserve">RA’s put “none given” for </w:t>
+      </w:r>
+      <w:r>
+        <w:rPr>
+          <w:rFonts w:ascii="Times New Roman" w:hAnsi="Times New Roman"/>
+        </w:rPr>
+        <w:t>papers</w:t>
+      </w:r>
+      <w:r>
+        <w:rPr>
+          <w:rFonts w:ascii="Times New Roman" w:hAnsi="Times New Roman"/>
+        </w:rPr>
+        <w:t xml:space="preserve"> that didn’t study SES (see “sesIVorDV”)</w:t>
+      </w:r>
+    </w:p>
+    <w:p>
+      <w:pPr>
+        <w:pStyle w:val="Normal"/>
+        <w:numPr>
+          <w:ilvl w:val="1"/>
+          <w:numId w:val="1"/>
+        </w:numPr>
+        <w:rPr/>
+      </w:pPr>
+      <w:r>
+        <w:rPr>
+          <w:rFonts w:ascii="Times New Roman" w:hAnsi="Times New Roman"/>
+        </w:rPr>
+        <w:t>Changes:</w:t>
+      </w:r>
+    </w:p>
+    <w:p>
+      <w:pPr>
+        <w:pStyle w:val="Normal"/>
+        <w:numPr>
+          <w:ilvl w:val="2"/>
+          <w:numId w:val="1"/>
+        </w:numPr>
+        <w:rPr/>
+      </w:pPr>
+      <w:r>
+        <w:rPr>
+          <w:rFonts w:ascii="Times New Roman" w:hAnsi="Times New Roman"/>
+        </w:rPr>
+        <w:t xml:space="preserve">For particular studies that didn’t examine SES, </w:t>
+      </w:r>
+      <w:r>
+        <w:rPr>
+          <w:rFonts w:ascii="Times New Roman" w:hAnsi="Times New Roman"/>
+        </w:rPr>
+        <w:t xml:space="preserve">but the overall paper did, </w:t>
+      </w:r>
+      <w:r>
+        <w:rPr>
+          <w:rFonts w:ascii="Times New Roman" w:hAnsi="Times New Roman"/>
+        </w:rPr>
+        <w:t>changed whichever code was given to “Did not study SES”</w:t>
+      </w:r>
+    </w:p>
+    <w:p>
+      <w:pPr>
+        <w:pStyle w:val="Normal"/>
+        <w:numPr>
+          <w:ilvl w:val="2"/>
+          <w:numId w:val="1"/>
+        </w:numPr>
+        <w:rPr/>
+      </w:pPr>
       <w:bookmarkStart w:id="1" w:name="__DdeLink__108_1124321960"/>
-      <w:r>
-        <w:rPr>
-          <w:rFonts w:ascii="Times New Roman" w:hAnsi="Times New Roman"/>
-        </w:rPr>
-        <w:t>Clean codes for study operationalization columns</w:t>
+      <w:bookmarkEnd w:id="1"/>
+      <w:r>
+        <w:rPr>
+          <w:rFonts w:ascii="Times New Roman" w:hAnsi="Times New Roman"/>
+        </w:rPr>
+        <w:t xml:space="preserve">For </w:t>
+      </w:r>
+      <w:r>
+        <w:rPr>
+          <w:rFonts w:ascii="Times New Roman" w:hAnsi="Times New Roman"/>
+        </w:rPr>
+        <w:t>papers</w:t>
+      </w:r>
+      <w:r>
+        <w:rPr>
+          <w:rFonts w:ascii="Times New Roman" w:hAnsi="Times New Roman"/>
+        </w:rPr>
+        <w:t xml:space="preserve"> that did not study SES (see “sesIVorDV”), removed any codes given (e.g., form “none given” to “”).</w:t>
+      </w:r>
+    </w:p>
+    <w:p>
+      <w:pPr>
+        <w:pStyle w:val="Normal"/>
+        <w:numPr>
+          <w:ilvl w:val="0"/>
+          <w:numId w:val="1"/>
+        </w:numPr>
+        <w:rPr/>
+      </w:pPr>
+      <w:r>
+        <w:rPr>
+          <w:rFonts w:ascii="Times New Roman" w:hAnsi="Times New Roman"/>
+        </w:rPr>
+        <w:t>Clean codes for reasons for study operationalization columns</w:t>
       </w:r>
     </w:p>
     <w:p>
@@ -861,7 +1121,19 @@
         <w:rPr>
           <w:rFonts w:ascii="Times New Roman" w:hAnsi="Times New Roman"/>
         </w:rPr>
-        <w:t>RA’s put “none given” for studies that didn’t study SES (see “sesIVorDV”)</w:t>
+        <w:t xml:space="preserve">RA’s put “none given” for </w:t>
+      </w:r>
+      <w:r>
+        <w:rPr>
+          <w:rFonts w:ascii="Times New Roman" w:hAnsi="Times New Roman"/>
+        </w:rPr>
+        <w:t>papers</w:t>
+      </w:r>
+      <w:r>
+        <w:rPr>
+          <w:rFonts w:ascii="Times New Roman" w:hAnsi="Times New Roman"/>
+        </w:rPr>
+        <w:t xml:space="preserve"> that didn’t study SES (see “sesIVorDV”)</w:t>
       </w:r>
     </w:p>
     <w:p>
@@ -893,153 +1165,47 @@
         <w:rPr>
           <w:rFonts w:ascii="Times New Roman" w:hAnsi="Times New Roman"/>
         </w:rPr>
-        <w:t>For particular studies that didn’t examine SES, changed whichever code was given to “Did not study SES”</w:t>
-      </w:r>
-    </w:p>
-    <w:p>
-      <w:pPr>
-        <w:pStyle w:val="Normal"/>
-        <w:numPr>
-          <w:ilvl w:val="2"/>
-          <w:numId w:val="1"/>
-        </w:numPr>
-        <w:rPr/>
-      </w:pPr>
-      <w:bookmarkStart w:id="2" w:name="__DdeLink__108_1124321960"/>
-      <w:bookmarkEnd w:id="2"/>
-      <w:r>
-        <w:rPr>
-          <w:rFonts w:ascii="Times New Roman" w:hAnsi="Times New Roman"/>
-        </w:rPr>
-        <w:t>For studies that did not study SES (see “sesIVorDV”), removed any codes given (e.g., form “none given” to “”).</w:t>
-      </w:r>
-    </w:p>
-    <w:p>
-      <w:pPr>
-        <w:pStyle w:val="Normal"/>
-        <w:numPr>
-          <w:ilvl w:val="0"/>
-          <w:numId w:val="1"/>
-        </w:numPr>
-        <w:rPr/>
-      </w:pPr>
-      <w:r>
-        <w:rPr>
-          <w:rFonts w:ascii="Times New Roman" w:hAnsi="Times New Roman"/>
-        </w:rPr>
-        <w:t>Clean codes for reasons for study operationalization columns</w:t>
-      </w:r>
-    </w:p>
-    <w:p>
-      <w:pPr>
-        <w:pStyle w:val="Normal"/>
-        <w:numPr>
-          <w:ilvl w:val="1"/>
-          <w:numId w:val="1"/>
-        </w:numPr>
-        <w:rPr/>
-      </w:pPr>
-      <w:r>
-        <w:rPr>
-          <w:rFonts w:ascii="Times New Roman" w:hAnsi="Times New Roman"/>
-        </w:rPr>
-        <w:t>Why: RA’s used slightly different versions of codes for this section</w:t>
-      </w:r>
-    </w:p>
-    <w:p>
-      <w:pPr>
-        <w:pStyle w:val="Normal"/>
-        <w:numPr>
-          <w:ilvl w:val="1"/>
-          <w:numId w:val="1"/>
-        </w:numPr>
-        <w:rPr/>
-      </w:pPr>
-      <w:r>
-        <w:rPr>
-          <w:rFonts w:ascii="Times New Roman" w:hAnsi="Times New Roman"/>
-        </w:rPr>
-        <w:t>Original:</w:t>
-      </w:r>
-    </w:p>
-    <w:p>
-      <w:pPr>
-        <w:pStyle w:val="Normal"/>
-        <w:numPr>
-          <w:ilvl w:val="2"/>
-          <w:numId w:val="1"/>
-        </w:numPr>
-        <w:rPr/>
-      </w:pPr>
-      <w:r>
-        <w:rPr>
-          <w:rFonts w:ascii="Times New Roman" w:hAnsi="Times New Roman"/>
-        </w:rPr>
-        <w:t>RA’s used different codes to indicate that SES wasn’t studied in particular study (e.g., “n/a”, “not studied”, “none given”)</w:t>
-      </w:r>
-    </w:p>
-    <w:p>
-      <w:pPr>
-        <w:pStyle w:val="Normal"/>
-        <w:numPr>
-          <w:ilvl w:val="2"/>
-          <w:numId w:val="1"/>
-        </w:numPr>
-        <w:rPr/>
-      </w:pPr>
-      <w:r>
-        <w:rPr>
-          <w:rFonts w:ascii="Times New Roman" w:hAnsi="Times New Roman"/>
-        </w:rPr>
-        <w:t>RA’s put “none given” for studies that didn’t study SES (see “sesIVorDV”)</w:t>
-      </w:r>
-    </w:p>
-    <w:p>
-      <w:pPr>
-        <w:pStyle w:val="Normal"/>
-        <w:numPr>
-          <w:ilvl w:val="1"/>
-          <w:numId w:val="1"/>
-        </w:numPr>
-        <w:rPr/>
-      </w:pPr>
-      <w:r>
-        <w:rPr>
-          <w:rFonts w:ascii="Times New Roman" w:hAnsi="Times New Roman"/>
-        </w:rPr>
-        <w:t>Changes:</w:t>
-      </w:r>
-    </w:p>
-    <w:p>
-      <w:pPr>
-        <w:pStyle w:val="Normal"/>
-        <w:numPr>
-          <w:ilvl w:val="2"/>
-          <w:numId w:val="1"/>
-        </w:numPr>
-        <w:rPr/>
-      </w:pPr>
-      <w:r>
-        <w:rPr>
-          <w:rFonts w:ascii="Times New Roman" w:hAnsi="Times New Roman"/>
-        </w:rPr>
-        <w:t>For particular studies that didn’t examine SES, changed whichever code was given to “Did not study SES”</w:t>
-      </w:r>
-    </w:p>
-    <w:p>
-      <w:pPr>
-        <w:pStyle w:val="Normal"/>
-        <w:numPr>
-          <w:ilvl w:val="2"/>
-          <w:numId w:val="1"/>
-        </w:numPr>
-        <w:rPr/>
-      </w:pPr>
-      <w:r>
-        <w:rPr>
-          <w:rFonts w:ascii="Times New Roman" w:hAnsi="Times New Roman"/>
-        </w:rPr>
-        <w:t>For studies that did not study SES (see “sesIVorDV”), removed any codes given (e.g., form “none given” to “”).</w:t>
+        <w:t xml:space="preserve">For particular studies that didn’t examine SES, </w:t>
+      </w:r>
+      <w:r>
+        <w:rPr>
+          <w:rFonts w:ascii="Times New Roman" w:hAnsi="Times New Roman"/>
+        </w:rPr>
+        <w:t xml:space="preserve">but the overall paper did, </w:t>
+      </w:r>
+      <w:r>
+        <w:rPr>
+          <w:rFonts w:ascii="Times New Roman" w:hAnsi="Times New Roman"/>
+        </w:rPr>
+        <w:t>changed whichever code was given to “Did not study SES”</w:t>
+      </w:r>
+    </w:p>
+    <w:p>
+      <w:pPr>
+        <w:pStyle w:val="Normal"/>
+        <w:numPr>
+          <w:ilvl w:val="2"/>
+          <w:numId w:val="1"/>
+        </w:numPr>
+        <w:rPr/>
+      </w:pPr>
+      <w:r>
+        <w:rPr>
+          <w:rFonts w:ascii="Times New Roman" w:hAnsi="Times New Roman"/>
+        </w:rPr>
+        <w:t xml:space="preserve">For </w:t>
+      </w:r>
+      <w:r>
+        <w:rPr>
+          <w:rFonts w:ascii="Times New Roman" w:hAnsi="Times New Roman"/>
+        </w:rPr>
+        <w:t>papers</w:t>
+      </w:r>
+      <w:r>
+        <w:rPr>
+          <w:rFonts w:ascii="Times New Roman" w:hAnsi="Times New Roman"/>
+        </w:rPr>
+        <w:t xml:space="preserve"> that did not study SES (see “sesIVorDV”), removed any codes given (e.g., form “none given” to “”).</w:t>
       </w:r>
     </w:p>
     <w:p>
@@ -1325,6 +1491,7 @@
       <w:rPr>
         <w:rFonts w:ascii="Liberation Serif" w:hAnsi="Liberation Serif" w:eastAsia="Arial Unicode MS" w:cs="Arial Unicode MS"/>
         <w:kern w:val="2"/>
+        <w:sz w:val="20"/>
         <w:szCs w:val="24"/>
         <w:lang w:val="en-US" w:eastAsia="zh-CN" w:bidi="hi-IN"/>
       </w:rPr>
@@ -1420,6 +1587,69 @@
       <w:rFonts w:cs="OpenSymbol"/>
     </w:rPr>
   </w:style>
+  <w:style w:type="character" w:styleId="ListLabel10">
+    <w:name w:val="ListLabel 10"/>
+    <w:qFormat/>
+    <w:rPr>
+      <w:rFonts w:ascii="Times New Roman" w:hAnsi="Times New Roman" w:cs="OpenSymbol"/>
+    </w:rPr>
+  </w:style>
+  <w:style w:type="character" w:styleId="ListLabel11">
+    <w:name w:val="ListLabel 11"/>
+    <w:qFormat/>
+    <w:rPr>
+      <w:rFonts w:ascii="Times New Roman" w:hAnsi="Times New Roman" w:cs="OpenSymbol"/>
+    </w:rPr>
+  </w:style>
+  <w:style w:type="character" w:styleId="ListLabel12">
+    <w:name w:val="ListLabel 12"/>
+    <w:qFormat/>
+    <w:rPr>
+      <w:rFonts w:ascii="Times New Roman" w:hAnsi="Times New Roman" w:cs="OpenSymbol"/>
+    </w:rPr>
+  </w:style>
+  <w:style w:type="character" w:styleId="ListLabel13">
+    <w:name w:val="ListLabel 13"/>
+    <w:qFormat/>
+    <w:rPr>
+      <w:rFonts w:cs="OpenSymbol"/>
+    </w:rPr>
+  </w:style>
+  <w:style w:type="character" w:styleId="ListLabel14">
+    <w:name w:val="ListLabel 14"/>
+    <w:qFormat/>
+    <w:rPr>
+      <w:rFonts w:cs="OpenSymbol"/>
+    </w:rPr>
+  </w:style>
+  <w:style w:type="character" w:styleId="ListLabel15">
+    <w:name w:val="ListLabel 15"/>
+    <w:qFormat/>
+    <w:rPr>
+      <w:rFonts w:cs="OpenSymbol"/>
+    </w:rPr>
+  </w:style>
+  <w:style w:type="character" w:styleId="ListLabel16">
+    <w:name w:val="ListLabel 16"/>
+    <w:qFormat/>
+    <w:rPr>
+      <w:rFonts w:cs="OpenSymbol"/>
+    </w:rPr>
+  </w:style>
+  <w:style w:type="character" w:styleId="ListLabel17">
+    <w:name w:val="ListLabel 17"/>
+    <w:qFormat/>
+    <w:rPr>
+      <w:rFonts w:cs="OpenSymbol"/>
+    </w:rPr>
+  </w:style>
+  <w:style w:type="character" w:styleId="ListLabel18">
+    <w:name w:val="ListLabel 18"/>
+    <w:qFormat/>
+    <w:rPr>
+      <w:rFonts w:cs="OpenSymbol"/>
+    </w:rPr>
+  </w:style>
   <w:style w:type="paragraph" w:styleId="Heading">
     <w:name w:val="Heading"/>
     <w:basedOn w:val="Normal"/>

</xml_diff>

<commit_message>
Finished coding reasons for operationalizations
</commit_message>
<xml_diff>
--- a/List of edits to SES coding.docx
+++ b/List of edits to SES coding.docx
@@ -114,19 +114,7 @@
         <w:rPr>
           <w:rFonts w:ascii="Times New Roman" w:hAnsi="Times New Roman"/>
         </w:rPr>
-        <w:t xml:space="preserve">Could indicate either IV or DV if “Yes” was answered. “No” was reserved for </w:t>
-      </w:r>
-      <w:r>
-        <w:rPr>
-          <w:rFonts w:ascii="Times New Roman" w:hAnsi="Times New Roman"/>
-        </w:rPr>
-        <w:t>papers</w:t>
-      </w:r>
-      <w:r>
-        <w:rPr>
-          <w:rFonts w:ascii="Times New Roman" w:hAnsi="Times New Roman"/>
-        </w:rPr>
-        <w:t xml:space="preserve"> that did not examine SES.</w:t>
+        <w:t>Could indicate either IV or DV if “Yes” was answered. “No” was reserved for papers that did not examine SES.</w:t>
       </w:r>
     </w:p>
     <w:p>
@@ -280,19 +268,7 @@
         <w:rPr>
           <w:rFonts w:ascii="Times New Roman" w:hAnsi="Times New Roman"/>
         </w:rPr>
-        <w:t xml:space="preserve">Some answered “No” for </w:t>
-      </w:r>
-      <w:r>
-        <w:rPr>
-          <w:rFonts w:ascii="Times New Roman" w:hAnsi="Times New Roman"/>
-        </w:rPr>
-        <w:t>papers</w:t>
-      </w:r>
-      <w:r>
-        <w:rPr>
-          <w:rFonts w:ascii="Times New Roman" w:hAnsi="Times New Roman"/>
-        </w:rPr>
-        <w:t xml:space="preserve"> that did not examine SES</w:t>
+        <w:t>Some answered “No” for papers that did not examine SES</w:t>
       </w:r>
     </w:p>
     <w:p>
@@ -344,41 +320,23 @@
         <w:rPr>
           <w:rFonts w:ascii="Times New Roman" w:hAnsi="Times New Roman"/>
         </w:rPr>
-        <w:t xml:space="preserve">For </w:t>
-      </w:r>
-      <w:r>
-        <w:rPr>
-          <w:rFonts w:ascii="Times New Roman" w:hAnsi="Times New Roman"/>
-        </w:rPr>
-        <w:t>papers</w:t>
-      </w:r>
-      <w:r>
-        <w:rPr>
-          <w:rFonts w:ascii="Times New Roman" w:hAnsi="Times New Roman"/>
-        </w:rPr>
-        <w:t xml:space="preserve"> that did not examine SES (see “sesIVorDV”), removed any codes given (e.g., from “No” to “”).</w:t>
-      </w:r>
-    </w:p>
-    <w:p>
-      <w:pPr>
-        <w:pStyle w:val="Normal"/>
-        <w:numPr>
-          <w:ilvl w:val="2"/>
-          <w:numId w:val="1"/>
-        </w:numPr>
-        <w:rPr/>
-      </w:pPr>
-      <w:r>
-        <w:rPr>
-          <w:rFonts w:ascii="Times New Roman" w:hAnsi="Times New Roman"/>
-        </w:rPr>
-        <w:t>Papers</w:t>
-      </w:r>
-      <w:r>
-        <w:rPr>
-          <w:rFonts w:ascii="Times New Roman" w:hAnsi="Times New Roman"/>
-        </w:rPr>
-        <w:t xml:space="preserve"> coded “IV” changed to “” </w:t>
+        <w:t>For papers that did not examine SES (see “sesIVorDV”), removed any codes given (e.g., from “No” to “”).</w:t>
+      </w:r>
+    </w:p>
+    <w:p>
+      <w:pPr>
+        <w:pStyle w:val="Normal"/>
+        <w:numPr>
+          <w:ilvl w:val="2"/>
+          <w:numId w:val="1"/>
+        </w:numPr>
+        <w:rPr/>
+      </w:pPr>
+      <w:r>
+        <w:rPr>
+          <w:rFonts w:ascii="Times New Roman" w:hAnsi="Times New Roman"/>
+        </w:rPr>
+        <w:t xml:space="preserve">Papers coded “IV” changed to “” </w:t>
       </w:r>
       <w:r>
         <w:rPr>
@@ -467,19 +425,7 @@
         <w:rPr>
           <w:rFonts w:ascii="Times New Roman" w:hAnsi="Times New Roman"/>
         </w:rPr>
-        <w:t xml:space="preserve">Some answered “No” for </w:t>
-      </w:r>
-      <w:r>
-        <w:rPr>
-          <w:rFonts w:ascii="Times New Roman" w:hAnsi="Times New Roman"/>
-        </w:rPr>
-        <w:t>papers</w:t>
-      </w:r>
-      <w:r>
-        <w:rPr>
-          <w:rFonts w:ascii="Times New Roman" w:hAnsi="Times New Roman"/>
-        </w:rPr>
-        <w:t xml:space="preserve"> that did not examine SES</w:t>
+        <w:t>Some answered “No” for papers that did not examine SES</w:t>
       </w:r>
     </w:p>
     <w:p>
@@ -527,19 +473,7 @@
         <w:rPr>
           <w:rFonts w:ascii="Times New Roman" w:hAnsi="Times New Roman"/>
         </w:rPr>
-        <w:t xml:space="preserve">For </w:t>
-      </w:r>
-      <w:r>
-        <w:rPr>
-          <w:rFonts w:ascii="Times New Roman" w:hAnsi="Times New Roman"/>
-        </w:rPr>
-        <w:t>papers</w:t>
-      </w:r>
-      <w:r>
-        <w:rPr>
-          <w:rFonts w:ascii="Times New Roman" w:hAnsi="Times New Roman"/>
-        </w:rPr>
-        <w:t xml:space="preserve"> that did not examine SES (see “sesIVorDV”), removed any codes given (e.g., from “No” to “”).</w:t>
+        <w:t>For papers that did not examine SES (see “sesIVorDV”), removed any codes given (e.g., from “No” to “”).</w:t>
       </w:r>
     </w:p>
     <w:p>
@@ -803,19 +737,7 @@
         <w:rPr>
           <w:rFonts w:ascii="Times New Roman" w:hAnsi="Times New Roman"/>
         </w:rPr>
-        <w:t xml:space="preserve">Some answered “None given” for </w:t>
-      </w:r>
-      <w:r>
-        <w:rPr>
-          <w:rFonts w:ascii="Times New Roman" w:hAnsi="Times New Roman"/>
-        </w:rPr>
-        <w:t>papers</w:t>
-      </w:r>
-      <w:r>
-        <w:rPr>
-          <w:rFonts w:ascii="Times New Roman" w:hAnsi="Times New Roman"/>
-        </w:rPr>
-        <w:t xml:space="preserve"> that did not examine SES</w:t>
+        <w:t>Some answered “None given” for papers that did not examine SES</w:t>
       </w:r>
     </w:p>
     <w:p>
@@ -863,19 +785,7 @@
         <w:rPr>
           <w:rFonts w:ascii="Times New Roman" w:hAnsi="Times New Roman"/>
         </w:rPr>
-        <w:t xml:space="preserve">For </w:t>
-      </w:r>
-      <w:r>
-        <w:rPr>
-          <w:rFonts w:ascii="Times New Roman" w:hAnsi="Times New Roman"/>
-        </w:rPr>
-        <w:t>papers</w:t>
-      </w:r>
-      <w:r>
-        <w:rPr>
-          <w:rFonts w:ascii="Times New Roman" w:hAnsi="Times New Roman"/>
-        </w:rPr>
-        <w:t xml:space="preserve"> that did not examine SES (see “sesIVorDV”), removed any codes given (e.g., from “none given” to “”).</w:t>
+        <w:t>For papers that did not examine SES (see “sesIVorDV”), removed any codes given (e.g., from “none given” to “”).</w:t>
       </w:r>
     </w:p>
     <w:p>
@@ -955,19 +865,7 @@
         <w:rPr>
           <w:rFonts w:ascii="Times New Roman" w:hAnsi="Times New Roman"/>
         </w:rPr>
-        <w:t xml:space="preserve">RA’s put “none given” for </w:t>
-      </w:r>
-      <w:r>
-        <w:rPr>
-          <w:rFonts w:ascii="Times New Roman" w:hAnsi="Times New Roman"/>
-        </w:rPr>
-        <w:t>papers</w:t>
-      </w:r>
-      <w:r>
-        <w:rPr>
-          <w:rFonts w:ascii="Times New Roman" w:hAnsi="Times New Roman"/>
-        </w:rPr>
-        <w:t xml:space="preserve"> that didn’t study SES (see “sesIVorDV”)</w:t>
+        <w:t>RA’s put “none given” for papers that didn’t study SES (see “sesIVorDV”)</w:t>
       </w:r>
     </w:p>
     <w:p>
@@ -999,19 +897,7 @@
         <w:rPr>
           <w:rFonts w:ascii="Times New Roman" w:hAnsi="Times New Roman"/>
         </w:rPr>
-        <w:t xml:space="preserve">For particular studies that didn’t examine SES, </w:t>
-      </w:r>
-      <w:r>
-        <w:rPr>
-          <w:rFonts w:ascii="Times New Roman" w:hAnsi="Times New Roman"/>
-        </w:rPr>
-        <w:t xml:space="preserve">but the overall paper did, </w:t>
-      </w:r>
-      <w:r>
-        <w:rPr>
-          <w:rFonts w:ascii="Times New Roman" w:hAnsi="Times New Roman"/>
-        </w:rPr>
-        <w:t>changed whichever code was given to “Did not study SES”</w:t>
+        <w:t>For particular studies that didn’t examine SES, but the overall paper did, changed whichever code was given to “Did not study SES”</w:t>
       </w:r>
     </w:p>
     <w:p>
@@ -1029,19 +915,19 @@
         <w:rPr>
           <w:rFonts w:ascii="Times New Roman" w:hAnsi="Times New Roman"/>
         </w:rPr>
-        <w:t xml:space="preserve">For </w:t>
-      </w:r>
-      <w:r>
-        <w:rPr>
-          <w:rFonts w:ascii="Times New Roman" w:hAnsi="Times New Roman"/>
-        </w:rPr>
-        <w:t>papers</w:t>
-      </w:r>
-      <w:r>
-        <w:rPr>
-          <w:rFonts w:ascii="Times New Roman" w:hAnsi="Times New Roman"/>
-        </w:rPr>
-        <w:t xml:space="preserve"> that did not study SES (see “sesIVorDV”), removed any codes given (e.g., form “none given” to “”).</w:t>
+        <w:t xml:space="preserve">For papers that did not study SES (see “sesIVorDV”), removed any codes given (e.g., </w:t>
+      </w:r>
+      <w:r>
+        <w:rPr>
+          <w:rFonts w:ascii="Times New Roman" w:hAnsi="Times New Roman"/>
+        </w:rPr>
+        <w:t>from</w:t>
+      </w:r>
+      <w:r>
+        <w:rPr>
+          <w:rFonts w:ascii="Times New Roman" w:hAnsi="Times New Roman"/>
+        </w:rPr>
+        <w:t xml:space="preserve"> “none given” to “”).</w:t>
       </w:r>
     </w:p>
     <w:p>
@@ -1121,19 +1007,7 @@
         <w:rPr>
           <w:rFonts w:ascii="Times New Roman" w:hAnsi="Times New Roman"/>
         </w:rPr>
-        <w:t xml:space="preserve">RA’s put “none given” for </w:t>
-      </w:r>
-      <w:r>
-        <w:rPr>
-          <w:rFonts w:ascii="Times New Roman" w:hAnsi="Times New Roman"/>
-        </w:rPr>
-        <w:t>papers</w:t>
-      </w:r>
-      <w:r>
-        <w:rPr>
-          <w:rFonts w:ascii="Times New Roman" w:hAnsi="Times New Roman"/>
-        </w:rPr>
-        <w:t xml:space="preserve"> that didn’t study SES (see “sesIVorDV”)</w:t>
+        <w:t>RA’s put “none given” for papers that didn’t study SES (see “sesIVorDV”)</w:t>
       </w:r>
     </w:p>
     <w:p>
@@ -1165,47 +1039,35 @@
         <w:rPr>
           <w:rFonts w:ascii="Times New Roman" w:hAnsi="Times New Roman"/>
         </w:rPr>
-        <w:t xml:space="preserve">For particular studies that didn’t examine SES, </w:t>
-      </w:r>
-      <w:r>
-        <w:rPr>
-          <w:rFonts w:ascii="Times New Roman" w:hAnsi="Times New Roman"/>
-        </w:rPr>
-        <w:t xml:space="preserve">but the overall paper did, </w:t>
-      </w:r>
-      <w:r>
-        <w:rPr>
-          <w:rFonts w:ascii="Times New Roman" w:hAnsi="Times New Roman"/>
-        </w:rPr>
-        <w:t>changed whichever code was given to “Did not study SES”</w:t>
-      </w:r>
-    </w:p>
-    <w:p>
-      <w:pPr>
-        <w:pStyle w:val="Normal"/>
-        <w:numPr>
-          <w:ilvl w:val="2"/>
-          <w:numId w:val="1"/>
-        </w:numPr>
-        <w:rPr/>
-      </w:pPr>
-      <w:r>
-        <w:rPr>
-          <w:rFonts w:ascii="Times New Roman" w:hAnsi="Times New Roman"/>
-        </w:rPr>
-        <w:t xml:space="preserve">For </w:t>
-      </w:r>
-      <w:r>
-        <w:rPr>
-          <w:rFonts w:ascii="Times New Roman" w:hAnsi="Times New Roman"/>
-        </w:rPr>
-        <w:t>papers</w:t>
-      </w:r>
-      <w:r>
-        <w:rPr>
-          <w:rFonts w:ascii="Times New Roman" w:hAnsi="Times New Roman"/>
-        </w:rPr>
-        <w:t xml:space="preserve"> that did not study SES (see “sesIVorDV”), removed any codes given (e.g., form “none given” to “”).</w:t>
+        <w:t>For particular studies that didn’t examine SES, but the overall paper did, changed whichever code was given to “Did not study SES”</w:t>
+      </w:r>
+    </w:p>
+    <w:p>
+      <w:pPr>
+        <w:pStyle w:val="Normal"/>
+        <w:numPr>
+          <w:ilvl w:val="2"/>
+          <w:numId w:val="1"/>
+        </w:numPr>
+        <w:rPr/>
+      </w:pPr>
+      <w:r>
+        <w:rPr>
+          <w:rFonts w:ascii="Times New Roman" w:hAnsi="Times New Roman"/>
+        </w:rPr>
+        <w:t xml:space="preserve">For papers that did not study SES (see “sesIVorDV”), removed any codes given (e.g., </w:t>
+      </w:r>
+      <w:r>
+        <w:rPr>
+          <w:rFonts w:ascii="Times New Roman" w:hAnsi="Times New Roman"/>
+        </w:rPr>
+        <w:t>from</w:t>
+      </w:r>
+      <w:r>
+        <w:rPr>
+          <w:rFonts w:ascii="Times New Roman" w:hAnsi="Times New Roman"/>
+        </w:rPr>
+        <w:t xml:space="preserve"> “none given” to “”).</w:t>
       </w:r>
     </w:p>
     <w:p>
@@ -1650,6 +1512,69 @@
       <w:rFonts w:cs="OpenSymbol"/>
     </w:rPr>
   </w:style>
+  <w:style w:type="character" w:styleId="ListLabel19">
+    <w:name w:val="ListLabel 19"/>
+    <w:qFormat/>
+    <w:rPr>
+      <w:rFonts w:ascii="Times New Roman" w:hAnsi="Times New Roman" w:cs="OpenSymbol"/>
+    </w:rPr>
+  </w:style>
+  <w:style w:type="character" w:styleId="ListLabel20">
+    <w:name w:val="ListLabel 20"/>
+    <w:qFormat/>
+    <w:rPr>
+      <w:rFonts w:ascii="Times New Roman" w:hAnsi="Times New Roman" w:cs="OpenSymbol"/>
+    </w:rPr>
+  </w:style>
+  <w:style w:type="character" w:styleId="ListLabel21">
+    <w:name w:val="ListLabel 21"/>
+    <w:qFormat/>
+    <w:rPr>
+      <w:rFonts w:ascii="Times New Roman" w:hAnsi="Times New Roman" w:cs="OpenSymbol"/>
+    </w:rPr>
+  </w:style>
+  <w:style w:type="character" w:styleId="ListLabel22">
+    <w:name w:val="ListLabel 22"/>
+    <w:qFormat/>
+    <w:rPr>
+      <w:rFonts w:cs="OpenSymbol"/>
+    </w:rPr>
+  </w:style>
+  <w:style w:type="character" w:styleId="ListLabel23">
+    <w:name w:val="ListLabel 23"/>
+    <w:qFormat/>
+    <w:rPr>
+      <w:rFonts w:cs="OpenSymbol"/>
+    </w:rPr>
+  </w:style>
+  <w:style w:type="character" w:styleId="ListLabel24">
+    <w:name w:val="ListLabel 24"/>
+    <w:qFormat/>
+    <w:rPr>
+      <w:rFonts w:cs="OpenSymbol"/>
+    </w:rPr>
+  </w:style>
+  <w:style w:type="character" w:styleId="ListLabel25">
+    <w:name w:val="ListLabel 25"/>
+    <w:qFormat/>
+    <w:rPr>
+      <w:rFonts w:cs="OpenSymbol"/>
+    </w:rPr>
+  </w:style>
+  <w:style w:type="character" w:styleId="ListLabel26">
+    <w:name w:val="ListLabel 26"/>
+    <w:qFormat/>
+    <w:rPr>
+      <w:rFonts w:cs="OpenSymbol"/>
+    </w:rPr>
+  </w:style>
+  <w:style w:type="character" w:styleId="ListLabel27">
+    <w:name w:val="ListLabel 27"/>
+    <w:qFormat/>
+    <w:rPr>
+      <w:rFonts w:cs="OpenSymbol"/>
+    </w:rPr>
+  </w:style>
   <w:style w:type="paragraph" w:styleId="Heading">
     <w:name w:val="Heading"/>
     <w:basedOn w:val="Normal"/>

</xml_diff>

<commit_message>
First round of resolutions; stopped at Preacher et al., 2016 (row 162)
</commit_message>
<xml_diff>
--- a/List of edits to SES coding.docx
+++ b/List of edits to SES coding.docx
@@ -915,19 +915,7 @@
         <w:rPr>
           <w:rFonts w:ascii="Times New Roman" w:hAnsi="Times New Roman"/>
         </w:rPr>
-        <w:t xml:space="preserve">For papers that did not study SES (see “sesIVorDV”), removed any codes given (e.g., </w:t>
-      </w:r>
-      <w:r>
-        <w:rPr>
-          <w:rFonts w:ascii="Times New Roman" w:hAnsi="Times New Roman"/>
-        </w:rPr>
-        <w:t>from</w:t>
-      </w:r>
-      <w:r>
-        <w:rPr>
-          <w:rFonts w:ascii="Times New Roman" w:hAnsi="Times New Roman"/>
-        </w:rPr>
-        <w:t xml:space="preserve"> “none given” to “”).</w:t>
+        <w:t>For papers that did not study SES (see “sesIVorDV”), removed any codes given (e.g., from “none given” to “”).</w:t>
       </w:r>
     </w:p>
     <w:p>
@@ -1055,19 +1043,7 @@
         <w:rPr>
           <w:rFonts w:ascii="Times New Roman" w:hAnsi="Times New Roman"/>
         </w:rPr>
-        <w:t xml:space="preserve">For papers that did not study SES (see “sesIVorDV”), removed any codes given (e.g., </w:t>
-      </w:r>
-      <w:r>
-        <w:rPr>
-          <w:rFonts w:ascii="Times New Roman" w:hAnsi="Times New Roman"/>
-        </w:rPr>
-        <w:t>from</w:t>
-      </w:r>
-      <w:r>
-        <w:rPr>
-          <w:rFonts w:ascii="Times New Roman" w:hAnsi="Times New Roman"/>
-        </w:rPr>
-        <w:t xml:space="preserve"> “none given” to “”).</w:t>
+        <w:t>For papers that did not study SES (see “sesIVorDV”), removed any codes given (e.g., from “none given” to “”).</w:t>
       </w:r>
     </w:p>
     <w:p>
@@ -1075,13 +1051,2602 @@
         <w:pStyle w:val="Normal"/>
         <w:numPr>
           <w:ilvl w:val="0"/>
-          <w:numId w:val="0"/>
-        </w:numPr>
-        <w:ind w:left="1440" w:hanging="0"/>
-        <w:rPr/>
-      </w:pPr>
-      <w:r>
-        <w:rPr/>
+          <w:numId w:val="1"/>
+        </w:numPr>
+        <w:rPr/>
+      </w:pPr>
+      <w:r>
+        <w:rPr>
+          <w:rFonts w:ascii="Times New Roman" w:hAnsi="Times New Roman"/>
+        </w:rPr>
+        <w:t>Overlapping papers with no issues to resolve:</w:t>
+      </w:r>
+    </w:p>
+    <w:p>
+      <w:pPr>
+        <w:pStyle w:val="Normal"/>
+        <w:numPr>
+          <w:ilvl w:val="1"/>
+          <w:numId w:val="1"/>
+        </w:numPr>
+        <w:rPr/>
+      </w:pPr>
+      <w:r>
+        <w:rPr>
+          <w:rFonts w:ascii="Times New Roman" w:hAnsi="Times New Roman"/>
+        </w:rPr>
+        <w:t>Use rules:</w:t>
+      </w:r>
+    </w:p>
+    <w:p>
+      <w:pPr>
+        <w:pStyle w:val="Normal"/>
+        <w:numPr>
+          <w:ilvl w:val="2"/>
+          <w:numId w:val="1"/>
+        </w:numPr>
+        <w:rPr/>
+      </w:pPr>
+      <w:r>
+        <w:rPr>
+          <w:rFonts w:ascii="Times New Roman" w:hAnsi="Times New Roman"/>
+        </w:rPr>
+        <w:t>Row to use highlighted in Green 2</w:t>
+      </w:r>
+    </w:p>
+    <w:p>
+      <w:pPr>
+        <w:pStyle w:val="Normal"/>
+        <w:numPr>
+          <w:ilvl w:val="2"/>
+          <w:numId w:val="1"/>
+        </w:numPr>
+        <w:rPr/>
+      </w:pPr>
+      <w:r>
+        <w:rPr>
+          <w:rFonts w:ascii="Times New Roman" w:hAnsi="Times New Roman"/>
+        </w:rPr>
+        <w:t>Row(s) not to use highlighted in Yellow 2</w:t>
+      </w:r>
+    </w:p>
+    <w:p>
+      <w:pPr>
+        <w:pStyle w:val="Normal"/>
+        <w:numPr>
+          <w:ilvl w:val="1"/>
+          <w:numId w:val="1"/>
+        </w:numPr>
+        <w:rPr/>
+      </w:pPr>
+      <w:r>
+        <w:rPr>
+          <w:rFonts w:ascii="Times New Roman" w:hAnsi="Times New Roman"/>
+        </w:rPr>
+        <w:t>Papers:</w:t>
+      </w:r>
+    </w:p>
+    <w:p>
+      <w:pPr>
+        <w:pStyle w:val="Normal"/>
+        <w:numPr>
+          <w:ilvl w:val="2"/>
+          <w:numId w:val="1"/>
+        </w:numPr>
+        <w:rPr/>
+      </w:pPr>
+      <w:r>
+        <w:rPr>
+          <w:rFonts w:ascii="Times New Roman" w:hAnsi="Times New Roman"/>
+        </w:rPr>
+        <w:t>Hudson, 2005</w:t>
+      </w:r>
+    </w:p>
+    <w:p>
+      <w:pPr>
+        <w:pStyle w:val="Normal"/>
+        <w:numPr>
+          <w:ilvl w:val="2"/>
+          <w:numId w:val="1"/>
+        </w:numPr>
+        <w:rPr/>
+      </w:pPr>
+      <w:r>
+        <w:rPr>
+          <w:rFonts w:ascii="Times New Roman" w:hAnsi="Times New Roman"/>
+        </w:rPr>
+        <w:t>Bigler et al., 2003</w:t>
+      </w:r>
+    </w:p>
+    <w:p>
+      <w:pPr>
+        <w:pStyle w:val="Normal"/>
+        <w:numPr>
+          <w:ilvl w:val="2"/>
+          <w:numId w:val="1"/>
+        </w:numPr>
+        <w:rPr/>
+      </w:pPr>
+      <w:r>
+        <w:rPr>
+          <w:rFonts w:ascii="Times New Roman" w:hAnsi="Times New Roman"/>
+        </w:rPr>
+        <w:t>Appleton et al., 2012</w:t>
+      </w:r>
+    </w:p>
+    <w:p>
+      <w:pPr>
+        <w:pStyle w:val="Normal"/>
+        <w:numPr>
+          <w:ilvl w:val="2"/>
+          <w:numId w:val="1"/>
+        </w:numPr>
+        <w:rPr/>
+      </w:pPr>
+      <w:r>
+        <w:rPr>
+          <w:rFonts w:ascii="Times New Roman" w:hAnsi="Times New Roman"/>
+        </w:rPr>
+        <w:t>Dinescu et al., 2016</w:t>
+      </w:r>
+    </w:p>
+    <w:p>
+      <w:pPr>
+        <w:pStyle w:val="Normal"/>
+        <w:numPr>
+          <w:ilvl w:val="2"/>
+          <w:numId w:val="1"/>
+        </w:numPr>
+        <w:rPr/>
+      </w:pPr>
+      <w:r>
+        <w:rPr>
+          <w:rFonts w:ascii="Times New Roman" w:hAnsi="Times New Roman"/>
+        </w:rPr>
+        <w:t>Kraus et al., 2013 (added “none given for objective indicators” to reason)</w:t>
+      </w:r>
+    </w:p>
+    <w:p>
+      <w:pPr>
+        <w:pStyle w:val="Normal"/>
+        <w:numPr>
+          <w:ilvl w:val="2"/>
+          <w:numId w:val="1"/>
+        </w:numPr>
+        <w:rPr/>
+      </w:pPr>
+      <w:r>
+        <w:rPr>
+          <w:rFonts w:ascii="Times New Roman" w:hAnsi="Times New Roman"/>
+        </w:rPr>
+        <w:t>Bollen &amp; Bauldry, 2011</w:t>
+      </w:r>
+    </w:p>
+    <w:p>
+      <w:pPr>
+        <w:pStyle w:val="Normal"/>
+        <w:numPr>
+          <w:ilvl w:val="0"/>
+          <w:numId w:val="1"/>
+        </w:numPr>
+        <w:rPr/>
+      </w:pPr>
+      <w:r>
+        <w:rPr>
+          <w:rFonts w:ascii="Times New Roman" w:hAnsi="Times New Roman"/>
+        </w:rPr>
+        <w:t>Overlapping p</w:t>
+      </w:r>
+      <w:r>
+        <w:rPr>
+          <w:rFonts w:ascii="Times New Roman" w:hAnsi="Times New Roman"/>
+        </w:rPr>
+        <w:t xml:space="preserve">apers </w:t>
+      </w:r>
+      <w:r>
+        <w:rPr>
+          <w:rFonts w:ascii="Times New Roman" w:hAnsi="Times New Roman"/>
+        </w:rPr>
+        <w:t>with issues</w:t>
+      </w:r>
+      <w:r>
+        <w:rPr>
+          <w:rFonts w:ascii="Times New Roman" w:hAnsi="Times New Roman"/>
+        </w:rPr>
+        <w:t xml:space="preserve"> to resolve:</w:t>
+      </w:r>
+    </w:p>
+    <w:p>
+      <w:pPr>
+        <w:pStyle w:val="Normal"/>
+        <w:numPr>
+          <w:ilvl w:val="1"/>
+          <w:numId w:val="1"/>
+        </w:numPr>
+        <w:rPr/>
+      </w:pPr>
+      <w:r>
+        <w:rPr>
+          <w:rFonts w:ascii="Times New Roman" w:hAnsi="Times New Roman"/>
+        </w:rPr>
+        <w:t>Cronk et al., 2004</w:t>
+      </w:r>
+    </w:p>
+    <w:p>
+      <w:pPr>
+        <w:pStyle w:val="Normal"/>
+        <w:numPr>
+          <w:ilvl w:val="2"/>
+          <w:numId w:val="1"/>
+        </w:numPr>
+        <w:rPr/>
+      </w:pPr>
+      <w:r>
+        <w:rPr>
+          <w:rFonts w:ascii="Times New Roman" w:hAnsi="Times New Roman"/>
+        </w:rPr>
+        <w:t>Issues:</w:t>
+      </w:r>
+    </w:p>
+    <w:p>
+      <w:pPr>
+        <w:pStyle w:val="Normal"/>
+        <w:numPr>
+          <w:ilvl w:val="3"/>
+          <w:numId w:val="1"/>
+        </w:numPr>
+        <w:rPr/>
+      </w:pPr>
+      <w:r>
+        <w:rPr>
+          <w:rFonts w:ascii="Times New Roman" w:hAnsi="Times New Roman"/>
+        </w:rPr>
+        <w:t>1 RA marked SES as a DV</w:t>
+      </w:r>
+    </w:p>
+    <w:p>
+      <w:pPr>
+        <w:pStyle w:val="Normal"/>
+        <w:numPr>
+          <w:ilvl w:val="3"/>
+          <w:numId w:val="1"/>
+        </w:numPr>
+        <w:rPr/>
+      </w:pPr>
+      <w:r>
+        <w:rPr>
+          <w:rFonts w:ascii="Times New Roman" w:hAnsi="Times New Roman"/>
+        </w:rPr>
+        <w:t>1 RA used the operationalization quote as the definition quote</w:t>
+      </w:r>
+    </w:p>
+    <w:p>
+      <w:pPr>
+        <w:pStyle w:val="Normal"/>
+        <w:numPr>
+          <w:ilvl w:val="3"/>
+          <w:numId w:val="1"/>
+        </w:numPr>
+        <w:rPr/>
+      </w:pPr>
+      <w:r>
+        <w:rPr>
+          <w:rFonts w:ascii="Times New Roman" w:hAnsi="Times New Roman"/>
+        </w:rPr>
+        <w:t>Total # Issues = 2 (out of 6 codes total)</w:t>
+      </w:r>
+    </w:p>
+    <w:p>
+      <w:pPr>
+        <w:pStyle w:val="Normal"/>
+        <w:numPr>
+          <w:ilvl w:val="2"/>
+          <w:numId w:val="1"/>
+        </w:numPr>
+        <w:rPr/>
+      </w:pPr>
+      <w:r>
+        <w:rPr>
+          <w:rFonts w:ascii="Times New Roman" w:hAnsi="Times New Roman"/>
+        </w:rPr>
+        <w:t>Resolution:</w:t>
+      </w:r>
+    </w:p>
+    <w:p>
+      <w:pPr>
+        <w:pStyle w:val="Normal"/>
+        <w:numPr>
+          <w:ilvl w:val="3"/>
+          <w:numId w:val="1"/>
+        </w:numPr>
+        <w:rPr/>
+      </w:pPr>
+      <w:r>
+        <w:rPr>
+          <w:rFonts w:ascii="Times New Roman" w:hAnsi="Times New Roman"/>
+        </w:rPr>
+        <w:t>1 RA got all codes correct (row highlighted in Green 2); using that RA’s row for analysis</w:t>
+      </w:r>
+    </w:p>
+    <w:p>
+      <w:pPr>
+        <w:pStyle w:val="Normal"/>
+        <w:numPr>
+          <w:ilvl w:val="3"/>
+          <w:numId w:val="1"/>
+        </w:numPr>
+        <w:rPr/>
+      </w:pPr>
+      <w:r>
+        <w:rPr>
+          <w:rFonts w:ascii="Times New Roman" w:hAnsi="Times New Roman"/>
+        </w:rPr>
+        <w:t>Rows with issues marked in Yellow 2</w:t>
+      </w:r>
+    </w:p>
+    <w:p>
+      <w:pPr>
+        <w:pStyle w:val="Normal"/>
+        <w:numPr>
+          <w:ilvl w:val="1"/>
+          <w:numId w:val="1"/>
+        </w:numPr>
+        <w:rPr/>
+      </w:pPr>
+      <w:r>
+        <w:rPr>
+          <w:rFonts w:ascii="Times New Roman" w:hAnsi="Times New Roman"/>
+        </w:rPr>
+        <w:t>Falconnier &amp; Elkin, 2008</w:t>
+        <w:tab/>
+      </w:r>
+    </w:p>
+    <w:p>
+      <w:pPr>
+        <w:pStyle w:val="Normal"/>
+        <w:numPr>
+          <w:ilvl w:val="2"/>
+          <w:numId w:val="1"/>
+        </w:numPr>
+        <w:rPr/>
+      </w:pPr>
+      <w:r>
+        <w:rPr>
+          <w:rFonts w:ascii="Times New Roman" w:hAnsi="Times New Roman"/>
+        </w:rPr>
+        <w:t>Issues:</w:t>
+      </w:r>
+    </w:p>
+    <w:p>
+      <w:pPr>
+        <w:pStyle w:val="Normal"/>
+        <w:numPr>
+          <w:ilvl w:val="3"/>
+          <w:numId w:val="1"/>
+        </w:numPr>
+        <w:rPr/>
+      </w:pPr>
+      <w:r>
+        <w:rPr>
+          <w:rFonts w:ascii="Times New Roman" w:hAnsi="Times New Roman"/>
+        </w:rPr>
+        <w:t>1 RA marked Yes for “studiesMainEffect”; other didn’t</w:t>
+      </w:r>
+    </w:p>
+    <w:p>
+      <w:pPr>
+        <w:pStyle w:val="Normal"/>
+        <w:numPr>
+          <w:ilvl w:val="3"/>
+          <w:numId w:val="1"/>
+        </w:numPr>
+        <w:rPr/>
+      </w:pPr>
+      <w:r>
+        <w:rPr>
+          <w:rFonts w:ascii="Times New Roman" w:hAnsi="Times New Roman"/>
+        </w:rPr>
+        <w:t>Total # Issues = 1 (out of 6 codes total)</w:t>
+      </w:r>
+    </w:p>
+    <w:p>
+      <w:pPr>
+        <w:pStyle w:val="Normal"/>
+        <w:numPr>
+          <w:ilvl w:val="2"/>
+          <w:numId w:val="1"/>
+        </w:numPr>
+        <w:rPr/>
+      </w:pPr>
+      <w:r>
+        <w:rPr>
+          <w:rFonts w:ascii="Times New Roman" w:hAnsi="Times New Roman"/>
+        </w:rPr>
+        <w:t>Resolution:</w:t>
+      </w:r>
+    </w:p>
+    <w:p>
+      <w:pPr>
+        <w:pStyle w:val="Normal"/>
+        <w:numPr>
+          <w:ilvl w:val="3"/>
+          <w:numId w:val="1"/>
+        </w:numPr>
+        <w:rPr/>
+      </w:pPr>
+      <w:r>
+        <w:rPr>
+          <w:rFonts w:ascii="Times New Roman" w:hAnsi="Times New Roman"/>
+        </w:rPr>
+        <w:t>SES was a moderator, and therefore not a main effect</w:t>
+      </w:r>
+      <w:r>
+        <w:rPr>
+          <w:rFonts w:ascii="Times New Roman" w:hAnsi="Times New Roman"/>
+          <w:sz w:val="24"/>
+          <w:szCs w:val="24"/>
+        </w:rPr>
+        <w:t>: “</w:t>
+      </w:r>
+      <w:r>
+        <w:rPr>
+          <w:rFonts w:ascii="Times New Roman" w:hAnsi="Times New Roman"/>
+          <w:sz w:val="24"/>
+          <w:szCs w:val="24"/>
+        </w:rPr>
+        <w:t>Hypotheses regarding the moderating effect of SES on the rela-tionships between the three approach variables and outcome andattrition were also tested.</w:t>
+      </w:r>
+      <w:r>
+        <w:rPr>
+          <w:rFonts w:ascii="Times New Roman" w:hAnsi="Times New Roman"/>
+          <w:sz w:val="24"/>
+          <w:szCs w:val="24"/>
+        </w:rPr>
+        <w:t>” (p. 38)</w:t>
+      </w:r>
+    </w:p>
+    <w:p>
+      <w:pPr>
+        <w:pStyle w:val="Normal"/>
+        <w:numPr>
+          <w:ilvl w:val="3"/>
+          <w:numId w:val="1"/>
+        </w:numPr>
+        <w:rPr/>
+      </w:pPr>
+      <w:r>
+        <w:rPr>
+          <w:rFonts w:ascii="Times New Roman" w:hAnsi="Times New Roman"/>
+          <w:sz w:val="24"/>
+          <w:szCs w:val="24"/>
+        </w:rPr>
+        <w:t>Using row of RA that got all correct (highlighted in Green 2)</w:t>
+      </w:r>
+    </w:p>
+    <w:p>
+      <w:pPr>
+        <w:pStyle w:val="Normal"/>
+        <w:numPr>
+          <w:ilvl w:val="3"/>
+          <w:numId w:val="1"/>
+        </w:numPr>
+        <w:rPr/>
+      </w:pPr>
+      <w:r>
+        <w:rPr>
+          <w:rFonts w:ascii="Times New Roman" w:hAnsi="Times New Roman"/>
+          <w:sz w:val="24"/>
+          <w:szCs w:val="24"/>
+        </w:rPr>
+        <w:t>Row with issue marked in Yellow 2</w:t>
+      </w:r>
+    </w:p>
+    <w:p>
+      <w:pPr>
+        <w:pStyle w:val="Normal"/>
+        <w:numPr>
+          <w:ilvl w:val="1"/>
+          <w:numId w:val="1"/>
+        </w:numPr>
+        <w:rPr/>
+      </w:pPr>
+      <w:r>
+        <w:rPr>
+          <w:rFonts w:ascii="Times New Roman" w:hAnsi="Times New Roman"/>
+          <w:sz w:val="24"/>
+          <w:szCs w:val="24"/>
+        </w:rPr>
+        <w:t>Rajendran et al., 2013:</w:t>
+      </w:r>
+    </w:p>
+    <w:p>
+      <w:pPr>
+        <w:pStyle w:val="Normal"/>
+        <w:numPr>
+          <w:ilvl w:val="2"/>
+          <w:numId w:val="1"/>
+        </w:numPr>
+        <w:rPr/>
+      </w:pPr>
+      <w:r>
+        <w:rPr>
+          <w:rFonts w:ascii="Times New Roman" w:hAnsi="Times New Roman"/>
+          <w:sz w:val="24"/>
+          <w:szCs w:val="24"/>
+        </w:rPr>
+        <w:t>Issues:</w:t>
+      </w:r>
+    </w:p>
+    <w:p>
+      <w:pPr>
+        <w:pStyle w:val="Normal"/>
+        <w:numPr>
+          <w:ilvl w:val="3"/>
+          <w:numId w:val="1"/>
+        </w:numPr>
+        <w:rPr/>
+      </w:pPr>
+      <w:r>
+        <w:rPr>
+          <w:rFonts w:ascii="Times New Roman" w:hAnsi="Times New Roman"/>
+          <w:sz w:val="24"/>
+          <w:szCs w:val="24"/>
+        </w:rPr>
+        <w:t>1 RA put “Yes” for “studiesMainEffect”</w:t>
+      </w:r>
+    </w:p>
+    <w:p>
+      <w:pPr>
+        <w:pStyle w:val="Normal"/>
+        <w:numPr>
+          <w:ilvl w:val="3"/>
+          <w:numId w:val="1"/>
+        </w:numPr>
+        <w:rPr/>
+      </w:pPr>
+      <w:r>
+        <w:rPr>
+          <w:rFonts w:ascii="Times New Roman" w:hAnsi="Times New Roman"/>
+          <w:sz w:val="24"/>
+          <w:szCs w:val="24"/>
+        </w:rPr>
+        <w:t>Total # Issues = 1 (out of 6 codes total)</w:t>
+      </w:r>
+    </w:p>
+    <w:p>
+      <w:pPr>
+        <w:pStyle w:val="Normal"/>
+        <w:numPr>
+          <w:ilvl w:val="2"/>
+          <w:numId w:val="1"/>
+        </w:numPr>
+        <w:rPr/>
+      </w:pPr>
+      <w:r>
+        <w:rPr>
+          <w:rFonts w:ascii="Times New Roman" w:hAnsi="Times New Roman"/>
+          <w:sz w:val="24"/>
+          <w:szCs w:val="24"/>
+        </w:rPr>
+        <w:t>Resolution:</w:t>
+      </w:r>
+    </w:p>
+    <w:p>
+      <w:pPr>
+        <w:pStyle w:val="Normal"/>
+        <w:numPr>
+          <w:ilvl w:val="3"/>
+          <w:numId w:val="1"/>
+        </w:numPr>
+        <w:rPr/>
+      </w:pPr>
+      <w:r>
+        <w:rPr>
+          <w:rFonts w:ascii="Times New Roman" w:hAnsi="Times New Roman"/>
+          <w:sz w:val="24"/>
+          <w:szCs w:val="24"/>
+        </w:rPr>
+        <w:t>Used 1 of 2 rows with all correct answers (in Green 2)</w:t>
+      </w:r>
+    </w:p>
+    <w:p>
+      <w:pPr>
+        <w:pStyle w:val="Normal"/>
+        <w:numPr>
+          <w:ilvl w:val="3"/>
+          <w:numId w:val="1"/>
+        </w:numPr>
+        <w:rPr/>
+      </w:pPr>
+      <w:r>
+        <w:rPr>
+          <w:rFonts w:ascii="Times New Roman" w:hAnsi="Times New Roman"/>
+          <w:sz w:val="24"/>
+          <w:szCs w:val="24"/>
+        </w:rPr>
+        <w:t>Unused rows in Yellow 2</w:t>
+      </w:r>
+    </w:p>
+    <w:p>
+      <w:pPr>
+        <w:pStyle w:val="Normal"/>
+        <w:numPr>
+          <w:ilvl w:val="1"/>
+          <w:numId w:val="1"/>
+        </w:numPr>
+        <w:rPr/>
+      </w:pPr>
+      <w:r>
+        <w:rPr>
+          <w:rFonts w:ascii="Times New Roman" w:hAnsi="Times New Roman"/>
+          <w:sz w:val="24"/>
+          <w:szCs w:val="24"/>
+        </w:rPr>
+        <w:t>Corso et al., 2016</w:t>
+      </w:r>
+    </w:p>
+    <w:p>
+      <w:pPr>
+        <w:pStyle w:val="Normal"/>
+        <w:numPr>
+          <w:ilvl w:val="2"/>
+          <w:numId w:val="1"/>
+        </w:numPr>
+        <w:rPr/>
+      </w:pPr>
+      <w:r>
+        <w:rPr>
+          <w:rFonts w:ascii="Times New Roman" w:hAnsi="Times New Roman"/>
+          <w:sz w:val="24"/>
+          <w:szCs w:val="24"/>
+        </w:rPr>
+        <w:t>Issues:</w:t>
+      </w:r>
+    </w:p>
+    <w:p>
+      <w:pPr>
+        <w:pStyle w:val="Normal"/>
+        <w:numPr>
+          <w:ilvl w:val="3"/>
+          <w:numId w:val="1"/>
+        </w:numPr>
+        <w:rPr/>
+      </w:pPr>
+      <w:r>
+        <w:rPr>
+          <w:rFonts w:ascii="Times New Roman" w:hAnsi="Times New Roman"/>
+          <w:sz w:val="24"/>
+          <w:szCs w:val="24"/>
+        </w:rPr>
+        <w:t>1 RA did not answer “S1_reason”</w:t>
+      </w:r>
+    </w:p>
+    <w:p>
+      <w:pPr>
+        <w:pStyle w:val="Normal"/>
+        <w:numPr>
+          <w:ilvl w:val="3"/>
+          <w:numId w:val="1"/>
+        </w:numPr>
+        <w:rPr/>
+      </w:pPr>
+      <w:r>
+        <w:rPr>
+          <w:rFonts w:ascii="Times New Roman" w:hAnsi="Times New Roman"/>
+          <w:sz w:val="24"/>
+          <w:szCs w:val="24"/>
+        </w:rPr>
+        <w:t>1 RA put “None given” for “sesDef”</w:t>
+      </w:r>
+    </w:p>
+    <w:p>
+      <w:pPr>
+        <w:pStyle w:val="Normal"/>
+        <w:numPr>
+          <w:ilvl w:val="3"/>
+          <w:numId w:val="1"/>
+        </w:numPr>
+        <w:rPr/>
+      </w:pPr>
+      <w:r>
+        <w:rPr>
+          <w:rFonts w:ascii="Times New Roman" w:hAnsi="Times New Roman"/>
+          <w:sz w:val="24"/>
+          <w:szCs w:val="24"/>
+        </w:rPr>
+        <w:t>Total # Issues = 2 (out of 6 total codes)</w:t>
+      </w:r>
+    </w:p>
+    <w:p>
+      <w:pPr>
+        <w:pStyle w:val="Normal"/>
+        <w:numPr>
+          <w:ilvl w:val="2"/>
+          <w:numId w:val="1"/>
+        </w:numPr>
+        <w:rPr/>
+      </w:pPr>
+      <w:r>
+        <w:rPr>
+          <w:rFonts w:ascii="Times New Roman" w:hAnsi="Times New Roman"/>
+          <w:sz w:val="24"/>
+          <w:szCs w:val="24"/>
+        </w:rPr>
+        <w:t>Resolution:</w:t>
+      </w:r>
+    </w:p>
+    <w:p>
+      <w:pPr>
+        <w:pStyle w:val="Normal"/>
+        <w:numPr>
+          <w:ilvl w:val="3"/>
+          <w:numId w:val="1"/>
+        </w:numPr>
+        <w:rPr/>
+      </w:pPr>
+      <w:r>
+        <w:rPr>
+          <w:rFonts w:ascii="Times New Roman" w:hAnsi="Times New Roman"/>
+          <w:sz w:val="24"/>
+          <w:szCs w:val="24"/>
+        </w:rPr>
+        <w:t>1 RA got all correct; using that row (marked in Green 2)</w:t>
+      </w:r>
+    </w:p>
+    <w:p>
+      <w:pPr>
+        <w:pStyle w:val="Normal"/>
+        <w:numPr>
+          <w:ilvl w:val="3"/>
+          <w:numId w:val="1"/>
+        </w:numPr>
+        <w:rPr/>
+      </w:pPr>
+      <w:r>
+        <w:rPr>
+          <w:rFonts w:ascii="Times New Roman" w:hAnsi="Times New Roman"/>
+          <w:sz w:val="24"/>
+          <w:szCs w:val="24"/>
+        </w:rPr>
+        <w:t>Other rows marked in Yellow 2</w:t>
+      </w:r>
+    </w:p>
+    <w:p>
+      <w:pPr>
+        <w:pStyle w:val="Normal"/>
+        <w:numPr>
+          <w:ilvl w:val="1"/>
+          <w:numId w:val="1"/>
+        </w:numPr>
+        <w:rPr/>
+      </w:pPr>
+      <w:r>
+        <w:rPr>
+          <w:rFonts w:ascii="Times New Roman" w:hAnsi="Times New Roman"/>
+          <w:sz w:val="24"/>
+          <w:szCs w:val="24"/>
+        </w:rPr>
+        <w:t>Obradovic et al., 2017</w:t>
+      </w:r>
+    </w:p>
+    <w:p>
+      <w:pPr>
+        <w:pStyle w:val="Normal"/>
+        <w:numPr>
+          <w:ilvl w:val="2"/>
+          <w:numId w:val="1"/>
+        </w:numPr>
+        <w:rPr/>
+      </w:pPr>
+      <w:r>
+        <w:rPr>
+          <w:rFonts w:ascii="Times New Roman" w:hAnsi="Times New Roman"/>
+          <w:sz w:val="24"/>
+          <w:szCs w:val="24"/>
+        </w:rPr>
+        <w:t>Issues:</w:t>
+      </w:r>
+    </w:p>
+    <w:p>
+      <w:pPr>
+        <w:pStyle w:val="Normal"/>
+        <w:numPr>
+          <w:ilvl w:val="3"/>
+          <w:numId w:val="1"/>
+        </w:numPr>
+        <w:rPr/>
+      </w:pPr>
+      <w:r>
+        <w:rPr>
+          <w:rFonts w:ascii="Times New Roman" w:hAnsi="Times New Roman"/>
+          <w:sz w:val="24"/>
+          <w:szCs w:val="24"/>
+        </w:rPr>
+        <w:t>1 RA put completely opposite answers for “sesIVorDV”, “studiesMainEffect”, and “sesMainInterest”</w:t>
+      </w:r>
+    </w:p>
+    <w:p>
+      <w:pPr>
+        <w:pStyle w:val="Normal"/>
+        <w:numPr>
+          <w:ilvl w:val="3"/>
+          <w:numId w:val="1"/>
+        </w:numPr>
+        <w:rPr/>
+      </w:pPr>
+      <w:r>
+        <w:rPr>
+          <w:rFonts w:ascii="Times New Roman" w:hAnsi="Times New Roman"/>
+          <w:sz w:val="24"/>
+          <w:szCs w:val="24"/>
+        </w:rPr>
+        <w:t>Total # Issues = 3 (out of 6 total codes)</w:t>
+      </w:r>
+    </w:p>
+    <w:p>
+      <w:pPr>
+        <w:pStyle w:val="Normal"/>
+        <w:numPr>
+          <w:ilvl w:val="2"/>
+          <w:numId w:val="1"/>
+        </w:numPr>
+        <w:rPr/>
+      </w:pPr>
+      <w:r>
+        <w:rPr>
+          <w:rFonts w:ascii="Times New Roman" w:hAnsi="Times New Roman"/>
+          <w:sz w:val="24"/>
+          <w:szCs w:val="24"/>
+        </w:rPr>
+        <w:t>Resolution:</w:t>
+      </w:r>
+    </w:p>
+    <w:p>
+      <w:pPr>
+        <w:pStyle w:val="Normal"/>
+        <w:numPr>
+          <w:ilvl w:val="3"/>
+          <w:numId w:val="1"/>
+        </w:numPr>
+        <w:rPr/>
+      </w:pPr>
+      <w:r>
+        <w:rPr>
+          <w:rFonts w:ascii="Times New Roman" w:hAnsi="Times New Roman"/>
+          <w:sz w:val="24"/>
+          <w:szCs w:val="24"/>
+        </w:rPr>
+        <w:t xml:space="preserve">RA who put “IV”, “Yes”, “Yes” for </w:t>
+      </w:r>
+      <w:r>
+        <w:rPr>
+          <w:rFonts w:ascii="Times New Roman" w:hAnsi="Times New Roman"/>
+          <w:sz w:val="24"/>
+          <w:szCs w:val="24"/>
+        </w:rPr>
+        <w:t xml:space="preserve">“sesIVorDV”, “studiesMainEffect”, and “sesMainInterest” </w:t>
+      </w:r>
+      <w:r>
+        <w:rPr>
+          <w:rFonts w:ascii="Times New Roman" w:hAnsi="Times New Roman"/>
+          <w:sz w:val="24"/>
+          <w:szCs w:val="24"/>
+        </w:rPr>
+        <w:t>was correct so using that row (highlighted in Green 2)</w:t>
+      </w:r>
+    </w:p>
+    <w:p>
+      <w:pPr>
+        <w:pStyle w:val="Normal"/>
+        <w:numPr>
+          <w:ilvl w:val="3"/>
+          <w:numId w:val="1"/>
+        </w:numPr>
+        <w:rPr/>
+      </w:pPr>
+      <w:r>
+        <w:rPr>
+          <w:rFonts w:ascii="Times New Roman" w:hAnsi="Times New Roman"/>
+          <w:sz w:val="24"/>
+          <w:szCs w:val="24"/>
+        </w:rPr>
+        <w:t>Unused row in Yellow 2</w:t>
+      </w:r>
+    </w:p>
+    <w:p>
+      <w:pPr>
+        <w:pStyle w:val="Normal"/>
+        <w:numPr>
+          <w:ilvl w:val="1"/>
+          <w:numId w:val="1"/>
+        </w:numPr>
+        <w:rPr/>
+      </w:pPr>
+      <w:r>
+        <w:rPr>
+          <w:rFonts w:ascii="Times New Roman" w:hAnsi="Times New Roman"/>
+          <w:sz w:val="24"/>
+          <w:szCs w:val="24"/>
+        </w:rPr>
+        <w:t>Bijttebier &amp; Goethals, 2006</w:t>
+      </w:r>
+    </w:p>
+    <w:p>
+      <w:pPr>
+        <w:pStyle w:val="Normal"/>
+        <w:numPr>
+          <w:ilvl w:val="2"/>
+          <w:numId w:val="1"/>
+        </w:numPr>
+        <w:rPr/>
+      </w:pPr>
+      <w:r>
+        <w:rPr>
+          <w:rFonts w:ascii="Times New Roman" w:hAnsi="Times New Roman"/>
+          <w:sz w:val="24"/>
+          <w:szCs w:val="24"/>
+        </w:rPr>
+        <w:t>Issues:</w:t>
+      </w:r>
+    </w:p>
+    <w:p>
+      <w:pPr>
+        <w:pStyle w:val="Normal"/>
+        <w:numPr>
+          <w:ilvl w:val="3"/>
+          <w:numId w:val="1"/>
+        </w:numPr>
+        <w:rPr/>
+      </w:pPr>
+      <w:r>
+        <w:rPr>
+          <w:rFonts w:ascii="Times New Roman" w:hAnsi="Times New Roman"/>
+          <w:sz w:val="24"/>
+          <w:szCs w:val="24"/>
+        </w:rPr>
+        <w:t>1 RA put “IV” for “sesIVorDV” and “None given” for all quotes; other RA’s put “Did not study SES”</w:t>
+      </w:r>
+    </w:p>
+    <w:p>
+      <w:pPr>
+        <w:pStyle w:val="Normal"/>
+        <w:numPr>
+          <w:ilvl w:val="3"/>
+          <w:numId w:val="1"/>
+        </w:numPr>
+        <w:rPr/>
+      </w:pPr>
+      <w:r>
+        <w:rPr>
+          <w:rFonts w:ascii="Times New Roman" w:hAnsi="Times New Roman"/>
+          <w:sz w:val="24"/>
+          <w:szCs w:val="24"/>
+        </w:rPr>
+        <w:t>Total # Issues = n/a (looks like erring RA used idiosyncratic marker for “Did not study SES”)</w:t>
+      </w:r>
+    </w:p>
+    <w:p>
+      <w:pPr>
+        <w:pStyle w:val="Normal"/>
+        <w:numPr>
+          <w:ilvl w:val="2"/>
+          <w:numId w:val="1"/>
+        </w:numPr>
+        <w:rPr/>
+      </w:pPr>
+      <w:r>
+        <w:rPr>
+          <w:rFonts w:ascii="Times New Roman" w:hAnsi="Times New Roman"/>
+          <w:sz w:val="24"/>
+          <w:szCs w:val="24"/>
+        </w:rPr>
+        <w:t>Resolution:</w:t>
+      </w:r>
+    </w:p>
+    <w:p>
+      <w:pPr>
+        <w:pStyle w:val="Normal"/>
+        <w:numPr>
+          <w:ilvl w:val="3"/>
+          <w:numId w:val="1"/>
+        </w:numPr>
+        <w:rPr/>
+      </w:pPr>
+      <w:r>
+        <w:rPr>
+          <w:rFonts w:ascii="Times New Roman" w:hAnsi="Times New Roman"/>
+          <w:sz w:val="24"/>
+          <w:szCs w:val="24"/>
+        </w:rPr>
+        <w:t>Paper did not study SES; changed off row to “Did not study SES” with rest of entries deleted</w:t>
+      </w:r>
+    </w:p>
+    <w:p>
+      <w:pPr>
+        <w:pStyle w:val="Normal"/>
+        <w:numPr>
+          <w:ilvl w:val="3"/>
+          <w:numId w:val="1"/>
+        </w:numPr>
+        <w:rPr/>
+      </w:pPr>
+      <w:r>
+        <w:rPr>
+          <w:rFonts w:ascii="Times New Roman" w:hAnsi="Times New Roman"/>
+          <w:sz w:val="24"/>
+          <w:szCs w:val="24"/>
+        </w:rPr>
+        <w:t>Used row in Green 2; unused rows in Yellow 2</w:t>
+      </w:r>
+    </w:p>
+    <w:p>
+      <w:pPr>
+        <w:pStyle w:val="Normal"/>
+        <w:numPr>
+          <w:ilvl w:val="1"/>
+          <w:numId w:val="1"/>
+        </w:numPr>
+        <w:rPr/>
+      </w:pPr>
+      <w:r>
+        <w:rPr>
+          <w:rFonts w:ascii="Times New Roman" w:hAnsi="Times New Roman"/>
+          <w:sz w:val="24"/>
+          <w:szCs w:val="24"/>
+        </w:rPr>
+        <w:t>Pinderhughes et al., 2000</w:t>
+      </w:r>
+    </w:p>
+    <w:p>
+      <w:pPr>
+        <w:pStyle w:val="Normal"/>
+        <w:numPr>
+          <w:ilvl w:val="2"/>
+          <w:numId w:val="1"/>
+        </w:numPr>
+        <w:rPr/>
+      </w:pPr>
+      <w:r>
+        <w:rPr>
+          <w:rFonts w:ascii="Times New Roman" w:hAnsi="Times New Roman"/>
+          <w:sz w:val="24"/>
+          <w:szCs w:val="24"/>
+        </w:rPr>
+        <w:t>Issues:</w:t>
+      </w:r>
+    </w:p>
+    <w:p>
+      <w:pPr>
+        <w:pStyle w:val="Normal"/>
+        <w:numPr>
+          <w:ilvl w:val="3"/>
+          <w:numId w:val="1"/>
+        </w:numPr>
+        <w:rPr/>
+      </w:pPr>
+      <w:r>
+        <w:rPr>
+          <w:rFonts w:ascii="Times New Roman" w:hAnsi="Times New Roman"/>
+          <w:sz w:val="24"/>
+          <w:szCs w:val="24"/>
+        </w:rPr>
+        <w:t>1 RA put “No” for “studiesMainEffect” and “sesMainInterest”</w:t>
+      </w:r>
+    </w:p>
+    <w:p>
+      <w:pPr>
+        <w:pStyle w:val="Normal"/>
+        <w:numPr>
+          <w:ilvl w:val="3"/>
+          <w:numId w:val="1"/>
+        </w:numPr>
+        <w:rPr/>
+      </w:pPr>
+      <w:r>
+        <w:rPr>
+          <w:rFonts w:ascii="Times New Roman" w:hAnsi="Times New Roman"/>
+          <w:sz w:val="24"/>
+          <w:szCs w:val="24"/>
+        </w:rPr>
+        <w:t>1 RA put “None given” for “S1_reason”</w:t>
+      </w:r>
+    </w:p>
+    <w:p>
+      <w:pPr>
+        <w:pStyle w:val="Normal"/>
+        <w:numPr>
+          <w:ilvl w:val="3"/>
+          <w:numId w:val="1"/>
+        </w:numPr>
+        <w:rPr/>
+      </w:pPr>
+      <w:r>
+        <w:rPr>
+          <w:rFonts w:ascii="Times New Roman" w:hAnsi="Times New Roman"/>
+          <w:sz w:val="24"/>
+          <w:szCs w:val="24"/>
+        </w:rPr>
+        <w:t>Total # Issues = 3 (out of 6 total codes)</w:t>
+      </w:r>
+    </w:p>
+    <w:p>
+      <w:pPr>
+        <w:pStyle w:val="Normal"/>
+        <w:numPr>
+          <w:ilvl w:val="2"/>
+          <w:numId w:val="1"/>
+        </w:numPr>
+        <w:rPr/>
+      </w:pPr>
+      <w:r>
+        <w:rPr>
+          <w:rFonts w:ascii="Times New Roman" w:hAnsi="Times New Roman"/>
+          <w:sz w:val="24"/>
+          <w:szCs w:val="24"/>
+        </w:rPr>
+        <w:t>Resolution:</w:t>
+      </w:r>
+    </w:p>
+    <w:p>
+      <w:pPr>
+        <w:pStyle w:val="Normal"/>
+        <w:numPr>
+          <w:ilvl w:val="3"/>
+          <w:numId w:val="1"/>
+        </w:numPr>
+        <w:rPr/>
+      </w:pPr>
+      <w:r>
+        <w:rPr>
+          <w:rFonts w:ascii="Times New Roman" w:hAnsi="Times New Roman"/>
+          <w:sz w:val="24"/>
+          <w:szCs w:val="24"/>
+        </w:rPr>
+        <w:t>Row with “None given” for “S1_reason” had all correct answers; using and marked in Green 2</w:t>
+      </w:r>
+    </w:p>
+    <w:p>
+      <w:pPr>
+        <w:pStyle w:val="Normal"/>
+        <w:numPr>
+          <w:ilvl w:val="3"/>
+          <w:numId w:val="1"/>
+        </w:numPr>
+        <w:rPr/>
+      </w:pPr>
+      <w:r>
+        <w:rPr>
+          <w:rFonts w:ascii="Times New Roman" w:hAnsi="Times New Roman"/>
+          <w:sz w:val="24"/>
+          <w:szCs w:val="24"/>
+        </w:rPr>
+        <w:t>Other row marked in Yellow 2</w:t>
+      </w:r>
+    </w:p>
+    <w:p>
+      <w:pPr>
+        <w:pStyle w:val="Normal"/>
+        <w:numPr>
+          <w:ilvl w:val="1"/>
+          <w:numId w:val="1"/>
+        </w:numPr>
+        <w:rPr/>
+      </w:pPr>
+      <w:r>
+        <w:rPr>
+          <w:rFonts w:ascii="Times New Roman" w:hAnsi="Times New Roman"/>
+          <w:sz w:val="24"/>
+          <w:szCs w:val="24"/>
+        </w:rPr>
+        <w:t>Tsethlikai, 2011</w:t>
+      </w:r>
+    </w:p>
+    <w:p>
+      <w:pPr>
+        <w:pStyle w:val="Normal"/>
+        <w:numPr>
+          <w:ilvl w:val="2"/>
+          <w:numId w:val="1"/>
+        </w:numPr>
+        <w:rPr/>
+      </w:pPr>
+      <w:r>
+        <w:rPr>
+          <w:rFonts w:ascii="Times New Roman" w:hAnsi="Times New Roman"/>
+          <w:sz w:val="24"/>
+          <w:szCs w:val="24"/>
+        </w:rPr>
+        <w:t>Issues:</w:t>
+      </w:r>
+    </w:p>
+    <w:p>
+      <w:pPr>
+        <w:pStyle w:val="Normal"/>
+        <w:numPr>
+          <w:ilvl w:val="3"/>
+          <w:numId w:val="1"/>
+        </w:numPr>
+        <w:rPr/>
+      </w:pPr>
+      <w:r>
+        <w:rPr>
+          <w:rFonts w:ascii="Times New Roman" w:hAnsi="Times New Roman"/>
+          <w:sz w:val="24"/>
+          <w:szCs w:val="24"/>
+        </w:rPr>
+        <w:t>Slightly incomplete operationalization and reason, but overall, all correct</w:t>
+      </w:r>
+    </w:p>
+    <w:p>
+      <w:pPr>
+        <w:pStyle w:val="Normal"/>
+        <w:numPr>
+          <w:ilvl w:val="3"/>
+          <w:numId w:val="1"/>
+        </w:numPr>
+        <w:rPr/>
+      </w:pPr>
+      <w:r>
+        <w:rPr>
+          <w:rFonts w:ascii="Times New Roman" w:hAnsi="Times New Roman"/>
+          <w:sz w:val="24"/>
+          <w:szCs w:val="24"/>
+        </w:rPr>
+        <w:t>Total # issues = n/a</w:t>
+      </w:r>
+    </w:p>
+    <w:p>
+      <w:pPr>
+        <w:pStyle w:val="Normal"/>
+        <w:numPr>
+          <w:ilvl w:val="2"/>
+          <w:numId w:val="1"/>
+        </w:numPr>
+        <w:rPr/>
+      </w:pPr>
+      <w:r>
+        <w:rPr>
+          <w:rFonts w:ascii="Times New Roman" w:hAnsi="Times New Roman"/>
+          <w:sz w:val="24"/>
+          <w:szCs w:val="24"/>
+        </w:rPr>
+        <w:t>Resolution:</w:t>
+      </w:r>
+    </w:p>
+    <w:p>
+      <w:pPr>
+        <w:pStyle w:val="Normal"/>
+        <w:numPr>
+          <w:ilvl w:val="3"/>
+          <w:numId w:val="1"/>
+        </w:numPr>
+        <w:rPr/>
+      </w:pPr>
+      <w:r>
+        <w:rPr>
+          <w:rFonts w:ascii="Times New Roman" w:hAnsi="Times New Roman"/>
+          <w:sz w:val="24"/>
+          <w:szCs w:val="24"/>
+        </w:rPr>
+        <w:t>For used row, added “</w:t>
+      </w:r>
+      <w:r>
+        <w:rPr>
+          <w:rFonts w:ascii="Times New Roman" w:hAnsi="Times New Roman"/>
+          <w:b w:val="false"/>
+          <w:i w:val="false"/>
+          <w:strike w:val="false"/>
+          <w:dstrike w:val="false"/>
+          <w:outline w:val="false"/>
+          <w:shadow w:val="false"/>
+          <w:sz w:val="24"/>
+          <w:szCs w:val="24"/>
+          <w:u w:val="none"/>
+          <w:em w:val="none"/>
+        </w:rPr>
+        <w:t xml:space="preserve">additionally, used partial least squares to composite income and education as weighted indicators of SES—kind of a formative approach, a non-causal indicator approach (p. 196–197, 199)” </w:t>
+      </w:r>
+      <w:r>
+        <w:rPr>
+          <w:rFonts w:ascii="Times New Roman" w:hAnsi="Times New Roman"/>
+          <w:b w:val="false"/>
+          <w:i w:val="false"/>
+          <w:strike w:val="false"/>
+          <w:dstrike w:val="false"/>
+          <w:outline w:val="false"/>
+          <w:shadow w:val="false"/>
+          <w:sz w:val="24"/>
+          <w:szCs w:val="24"/>
+          <w:u w:val="none"/>
+          <w:em w:val="none"/>
+        </w:rPr>
+        <w:t>to operationalization and added “none given for indicators” to reason</w:t>
+      </w:r>
+    </w:p>
+    <w:p>
+      <w:pPr>
+        <w:pStyle w:val="Normal"/>
+        <w:numPr>
+          <w:ilvl w:val="3"/>
+          <w:numId w:val="1"/>
+        </w:numPr>
+        <w:rPr/>
+      </w:pPr>
+      <w:r>
+        <w:rPr>
+          <w:rFonts w:ascii="Times New Roman" w:hAnsi="Times New Roman"/>
+          <w:sz w:val="24"/>
+          <w:szCs w:val="24"/>
+        </w:rPr>
+        <w:t>Used row in Green 2; unused rows in Yellow 2</w:t>
+      </w:r>
+    </w:p>
+    <w:p>
+      <w:pPr>
+        <w:pStyle w:val="Normal"/>
+        <w:numPr>
+          <w:ilvl w:val="1"/>
+          <w:numId w:val="1"/>
+        </w:numPr>
+        <w:rPr/>
+      </w:pPr>
+      <w:r>
+        <w:rPr>
+          <w:rFonts w:ascii="Times New Roman" w:hAnsi="Times New Roman"/>
+          <w:sz w:val="24"/>
+          <w:szCs w:val="24"/>
+        </w:rPr>
+        <w:t>Capaldi et al., 2002</w:t>
+      </w:r>
+    </w:p>
+    <w:p>
+      <w:pPr>
+        <w:pStyle w:val="Normal"/>
+        <w:numPr>
+          <w:ilvl w:val="2"/>
+          <w:numId w:val="1"/>
+        </w:numPr>
+        <w:rPr/>
+      </w:pPr>
+      <w:r>
+        <w:rPr>
+          <w:rFonts w:ascii="Times New Roman" w:hAnsi="Times New Roman"/>
+          <w:sz w:val="24"/>
+          <w:szCs w:val="24"/>
+        </w:rPr>
+        <w:t>Issues:</w:t>
+      </w:r>
+    </w:p>
+    <w:p>
+      <w:pPr>
+        <w:pStyle w:val="Normal"/>
+        <w:numPr>
+          <w:ilvl w:val="3"/>
+          <w:numId w:val="1"/>
+        </w:numPr>
+        <w:rPr/>
+      </w:pPr>
+      <w:r>
+        <w:rPr>
+          <w:rFonts w:ascii="Times New Roman" w:hAnsi="Times New Roman"/>
+          <w:sz w:val="24"/>
+          <w:szCs w:val="24"/>
+        </w:rPr>
+        <w:t>1 RA missed reason for composite variable; other included composite only in reason; one got all correct</w:t>
+      </w:r>
+    </w:p>
+    <w:p>
+      <w:pPr>
+        <w:pStyle w:val="Normal"/>
+        <w:numPr>
+          <w:ilvl w:val="3"/>
+          <w:numId w:val="1"/>
+        </w:numPr>
+        <w:rPr/>
+      </w:pPr>
+      <w:r>
+        <w:rPr>
+          <w:rFonts w:ascii="Times New Roman" w:hAnsi="Times New Roman"/>
+          <w:sz w:val="24"/>
+          <w:szCs w:val="24"/>
+        </w:rPr>
+        <w:t>Total # Issues = n/a</w:t>
+      </w:r>
+    </w:p>
+    <w:p>
+      <w:pPr>
+        <w:pStyle w:val="Normal"/>
+        <w:numPr>
+          <w:ilvl w:val="2"/>
+          <w:numId w:val="1"/>
+        </w:numPr>
+        <w:rPr/>
+      </w:pPr>
+      <w:r>
+        <w:rPr>
+          <w:rFonts w:ascii="Times New Roman" w:hAnsi="Times New Roman"/>
+          <w:sz w:val="24"/>
+          <w:szCs w:val="24"/>
+        </w:rPr>
+        <w:t>Resolutions:</w:t>
+      </w:r>
+    </w:p>
+    <w:p>
+      <w:pPr>
+        <w:pStyle w:val="Normal"/>
+        <w:numPr>
+          <w:ilvl w:val="3"/>
+          <w:numId w:val="1"/>
+        </w:numPr>
+        <w:rPr/>
+      </w:pPr>
+      <w:r>
+        <w:rPr>
+          <w:rFonts w:ascii="Times New Roman" w:hAnsi="Times New Roman"/>
+          <w:sz w:val="24"/>
+          <w:szCs w:val="24"/>
+        </w:rPr>
+        <w:t>Using the one that had everything in exact place (Green 2)</w:t>
+      </w:r>
+    </w:p>
+    <w:p>
+      <w:pPr>
+        <w:pStyle w:val="Normal"/>
+        <w:numPr>
+          <w:ilvl w:val="3"/>
+          <w:numId w:val="1"/>
+        </w:numPr>
+        <w:rPr/>
+      </w:pPr>
+      <w:r>
+        <w:rPr>
+          <w:rFonts w:ascii="Times New Roman" w:hAnsi="Times New Roman"/>
+          <w:sz w:val="24"/>
+          <w:szCs w:val="24"/>
+        </w:rPr>
+        <w:t>Unused rows in Yellow 2</w:t>
+      </w:r>
+    </w:p>
+    <w:p>
+      <w:pPr>
+        <w:pStyle w:val="Normal"/>
+        <w:numPr>
+          <w:ilvl w:val="0"/>
+          <w:numId w:val="1"/>
+        </w:numPr>
+        <w:rPr/>
+      </w:pPr>
+      <w:r>
+        <w:rPr>
+          <w:rFonts w:ascii="Times New Roman" w:hAnsi="Times New Roman"/>
+          <w:sz w:val="24"/>
+          <w:szCs w:val="24"/>
+        </w:rPr>
+        <w:t>Non-overlapping papers with issues to resolve:</w:t>
+      </w:r>
+    </w:p>
+    <w:p>
+      <w:pPr>
+        <w:pStyle w:val="Normal"/>
+        <w:numPr>
+          <w:ilvl w:val="1"/>
+          <w:numId w:val="1"/>
+        </w:numPr>
+        <w:rPr/>
+      </w:pPr>
+      <w:r>
+        <w:rPr>
+          <w:rFonts w:ascii="Times New Roman" w:hAnsi="Times New Roman"/>
+          <w:sz w:val="24"/>
+          <w:szCs w:val="24"/>
+        </w:rPr>
+        <w:t>Stattin et al., 2015</w:t>
+      </w:r>
+    </w:p>
+    <w:p>
+      <w:pPr>
+        <w:pStyle w:val="Normal"/>
+        <w:numPr>
+          <w:ilvl w:val="2"/>
+          <w:numId w:val="1"/>
+        </w:numPr>
+        <w:rPr/>
+      </w:pPr>
+      <w:r>
+        <w:rPr>
+          <w:rFonts w:ascii="Times New Roman" w:hAnsi="Times New Roman"/>
+          <w:sz w:val="24"/>
+          <w:szCs w:val="24"/>
+        </w:rPr>
+        <w:t>Issues:</w:t>
+      </w:r>
+    </w:p>
+    <w:p>
+      <w:pPr>
+        <w:pStyle w:val="Normal"/>
+        <w:numPr>
+          <w:ilvl w:val="3"/>
+          <w:numId w:val="1"/>
+        </w:numPr>
+        <w:rPr/>
+      </w:pPr>
+      <w:r>
+        <w:rPr>
+          <w:rFonts w:ascii="Times New Roman" w:hAnsi="Times New Roman"/>
+          <w:sz w:val="24"/>
+          <w:szCs w:val="24"/>
+        </w:rPr>
+        <w:t>RA marked “IV” for “sesIVorDV” and “None given” for all quotes on definition and operationalization of SES</w:t>
+      </w:r>
+    </w:p>
+    <w:p>
+      <w:pPr>
+        <w:pStyle w:val="Normal"/>
+        <w:numPr>
+          <w:ilvl w:val="2"/>
+          <w:numId w:val="1"/>
+        </w:numPr>
+        <w:rPr/>
+      </w:pPr>
+      <w:r>
+        <w:rPr>
+          <w:rFonts w:ascii="Times New Roman" w:hAnsi="Times New Roman"/>
+          <w:sz w:val="24"/>
+          <w:szCs w:val="24"/>
+        </w:rPr>
+        <w:t>Resolution:</w:t>
+      </w:r>
+    </w:p>
+    <w:p>
+      <w:pPr>
+        <w:pStyle w:val="Normal"/>
+        <w:numPr>
+          <w:ilvl w:val="3"/>
+          <w:numId w:val="1"/>
+        </w:numPr>
+        <w:rPr/>
+      </w:pPr>
+      <w:r>
+        <w:rPr>
+          <w:rFonts w:ascii="Times New Roman" w:hAnsi="Times New Roman"/>
+          <w:sz w:val="24"/>
+          <w:szCs w:val="24"/>
+        </w:rPr>
+        <w:t>Paper did not study SES. Current codes removed and “sesIVorDV” replaced with “Did not study SES”</w:t>
+      </w:r>
+    </w:p>
+    <w:p>
+      <w:pPr>
+        <w:pStyle w:val="Normal"/>
+        <w:numPr>
+          <w:ilvl w:val="3"/>
+          <w:numId w:val="1"/>
+        </w:numPr>
+        <w:rPr/>
+      </w:pPr>
+      <w:r>
+        <w:rPr>
+          <w:rFonts w:ascii="Times New Roman" w:hAnsi="Times New Roman"/>
+          <w:sz w:val="24"/>
+          <w:szCs w:val="24"/>
+        </w:rPr>
+        <w:t>Row highlighting changed to Orange 2</w:t>
+      </w:r>
+    </w:p>
+    <w:p>
+      <w:pPr>
+        <w:pStyle w:val="Normal"/>
+        <w:numPr>
+          <w:ilvl w:val="1"/>
+          <w:numId w:val="1"/>
+        </w:numPr>
+        <w:rPr/>
+      </w:pPr>
+      <w:r>
+        <w:rPr>
+          <w:rFonts w:ascii="Times New Roman" w:hAnsi="Times New Roman"/>
+          <w:sz w:val="24"/>
+          <w:szCs w:val="24"/>
+        </w:rPr>
+        <w:t>Demir et al., 2015</w:t>
+      </w:r>
+    </w:p>
+    <w:p>
+      <w:pPr>
+        <w:pStyle w:val="Normal"/>
+        <w:numPr>
+          <w:ilvl w:val="2"/>
+          <w:numId w:val="1"/>
+        </w:numPr>
+        <w:rPr/>
+      </w:pPr>
+      <w:r>
+        <w:rPr>
+          <w:rFonts w:ascii="Times New Roman" w:hAnsi="Times New Roman"/>
+          <w:sz w:val="24"/>
+          <w:szCs w:val="24"/>
+        </w:rPr>
+        <w:t>Issues:</w:t>
+      </w:r>
+    </w:p>
+    <w:p>
+      <w:pPr>
+        <w:pStyle w:val="Normal"/>
+        <w:numPr>
+          <w:ilvl w:val="3"/>
+          <w:numId w:val="1"/>
+        </w:numPr>
+        <w:rPr/>
+      </w:pPr>
+      <w:r>
+        <w:rPr>
+          <w:rFonts w:ascii="Times New Roman" w:hAnsi="Times New Roman"/>
+          <w:sz w:val="24"/>
+          <w:szCs w:val="24"/>
+        </w:rPr>
+        <w:t>RA marked “No” for “sesIVorD\V” but included quote for operationalization of SES</w:t>
+      </w:r>
+    </w:p>
+    <w:p>
+      <w:pPr>
+        <w:pStyle w:val="Normal"/>
+        <w:numPr>
+          <w:ilvl w:val="2"/>
+          <w:numId w:val="1"/>
+        </w:numPr>
+        <w:rPr/>
+      </w:pPr>
+      <w:r>
+        <w:rPr>
+          <w:rFonts w:ascii="Times New Roman" w:hAnsi="Times New Roman"/>
+          <w:sz w:val="24"/>
+          <w:szCs w:val="24"/>
+        </w:rPr>
+        <w:t>Resolution:</w:t>
+      </w:r>
+    </w:p>
+    <w:p>
+      <w:pPr>
+        <w:pStyle w:val="Normal"/>
+        <w:numPr>
+          <w:ilvl w:val="3"/>
+          <w:numId w:val="1"/>
+        </w:numPr>
+        <w:rPr/>
+      </w:pPr>
+      <w:r>
+        <w:rPr>
+          <w:rFonts w:ascii="Times New Roman" w:hAnsi="Times New Roman"/>
+          <w:sz w:val="24"/>
+          <w:szCs w:val="24"/>
+        </w:rPr>
+        <w:t>Paper examined SES as a key counter-explanation for their focal explanation (“</w:t>
+      </w:r>
+      <w:r>
+        <w:rPr>
+          <w:rFonts w:ascii="Times New Roman" w:hAnsi="Times New Roman"/>
+          <w:sz w:val="24"/>
+          <w:szCs w:val="24"/>
+        </w:rPr>
+        <w:t>Here, we ask whether children’s early home environments varyin the opportunities they provide for children to hear decontextu-alized language and, if so, whether variation in parental decontex-tualized language input predicts children’s vocabulary, syntax, ornarrative skills at school entry, even when controlling for parentalcontextualized language input, demographic factors, and childpreschool language skill.”</w:t>
+      </w:r>
+      <w:r>
+        <w:rPr>
+          <w:rFonts w:ascii="Times New Roman" w:hAnsi="Times New Roman"/>
+          <w:sz w:val="24"/>
+          <w:szCs w:val="24"/>
+        </w:rPr>
+        <w:t xml:space="preserve"> p. 161)</w:t>
+      </w:r>
+    </w:p>
+    <w:p>
+      <w:pPr>
+        <w:pStyle w:val="Normal"/>
+        <w:numPr>
+          <w:ilvl w:val="3"/>
+          <w:numId w:val="1"/>
+        </w:numPr>
+        <w:rPr/>
+      </w:pPr>
+      <w:r>
+        <w:rPr>
+          <w:rFonts w:ascii="Times New Roman" w:hAnsi="Times New Roman"/>
+          <w:sz w:val="24"/>
+          <w:szCs w:val="24"/>
+        </w:rPr>
+        <w:t>Thus, changed code to “Yes, No, Yes, None Given, ‘</w:t>
+      </w:r>
+      <w:r>
+        <w:rPr>
+          <w:rFonts w:ascii="Times New Roman" w:hAnsi="Times New Roman"/>
+          <w:sz w:val="24"/>
+          <w:szCs w:val="24"/>
+        </w:rPr>
+        <w:t xml:space="preserve">For the two samples taken together, parent educationand income were combined in a composite score of SES. Thecomposite was generated using principal components analysis. Thefirst principal component weighted education and income posi-tively and equally and accounted for 81% of the original variance.’ </w:t>
+      </w:r>
+      <w:r>
+        <w:rPr>
+          <w:rFonts w:ascii="Times New Roman" w:hAnsi="Times New Roman"/>
+          <w:sz w:val="24"/>
+          <w:szCs w:val="24"/>
+        </w:rPr>
+        <w:t>p. 164, None Given”</w:t>
+      </w:r>
+    </w:p>
+    <w:p>
+      <w:pPr>
+        <w:pStyle w:val="Normal"/>
+        <w:numPr>
+          <w:ilvl w:val="3"/>
+          <w:numId w:val="1"/>
+        </w:numPr>
+        <w:rPr/>
+      </w:pPr>
+      <w:r>
+        <w:rPr>
+          <w:rFonts w:ascii="Times New Roman" w:hAnsi="Times New Roman"/>
+          <w:sz w:val="24"/>
+          <w:szCs w:val="24"/>
+        </w:rPr>
+        <w:t>Changed highlight to Orange 2</w:t>
+      </w:r>
+    </w:p>
+    <w:p>
+      <w:pPr>
+        <w:pStyle w:val="Normal"/>
+        <w:numPr>
+          <w:ilvl w:val="1"/>
+          <w:numId w:val="1"/>
+        </w:numPr>
+        <w:rPr/>
+      </w:pPr>
+      <w:r>
+        <w:rPr>
+          <w:rFonts w:ascii="Times New Roman" w:hAnsi="Times New Roman"/>
+          <w:sz w:val="24"/>
+          <w:szCs w:val="24"/>
+        </w:rPr>
+        <w:t>Raffington et al., 2018</w:t>
+      </w:r>
+    </w:p>
+    <w:p>
+      <w:pPr>
+        <w:pStyle w:val="Normal"/>
+        <w:numPr>
+          <w:ilvl w:val="2"/>
+          <w:numId w:val="1"/>
+        </w:numPr>
+        <w:rPr/>
+      </w:pPr>
+      <w:r>
+        <w:rPr>
+          <w:rFonts w:ascii="Times New Roman" w:hAnsi="Times New Roman"/>
+          <w:sz w:val="24"/>
+          <w:szCs w:val="24"/>
+        </w:rPr>
+        <w:t>Issues:</w:t>
+      </w:r>
+    </w:p>
+    <w:p>
+      <w:pPr>
+        <w:pStyle w:val="Normal"/>
+        <w:numPr>
+          <w:ilvl w:val="3"/>
+          <w:numId w:val="1"/>
+        </w:numPr>
+        <w:rPr/>
+      </w:pPr>
+      <w:r>
+        <w:rPr>
+          <w:rFonts w:ascii="Times New Roman" w:hAnsi="Times New Roman"/>
+          <w:sz w:val="24"/>
+          <w:szCs w:val="24"/>
+        </w:rPr>
+        <w:t>RA did not update codes per my comments; paper did not study SES</w:t>
+      </w:r>
+    </w:p>
+    <w:p>
+      <w:pPr>
+        <w:pStyle w:val="Normal"/>
+        <w:numPr>
+          <w:ilvl w:val="2"/>
+          <w:numId w:val="1"/>
+        </w:numPr>
+        <w:rPr/>
+      </w:pPr>
+      <w:r>
+        <w:rPr>
+          <w:rFonts w:ascii="Times New Roman" w:hAnsi="Times New Roman"/>
+          <w:sz w:val="24"/>
+          <w:szCs w:val="24"/>
+        </w:rPr>
+        <w:t>Resolution:</w:t>
+      </w:r>
+    </w:p>
+    <w:p>
+      <w:pPr>
+        <w:pStyle w:val="Normal"/>
+        <w:numPr>
+          <w:ilvl w:val="3"/>
+          <w:numId w:val="1"/>
+        </w:numPr>
+        <w:rPr/>
+      </w:pPr>
+      <w:r>
+        <w:rPr>
+          <w:rFonts w:ascii="Times New Roman" w:hAnsi="Times New Roman"/>
+          <w:sz w:val="24"/>
+          <w:szCs w:val="24"/>
+        </w:rPr>
+        <w:t>Changed “sesIVorDV” to “Did not study SES”; deleted remaining answers</w:t>
+      </w:r>
+    </w:p>
+    <w:p>
+      <w:pPr>
+        <w:pStyle w:val="Normal"/>
+        <w:numPr>
+          <w:ilvl w:val="3"/>
+          <w:numId w:val="1"/>
+        </w:numPr>
+        <w:rPr/>
+      </w:pPr>
+      <w:r>
+        <w:rPr>
+          <w:rFonts w:ascii="Times New Roman" w:hAnsi="Times New Roman"/>
+          <w:sz w:val="24"/>
+          <w:szCs w:val="24"/>
+        </w:rPr>
+        <w:t>Highlighted in Orange 2</w:t>
+      </w:r>
+    </w:p>
+    <w:p>
+      <w:pPr>
+        <w:pStyle w:val="Normal"/>
+        <w:numPr>
+          <w:ilvl w:val="1"/>
+          <w:numId w:val="1"/>
+        </w:numPr>
+        <w:rPr/>
+      </w:pPr>
+      <w:r>
+        <w:rPr>
+          <w:rFonts w:ascii="Times New Roman" w:hAnsi="Times New Roman"/>
+          <w:sz w:val="24"/>
+          <w:szCs w:val="24"/>
+        </w:rPr>
+        <w:t>Schulting et al., 2005</w:t>
+      </w:r>
+    </w:p>
+    <w:p>
+      <w:pPr>
+        <w:pStyle w:val="Normal"/>
+        <w:numPr>
+          <w:ilvl w:val="2"/>
+          <w:numId w:val="1"/>
+        </w:numPr>
+        <w:rPr/>
+      </w:pPr>
+      <w:r>
+        <w:rPr>
+          <w:rFonts w:ascii="Times New Roman" w:hAnsi="Times New Roman"/>
+          <w:sz w:val="24"/>
+          <w:szCs w:val="24"/>
+        </w:rPr>
+        <w:t>Issues:</w:t>
+      </w:r>
+    </w:p>
+    <w:p>
+      <w:pPr>
+        <w:pStyle w:val="Normal"/>
+        <w:numPr>
+          <w:ilvl w:val="3"/>
+          <w:numId w:val="1"/>
+        </w:numPr>
+        <w:rPr/>
+      </w:pPr>
+      <w:r>
+        <w:rPr>
+          <w:rFonts w:ascii="Times New Roman" w:hAnsi="Times New Roman"/>
+          <w:sz w:val="24"/>
+          <w:szCs w:val="24"/>
+        </w:rPr>
+        <w:t>“</w:t>
+      </w:r>
+      <w:r>
+        <w:rPr>
+          <w:rFonts w:ascii="Times New Roman" w:hAnsi="Times New Roman"/>
+          <w:sz w:val="24"/>
+          <w:szCs w:val="24"/>
+        </w:rPr>
+        <w:t>sesIVorDV” is marked “Did not study SES” but operationalization has a quote</w:t>
+      </w:r>
+    </w:p>
+    <w:p>
+      <w:pPr>
+        <w:pStyle w:val="Normal"/>
+        <w:numPr>
+          <w:ilvl w:val="2"/>
+          <w:numId w:val="1"/>
+        </w:numPr>
+        <w:rPr/>
+      </w:pPr>
+      <w:r>
+        <w:rPr>
+          <w:rFonts w:ascii="Times New Roman" w:hAnsi="Times New Roman"/>
+          <w:sz w:val="24"/>
+          <w:szCs w:val="24"/>
+        </w:rPr>
+        <w:t>Resolution:</w:t>
+      </w:r>
+    </w:p>
+    <w:p>
+      <w:pPr>
+        <w:pStyle w:val="Normal"/>
+        <w:numPr>
+          <w:ilvl w:val="3"/>
+          <w:numId w:val="1"/>
+        </w:numPr>
+        <w:rPr/>
+      </w:pPr>
+      <w:r>
+        <w:rPr>
+          <w:rFonts w:ascii="Times New Roman" w:hAnsi="Times New Roman"/>
+          <w:sz w:val="24"/>
+          <w:szCs w:val="24"/>
+        </w:rPr>
+        <w:t>Changed “sesIVorDV” to “IV”, for SES was used as both a control variable and a moderator: “H</w:t>
+      </w:r>
+      <w:r>
+        <w:rPr>
+          <w:rFonts w:ascii="Times New Roman" w:hAnsi="Times New Roman"/>
+          <w:sz w:val="24"/>
+          <w:szCs w:val="24"/>
+        </w:rPr>
+        <w:t>ierarchical linear modelingrevealed that the number of school-based transition practices in the fall of kindergarten was associatedwith more positive academic achievement scores at the end of kindergarten, even controlling for familysocioeconomic status (SES) and other demographic factors. This effect was stronger for low- andmiddle-SES children than high-SES children.”</w:t>
+      </w:r>
+      <w:r>
+        <w:rPr>
+          <w:rFonts w:ascii="Times New Roman" w:hAnsi="Times New Roman"/>
+          <w:sz w:val="24"/>
+          <w:szCs w:val="24"/>
+        </w:rPr>
+        <w:t xml:space="preserve"> (p. 860)</w:t>
+      </w:r>
+    </w:p>
+    <w:p>
+      <w:pPr>
+        <w:pStyle w:val="Normal"/>
+        <w:numPr>
+          <w:ilvl w:val="3"/>
+          <w:numId w:val="1"/>
+        </w:numPr>
+        <w:rPr/>
+      </w:pPr>
+      <w:r>
+        <w:rPr>
+          <w:rFonts w:ascii="Times New Roman" w:hAnsi="Times New Roman"/>
+          <w:sz w:val="24"/>
+          <w:szCs w:val="24"/>
+        </w:rPr>
+        <w:t>Highlighting to Orange 2</w:t>
+      </w:r>
+    </w:p>
+    <w:p>
+      <w:pPr>
+        <w:pStyle w:val="Normal"/>
+        <w:numPr>
+          <w:ilvl w:val="1"/>
+          <w:numId w:val="1"/>
+        </w:numPr>
+        <w:rPr/>
+      </w:pPr>
+      <w:r>
+        <w:rPr>
+          <w:rFonts w:ascii="Times New Roman" w:hAnsi="Times New Roman"/>
+          <w:sz w:val="24"/>
+          <w:szCs w:val="24"/>
+        </w:rPr>
+        <w:t>van Schaik et al., 2018</w:t>
+      </w:r>
+    </w:p>
+    <w:p>
+      <w:pPr>
+        <w:pStyle w:val="Normal"/>
+        <w:numPr>
+          <w:ilvl w:val="2"/>
+          <w:numId w:val="1"/>
+        </w:numPr>
+        <w:rPr/>
+      </w:pPr>
+      <w:r>
+        <w:rPr>
+          <w:rFonts w:ascii="Times New Roman" w:hAnsi="Times New Roman"/>
+          <w:sz w:val="24"/>
+          <w:szCs w:val="24"/>
+        </w:rPr>
+        <w:t>Issues:</w:t>
+      </w:r>
+    </w:p>
+    <w:p>
+      <w:pPr>
+        <w:pStyle w:val="Normal"/>
+        <w:numPr>
+          <w:ilvl w:val="3"/>
+          <w:numId w:val="1"/>
+        </w:numPr>
+        <w:rPr/>
+      </w:pPr>
+      <w:r>
+        <w:rPr>
+          <w:rFonts w:ascii="Times New Roman" w:hAnsi="Times New Roman"/>
+          <w:sz w:val="24"/>
+          <w:szCs w:val="24"/>
+        </w:rPr>
+        <w:t>“</w:t>
+      </w:r>
+      <w:r>
+        <w:rPr>
+          <w:rFonts w:ascii="Times New Roman" w:hAnsi="Times New Roman"/>
+          <w:sz w:val="24"/>
+          <w:szCs w:val="24"/>
+        </w:rPr>
+        <w:t>No” for “sesIVorDV” when quote given for operationalization (RA didn’t follow my comments to update to “IV”</w:t>
+      </w:r>
+    </w:p>
+    <w:p>
+      <w:pPr>
+        <w:pStyle w:val="Normal"/>
+        <w:numPr>
+          <w:ilvl w:val="2"/>
+          <w:numId w:val="1"/>
+        </w:numPr>
+        <w:rPr/>
+      </w:pPr>
+      <w:r>
+        <w:rPr>
+          <w:rFonts w:ascii="Times New Roman" w:hAnsi="Times New Roman"/>
+          <w:sz w:val="24"/>
+          <w:szCs w:val="24"/>
+        </w:rPr>
+        <w:t>Resolution:</w:t>
+      </w:r>
+    </w:p>
+    <w:p>
+      <w:pPr>
+        <w:pStyle w:val="Normal"/>
+        <w:numPr>
+          <w:ilvl w:val="3"/>
+          <w:numId w:val="1"/>
+        </w:numPr>
+        <w:rPr/>
+      </w:pPr>
+      <w:r>
+        <w:rPr>
+          <w:rFonts w:ascii="Times New Roman" w:hAnsi="Times New Roman"/>
+          <w:sz w:val="24"/>
+          <w:szCs w:val="24"/>
+        </w:rPr>
+        <w:t>Changed “sesIVorDV” to “IV”</w:t>
+      </w:r>
+    </w:p>
+    <w:p>
+      <w:pPr>
+        <w:pStyle w:val="Normal"/>
+        <w:numPr>
+          <w:ilvl w:val="3"/>
+          <w:numId w:val="1"/>
+        </w:numPr>
+        <w:rPr/>
+      </w:pPr>
+      <w:r>
+        <w:rPr>
+          <w:rFonts w:ascii="Times New Roman" w:hAnsi="Times New Roman"/>
+          <w:sz w:val="24"/>
+          <w:szCs w:val="24"/>
+        </w:rPr>
+        <w:t>Highlighting in Orange 2</w:t>
+      </w:r>
+    </w:p>
+    <w:p>
+      <w:pPr>
+        <w:pStyle w:val="Normal"/>
+        <w:numPr>
+          <w:ilvl w:val="1"/>
+          <w:numId w:val="1"/>
+        </w:numPr>
+        <w:rPr/>
+      </w:pPr>
+      <w:r>
+        <w:rPr>
+          <w:rFonts w:ascii="Times New Roman" w:hAnsi="Times New Roman"/>
+          <w:sz w:val="24"/>
+          <w:szCs w:val="24"/>
+        </w:rPr>
+        <w:t>Corley et al., 2010</w:t>
+      </w:r>
+    </w:p>
+    <w:p>
+      <w:pPr>
+        <w:pStyle w:val="Normal"/>
+        <w:numPr>
+          <w:ilvl w:val="2"/>
+          <w:numId w:val="1"/>
+        </w:numPr>
+        <w:rPr/>
+      </w:pPr>
+      <w:r>
+        <w:rPr>
+          <w:rFonts w:ascii="Times New Roman" w:hAnsi="Times New Roman"/>
+          <w:sz w:val="24"/>
+          <w:szCs w:val="24"/>
+        </w:rPr>
+        <w:t>Issues:</w:t>
+      </w:r>
+    </w:p>
+    <w:p>
+      <w:pPr>
+        <w:pStyle w:val="Normal"/>
+        <w:numPr>
+          <w:ilvl w:val="3"/>
+          <w:numId w:val="1"/>
+        </w:numPr>
+        <w:rPr/>
+      </w:pPr>
+      <w:r>
+        <w:rPr>
+          <w:rFonts w:ascii="Times New Roman" w:hAnsi="Times New Roman"/>
+          <w:sz w:val="24"/>
+          <w:szCs w:val="24"/>
+        </w:rPr>
+        <w:t>“</w:t>
+      </w:r>
+      <w:r>
+        <w:rPr>
+          <w:rFonts w:ascii="Times New Roman" w:hAnsi="Times New Roman"/>
+          <w:sz w:val="24"/>
+          <w:szCs w:val="24"/>
+        </w:rPr>
+        <w:t>No” for “sesIVorDV” when quote given for operationalization</w:t>
+      </w:r>
+    </w:p>
+    <w:p>
+      <w:pPr>
+        <w:pStyle w:val="Normal"/>
+        <w:numPr>
+          <w:ilvl w:val="2"/>
+          <w:numId w:val="1"/>
+        </w:numPr>
+        <w:rPr/>
+      </w:pPr>
+      <w:r>
+        <w:rPr>
+          <w:rFonts w:ascii="Times New Roman" w:hAnsi="Times New Roman"/>
+          <w:sz w:val="24"/>
+          <w:szCs w:val="24"/>
+        </w:rPr>
+        <w:t>Resolution:</w:t>
+      </w:r>
+    </w:p>
+    <w:p>
+      <w:pPr>
+        <w:pStyle w:val="Normal"/>
+        <w:numPr>
+          <w:ilvl w:val="3"/>
+          <w:numId w:val="1"/>
+        </w:numPr>
+        <w:rPr/>
+      </w:pPr>
+      <w:r>
+        <w:rPr>
+          <w:rFonts w:ascii="Times New Roman" w:hAnsi="Times New Roman"/>
+          <w:sz w:val="24"/>
+          <w:szCs w:val="24"/>
+        </w:rPr>
+        <w:t>SES used as key control variable, so “sesIVorDV” changed to “IV” and “sesMainInterest” changed to “Yes”</w:t>
+      </w:r>
+    </w:p>
+    <w:p>
+      <w:pPr>
+        <w:pStyle w:val="Normal"/>
+        <w:numPr>
+          <w:ilvl w:val="3"/>
+          <w:numId w:val="1"/>
+        </w:numPr>
+        <w:rPr/>
+      </w:pPr>
+      <w:r>
+        <w:rPr>
+          <w:rFonts w:ascii="Times New Roman" w:hAnsi="Times New Roman"/>
+          <w:sz w:val="24"/>
+          <w:szCs w:val="24"/>
+        </w:rPr>
+        <w:t>highlighting in Orange 2</w:t>
+      </w:r>
+    </w:p>
+    <w:p>
+      <w:pPr>
+        <w:pStyle w:val="Normal"/>
+        <w:numPr>
+          <w:ilvl w:val="1"/>
+          <w:numId w:val="1"/>
+        </w:numPr>
+        <w:rPr/>
+      </w:pPr>
+      <w:r>
+        <w:rPr>
+          <w:rFonts w:ascii="Times New Roman" w:hAnsi="Times New Roman"/>
+          <w:sz w:val="24"/>
+          <w:szCs w:val="24"/>
+        </w:rPr>
+        <w:t>Huijbregts et al., 2003</w:t>
+      </w:r>
+    </w:p>
+    <w:p>
+      <w:pPr>
+        <w:pStyle w:val="Normal"/>
+        <w:numPr>
+          <w:ilvl w:val="2"/>
+          <w:numId w:val="1"/>
+        </w:numPr>
+        <w:rPr/>
+      </w:pPr>
+      <w:r>
+        <w:rPr>
+          <w:rFonts w:ascii="Times New Roman" w:hAnsi="Times New Roman"/>
+          <w:sz w:val="24"/>
+          <w:szCs w:val="24"/>
+        </w:rPr>
+        <w:t>Issues:</w:t>
+      </w:r>
+    </w:p>
+    <w:p>
+      <w:pPr>
+        <w:pStyle w:val="Normal"/>
+        <w:numPr>
+          <w:ilvl w:val="3"/>
+          <w:numId w:val="1"/>
+        </w:numPr>
+        <w:rPr/>
+      </w:pPr>
+      <w:r>
+        <w:rPr>
+          <w:rFonts w:ascii="Times New Roman" w:hAnsi="Times New Roman"/>
+          <w:sz w:val="24"/>
+          <w:szCs w:val="24"/>
+        </w:rPr>
+        <w:t>“</w:t>
+      </w:r>
+      <w:r>
+        <w:rPr>
+          <w:rFonts w:ascii="Times New Roman" w:hAnsi="Times New Roman"/>
+          <w:sz w:val="24"/>
+          <w:szCs w:val="24"/>
+        </w:rPr>
+        <w:t>No” for “sesIVorDV” when quote given for operationalization</w:t>
+      </w:r>
+    </w:p>
+    <w:p>
+      <w:pPr>
+        <w:pStyle w:val="Normal"/>
+        <w:numPr>
+          <w:ilvl w:val="2"/>
+          <w:numId w:val="1"/>
+        </w:numPr>
+        <w:rPr/>
+      </w:pPr>
+      <w:r>
+        <w:rPr>
+          <w:rFonts w:ascii="Times New Roman" w:hAnsi="Times New Roman"/>
+          <w:sz w:val="24"/>
+          <w:szCs w:val="24"/>
+        </w:rPr>
+        <w:t>Resolution:</w:t>
+      </w:r>
+    </w:p>
+    <w:p>
+      <w:pPr>
+        <w:pStyle w:val="Normal"/>
+        <w:numPr>
+          <w:ilvl w:val="3"/>
+          <w:numId w:val="1"/>
+        </w:numPr>
+        <w:rPr/>
+      </w:pPr>
+      <w:r>
+        <w:rPr>
+          <w:rFonts w:ascii="Times New Roman" w:hAnsi="Times New Roman"/>
+          <w:sz w:val="24"/>
+          <w:szCs w:val="24"/>
+        </w:rPr>
+        <w:t>Changed “sesIVorDV” to “IV”</w:t>
+      </w:r>
+    </w:p>
+    <w:p>
+      <w:pPr>
+        <w:pStyle w:val="Normal"/>
+        <w:numPr>
+          <w:ilvl w:val="3"/>
+          <w:numId w:val="1"/>
+        </w:numPr>
+        <w:rPr/>
+      </w:pPr>
+      <w:r>
+        <w:rPr>
+          <w:rFonts w:ascii="Times New Roman" w:hAnsi="Times New Roman"/>
+          <w:sz w:val="24"/>
+          <w:szCs w:val="24"/>
+        </w:rPr>
+        <w:t>Highlighting in Orange 2</w:t>
+      </w:r>
+    </w:p>
+    <w:p>
+      <w:pPr>
+        <w:pStyle w:val="Normal"/>
+        <w:numPr>
+          <w:ilvl w:val="1"/>
+          <w:numId w:val="1"/>
+        </w:numPr>
+        <w:rPr/>
+      </w:pPr>
+      <w:r>
+        <w:rPr>
+          <w:rFonts w:ascii="Times New Roman" w:hAnsi="Times New Roman"/>
+          <w:sz w:val="24"/>
+          <w:szCs w:val="24"/>
+        </w:rPr>
+        <w:t>Simons et al., 2018</w:t>
+      </w:r>
+    </w:p>
+    <w:p>
+      <w:pPr>
+        <w:pStyle w:val="Normal"/>
+        <w:numPr>
+          <w:ilvl w:val="2"/>
+          <w:numId w:val="1"/>
+        </w:numPr>
+        <w:rPr/>
+      </w:pPr>
+      <w:r>
+        <w:rPr>
+          <w:rFonts w:ascii="Times New Roman" w:hAnsi="Times New Roman"/>
+          <w:sz w:val="24"/>
+          <w:szCs w:val="24"/>
+        </w:rPr>
+        <w:t>Issues:</w:t>
+      </w:r>
+    </w:p>
+    <w:p>
+      <w:pPr>
+        <w:pStyle w:val="Normal"/>
+        <w:numPr>
+          <w:ilvl w:val="3"/>
+          <w:numId w:val="1"/>
+        </w:numPr>
+        <w:rPr/>
+      </w:pPr>
+      <w:r>
+        <w:rPr>
+          <w:rFonts w:ascii="Times New Roman" w:hAnsi="Times New Roman"/>
+          <w:sz w:val="24"/>
+          <w:szCs w:val="24"/>
+        </w:rPr>
+        <w:t>Indicated SES studied in paper but no quote for operationalization</w:t>
+      </w:r>
+    </w:p>
+    <w:p>
+      <w:pPr>
+        <w:pStyle w:val="Normal"/>
+        <w:numPr>
+          <w:ilvl w:val="3"/>
+          <w:numId w:val="1"/>
+        </w:numPr>
+        <w:rPr/>
+      </w:pPr>
+      <w:r>
+        <w:rPr>
+          <w:rFonts w:ascii="Times New Roman" w:hAnsi="Times New Roman"/>
+          <w:sz w:val="24"/>
+          <w:szCs w:val="24"/>
+        </w:rPr>
+        <w:t>Gave a reason not related to studying or operationalizing SES</w:t>
+      </w:r>
+    </w:p>
+    <w:p>
+      <w:pPr>
+        <w:pStyle w:val="Normal"/>
+        <w:numPr>
+          <w:ilvl w:val="2"/>
+          <w:numId w:val="1"/>
+        </w:numPr>
+        <w:rPr/>
+      </w:pPr>
+      <w:r>
+        <w:rPr>
+          <w:rFonts w:ascii="Times New Roman" w:hAnsi="Times New Roman"/>
+          <w:sz w:val="24"/>
+          <w:szCs w:val="24"/>
+        </w:rPr>
+        <w:t>Resolution:</w:t>
+      </w:r>
+    </w:p>
+    <w:p>
+      <w:pPr>
+        <w:pStyle w:val="Normal"/>
+        <w:numPr>
+          <w:ilvl w:val="3"/>
+          <w:numId w:val="1"/>
+        </w:numPr>
+        <w:rPr/>
+      </w:pPr>
+      <w:r>
+        <w:rPr>
+          <w:rFonts w:ascii="Times New Roman" w:hAnsi="Times New Roman"/>
+          <w:sz w:val="24"/>
+          <w:szCs w:val="24"/>
+        </w:rPr>
+        <w:t>Entry was incomplete for quotes but correct for paper characteristics. Added missing quotes</w:t>
+      </w:r>
+    </w:p>
+    <w:p>
+      <w:pPr>
+        <w:pStyle w:val="Normal"/>
+        <w:numPr>
+          <w:ilvl w:val="3"/>
+          <w:numId w:val="1"/>
+        </w:numPr>
+        <w:rPr/>
+      </w:pPr>
+      <w:r>
+        <w:rPr>
+          <w:rFonts w:ascii="Times New Roman" w:hAnsi="Times New Roman"/>
+          <w:sz w:val="24"/>
+          <w:szCs w:val="24"/>
+        </w:rPr>
+        <w:t>Highlighting in Orange 2</w:t>
+      </w:r>
+    </w:p>
+    <w:p>
+      <w:pPr>
+        <w:pStyle w:val="Normal"/>
+        <w:numPr>
+          <w:ilvl w:val="1"/>
+          <w:numId w:val="1"/>
+        </w:numPr>
+        <w:rPr/>
+      </w:pPr>
+      <w:r>
+        <w:rPr>
+          <w:rFonts w:ascii="Times New Roman" w:hAnsi="Times New Roman"/>
+          <w:sz w:val="24"/>
+          <w:szCs w:val="24"/>
+        </w:rPr>
+        <w:t>Shaked et al., 2018</w:t>
+      </w:r>
+    </w:p>
+    <w:p>
+      <w:pPr>
+        <w:pStyle w:val="Normal"/>
+        <w:numPr>
+          <w:ilvl w:val="2"/>
+          <w:numId w:val="1"/>
+        </w:numPr>
+        <w:rPr/>
+      </w:pPr>
+      <w:r>
+        <w:rPr>
+          <w:rFonts w:ascii="Times New Roman" w:hAnsi="Times New Roman"/>
+          <w:sz w:val="24"/>
+          <w:szCs w:val="24"/>
+        </w:rPr>
+        <w:t>Issues:</w:t>
+      </w:r>
+    </w:p>
+    <w:p>
+      <w:pPr>
+        <w:pStyle w:val="Normal"/>
+        <w:numPr>
+          <w:ilvl w:val="3"/>
+          <w:numId w:val="1"/>
+        </w:numPr>
+        <w:rPr/>
+      </w:pPr>
+      <w:r>
+        <w:rPr>
+          <w:rFonts w:ascii="Times New Roman" w:hAnsi="Times New Roman"/>
+          <w:sz w:val="24"/>
+          <w:szCs w:val="24"/>
+        </w:rPr>
+        <w:t>1 RA gave quote for reason where none should have been given</w:t>
+      </w:r>
+    </w:p>
+    <w:p>
+      <w:pPr>
+        <w:pStyle w:val="Normal"/>
+        <w:numPr>
+          <w:ilvl w:val="3"/>
+          <w:numId w:val="1"/>
+        </w:numPr>
+        <w:rPr/>
+      </w:pPr>
+      <w:r>
+        <w:rPr>
+          <w:rFonts w:ascii="Times New Roman" w:hAnsi="Times New Roman"/>
+          <w:sz w:val="24"/>
+          <w:szCs w:val="24"/>
+        </w:rPr>
+        <w:t>1 RA gave “No” for “studiedMainEffect” and “sesMainInterest” when both should have been “Yes”</w:t>
+      </w:r>
+    </w:p>
+    <w:p>
+      <w:pPr>
+        <w:pStyle w:val="Normal"/>
+        <w:numPr>
+          <w:ilvl w:val="3"/>
+          <w:numId w:val="1"/>
+        </w:numPr>
+        <w:rPr/>
+      </w:pPr>
+      <w:r>
+        <w:rPr>
+          <w:rFonts w:ascii="Times New Roman" w:hAnsi="Times New Roman"/>
+          <w:sz w:val="24"/>
+          <w:szCs w:val="24"/>
+        </w:rPr>
+        <w:t>Total # Issues = 3 (out of 6 total)</w:t>
+      </w:r>
+    </w:p>
+    <w:p>
+      <w:pPr>
+        <w:pStyle w:val="Normal"/>
+        <w:numPr>
+          <w:ilvl w:val="2"/>
+          <w:numId w:val="1"/>
+        </w:numPr>
+        <w:rPr/>
+      </w:pPr>
+      <w:r>
+        <w:rPr>
+          <w:rFonts w:ascii="Times New Roman" w:hAnsi="Times New Roman"/>
+          <w:sz w:val="24"/>
+          <w:szCs w:val="24"/>
+        </w:rPr>
+        <w:t>Resolution:</w:t>
+      </w:r>
+    </w:p>
+    <w:p>
+      <w:pPr>
+        <w:pStyle w:val="Normal"/>
+        <w:numPr>
+          <w:ilvl w:val="3"/>
+          <w:numId w:val="1"/>
+        </w:numPr>
+        <w:rPr/>
+      </w:pPr>
+      <w:r>
+        <w:rPr>
+          <w:rFonts w:ascii="Times New Roman" w:hAnsi="Times New Roman"/>
+          <w:sz w:val="24"/>
+          <w:szCs w:val="24"/>
+        </w:rPr>
+        <w:t>Using row from RA who got all codes correct (in Green 2)</w:t>
+      </w:r>
+    </w:p>
+    <w:p>
+      <w:pPr>
+        <w:pStyle w:val="Normal"/>
+        <w:numPr>
+          <w:ilvl w:val="3"/>
+          <w:numId w:val="1"/>
+        </w:numPr>
+        <w:rPr/>
+      </w:pPr>
+      <w:r>
+        <w:rPr>
+          <w:rFonts w:ascii="Times New Roman" w:hAnsi="Times New Roman"/>
+          <w:sz w:val="24"/>
+          <w:szCs w:val="24"/>
+        </w:rPr>
+        <w:t>Unused rows in Yellow 2</w:t>
       </w:r>
     </w:p>
     <w:sectPr>
@@ -1575,6 +4140,69 @@
       <w:rFonts w:cs="OpenSymbol"/>
     </w:rPr>
   </w:style>
+  <w:style w:type="character" w:styleId="ListLabel28">
+    <w:name w:val="ListLabel 28"/>
+    <w:qFormat/>
+    <w:rPr>
+      <w:rFonts w:ascii="Times New Roman" w:hAnsi="Times New Roman" w:cs="OpenSymbol"/>
+    </w:rPr>
+  </w:style>
+  <w:style w:type="character" w:styleId="ListLabel29">
+    <w:name w:val="ListLabel 29"/>
+    <w:qFormat/>
+    <w:rPr>
+      <w:rFonts w:ascii="Times New Roman" w:hAnsi="Times New Roman" w:cs="OpenSymbol"/>
+    </w:rPr>
+  </w:style>
+  <w:style w:type="character" w:styleId="ListLabel30">
+    <w:name w:val="ListLabel 30"/>
+    <w:qFormat/>
+    <w:rPr>
+      <w:rFonts w:ascii="Times New Roman" w:hAnsi="Times New Roman" w:cs="OpenSymbol"/>
+    </w:rPr>
+  </w:style>
+  <w:style w:type="character" w:styleId="ListLabel31">
+    <w:name w:val="ListLabel 31"/>
+    <w:qFormat/>
+    <w:rPr>
+      <w:rFonts w:cs="OpenSymbol"/>
+    </w:rPr>
+  </w:style>
+  <w:style w:type="character" w:styleId="ListLabel32">
+    <w:name w:val="ListLabel 32"/>
+    <w:qFormat/>
+    <w:rPr>
+      <w:rFonts w:cs="OpenSymbol"/>
+    </w:rPr>
+  </w:style>
+  <w:style w:type="character" w:styleId="ListLabel33">
+    <w:name w:val="ListLabel 33"/>
+    <w:qFormat/>
+    <w:rPr>
+      <w:rFonts w:cs="OpenSymbol"/>
+    </w:rPr>
+  </w:style>
+  <w:style w:type="character" w:styleId="ListLabel34">
+    <w:name w:val="ListLabel 34"/>
+    <w:qFormat/>
+    <w:rPr>
+      <w:rFonts w:cs="OpenSymbol"/>
+    </w:rPr>
+  </w:style>
+  <w:style w:type="character" w:styleId="ListLabel35">
+    <w:name w:val="ListLabel 35"/>
+    <w:qFormat/>
+    <w:rPr>
+      <w:rFonts w:cs="OpenSymbol"/>
+    </w:rPr>
+  </w:style>
+  <w:style w:type="character" w:styleId="ListLabel36">
+    <w:name w:val="ListLabel 36"/>
+    <w:qFormat/>
+    <w:rPr>
+      <w:rFonts w:cs="OpenSymbol"/>
+    </w:rPr>
+  </w:style>
   <w:style w:type="paragraph" w:styleId="Heading">
     <w:name w:val="Heading"/>
     <w:basedOn w:val="Normal"/>

</xml_diff>

<commit_message>
Finished resolutions. Deleted old "codes" sheet and copied new one from "quotes_cleaned+resolved" sheet
</commit_message>
<xml_diff>
--- a/List of edits to SES coding.docx
+++ b/List of edits to SES coding.docx
@@ -1226,1110 +1226,91 @@
       <w:pPr>
         <w:pStyle w:val="Normal"/>
         <w:numPr>
-          <w:ilvl w:val="0"/>
-          <w:numId w:val="1"/>
-        </w:numPr>
-        <w:rPr/>
-      </w:pPr>
-      <w:r>
-        <w:rPr>
-          <w:rFonts w:ascii="Times New Roman" w:hAnsi="Times New Roman"/>
-        </w:rPr>
-        <w:t>Overlapping p</w:t>
-      </w:r>
-      <w:r>
-        <w:rPr>
-          <w:rFonts w:ascii="Times New Roman" w:hAnsi="Times New Roman"/>
-        </w:rPr>
-        <w:t xml:space="preserve">apers </w:t>
-      </w:r>
-      <w:r>
-        <w:rPr>
-          <w:rFonts w:ascii="Times New Roman" w:hAnsi="Times New Roman"/>
-        </w:rPr>
-        <w:t>with issues</w:t>
-      </w:r>
-      <w:r>
-        <w:rPr>
-          <w:rFonts w:ascii="Times New Roman" w:hAnsi="Times New Roman"/>
-        </w:rPr>
-        <w:t xml:space="preserve"> to resolve:</w:t>
-      </w:r>
-    </w:p>
-    <w:p>
-      <w:pPr>
-        <w:pStyle w:val="Normal"/>
-        <w:numPr>
-          <w:ilvl w:val="1"/>
-          <w:numId w:val="1"/>
-        </w:numPr>
-        <w:rPr/>
-      </w:pPr>
-      <w:r>
-        <w:rPr>
-          <w:rFonts w:ascii="Times New Roman" w:hAnsi="Times New Roman"/>
-        </w:rPr>
-        <w:t>Cronk et al., 2004</w:t>
-      </w:r>
-    </w:p>
-    <w:p>
-      <w:pPr>
-        <w:pStyle w:val="Normal"/>
-        <w:numPr>
-          <w:ilvl w:val="2"/>
-          <w:numId w:val="1"/>
-        </w:numPr>
-        <w:rPr/>
-      </w:pPr>
-      <w:r>
-        <w:rPr>
-          <w:rFonts w:ascii="Times New Roman" w:hAnsi="Times New Roman"/>
-        </w:rPr>
-        <w:t>Issues:</w:t>
-      </w:r>
-    </w:p>
-    <w:p>
-      <w:pPr>
-        <w:pStyle w:val="Normal"/>
-        <w:numPr>
-          <w:ilvl w:val="3"/>
-          <w:numId w:val="1"/>
-        </w:numPr>
-        <w:rPr/>
-      </w:pPr>
-      <w:r>
-        <w:rPr>
-          <w:rFonts w:ascii="Times New Roman" w:hAnsi="Times New Roman"/>
-        </w:rPr>
-        <w:t>1 RA marked SES as a DV</w:t>
-      </w:r>
-    </w:p>
-    <w:p>
-      <w:pPr>
-        <w:pStyle w:val="Normal"/>
-        <w:numPr>
-          <w:ilvl w:val="3"/>
-          <w:numId w:val="1"/>
-        </w:numPr>
-        <w:rPr/>
-      </w:pPr>
-      <w:r>
-        <w:rPr>
-          <w:rFonts w:ascii="Times New Roman" w:hAnsi="Times New Roman"/>
-        </w:rPr>
-        <w:t>1 RA used the operationalization quote as the definition quote</w:t>
-      </w:r>
-    </w:p>
-    <w:p>
-      <w:pPr>
-        <w:pStyle w:val="Normal"/>
-        <w:numPr>
-          <w:ilvl w:val="3"/>
-          <w:numId w:val="1"/>
-        </w:numPr>
-        <w:rPr/>
-      </w:pPr>
-      <w:r>
-        <w:rPr>
-          <w:rFonts w:ascii="Times New Roman" w:hAnsi="Times New Roman"/>
-        </w:rPr>
-        <w:t>Total # Issues = 2 (out of 6 codes total)</w:t>
-      </w:r>
-    </w:p>
-    <w:p>
-      <w:pPr>
-        <w:pStyle w:val="Normal"/>
-        <w:numPr>
-          <w:ilvl w:val="2"/>
-          <w:numId w:val="1"/>
-        </w:numPr>
-        <w:rPr/>
-      </w:pPr>
-      <w:r>
-        <w:rPr>
-          <w:rFonts w:ascii="Times New Roman" w:hAnsi="Times New Roman"/>
-        </w:rPr>
-        <w:t>Resolution:</w:t>
-      </w:r>
-    </w:p>
-    <w:p>
-      <w:pPr>
-        <w:pStyle w:val="Normal"/>
-        <w:numPr>
-          <w:ilvl w:val="3"/>
-          <w:numId w:val="1"/>
-        </w:numPr>
-        <w:rPr/>
-      </w:pPr>
-      <w:r>
-        <w:rPr>
-          <w:rFonts w:ascii="Times New Roman" w:hAnsi="Times New Roman"/>
-        </w:rPr>
-        <w:t>1 RA got all codes correct (row highlighted in Green 2); using that RA’s row for analysis</w:t>
-      </w:r>
-    </w:p>
-    <w:p>
-      <w:pPr>
-        <w:pStyle w:val="Normal"/>
-        <w:numPr>
-          <w:ilvl w:val="3"/>
-          <w:numId w:val="1"/>
-        </w:numPr>
-        <w:rPr/>
-      </w:pPr>
-      <w:r>
-        <w:rPr>
-          <w:rFonts w:ascii="Times New Roman" w:hAnsi="Times New Roman"/>
-        </w:rPr>
-        <w:t>Rows with issues marked in Yellow 2</w:t>
-      </w:r>
-    </w:p>
-    <w:p>
-      <w:pPr>
-        <w:pStyle w:val="Normal"/>
-        <w:numPr>
-          <w:ilvl w:val="1"/>
-          <w:numId w:val="1"/>
-        </w:numPr>
-        <w:rPr/>
-      </w:pPr>
-      <w:r>
-        <w:rPr>
-          <w:rFonts w:ascii="Times New Roman" w:hAnsi="Times New Roman"/>
-        </w:rPr>
-        <w:t>Falconnier &amp; Elkin, 2008</w:t>
-        <w:tab/>
-      </w:r>
-    </w:p>
-    <w:p>
-      <w:pPr>
-        <w:pStyle w:val="Normal"/>
-        <w:numPr>
-          <w:ilvl w:val="2"/>
-          <w:numId w:val="1"/>
-        </w:numPr>
-        <w:rPr/>
-      </w:pPr>
-      <w:r>
-        <w:rPr>
-          <w:rFonts w:ascii="Times New Roman" w:hAnsi="Times New Roman"/>
-        </w:rPr>
-        <w:t>Issues:</w:t>
-      </w:r>
-    </w:p>
-    <w:p>
-      <w:pPr>
-        <w:pStyle w:val="Normal"/>
-        <w:numPr>
-          <w:ilvl w:val="3"/>
-          <w:numId w:val="1"/>
-        </w:numPr>
-        <w:rPr/>
-      </w:pPr>
-      <w:r>
-        <w:rPr>
-          <w:rFonts w:ascii="Times New Roman" w:hAnsi="Times New Roman"/>
-        </w:rPr>
-        <w:t>1 RA marked Yes for “studiesMainEffect”; other didn’t</w:t>
-      </w:r>
-    </w:p>
-    <w:p>
-      <w:pPr>
-        <w:pStyle w:val="Normal"/>
-        <w:numPr>
-          <w:ilvl w:val="3"/>
-          <w:numId w:val="1"/>
-        </w:numPr>
-        <w:rPr/>
-      </w:pPr>
-      <w:r>
-        <w:rPr>
-          <w:rFonts w:ascii="Times New Roman" w:hAnsi="Times New Roman"/>
-        </w:rPr>
-        <w:t>Total # Issues = 1 (out of 6 codes total)</w:t>
-      </w:r>
-    </w:p>
-    <w:p>
-      <w:pPr>
-        <w:pStyle w:val="Normal"/>
-        <w:numPr>
-          <w:ilvl w:val="2"/>
-          <w:numId w:val="1"/>
-        </w:numPr>
-        <w:rPr/>
-      </w:pPr>
-      <w:r>
-        <w:rPr>
-          <w:rFonts w:ascii="Times New Roman" w:hAnsi="Times New Roman"/>
-        </w:rPr>
-        <w:t>Resolution:</w:t>
-      </w:r>
-    </w:p>
-    <w:p>
-      <w:pPr>
-        <w:pStyle w:val="Normal"/>
-        <w:numPr>
-          <w:ilvl w:val="3"/>
-          <w:numId w:val="1"/>
-        </w:numPr>
-        <w:rPr/>
-      </w:pPr>
-      <w:r>
-        <w:rPr>
-          <w:rFonts w:ascii="Times New Roman" w:hAnsi="Times New Roman"/>
-        </w:rPr>
-        <w:t>SES was a moderator, and therefore not a main effect</w:t>
-      </w:r>
-      <w:r>
-        <w:rPr>
-          <w:rFonts w:ascii="Times New Roman" w:hAnsi="Times New Roman"/>
-          <w:sz w:val="24"/>
-          <w:szCs w:val="24"/>
-        </w:rPr>
-        <w:t>: “</w:t>
-      </w:r>
-      <w:r>
-        <w:rPr>
-          <w:rFonts w:ascii="Times New Roman" w:hAnsi="Times New Roman"/>
-          <w:sz w:val="24"/>
-          <w:szCs w:val="24"/>
-        </w:rPr>
-        <w:t>Hypotheses regarding the moderating effect of SES on the rela-tionships between the three approach variables and outcome andattrition were also tested.</w:t>
-      </w:r>
-      <w:r>
-        <w:rPr>
-          <w:rFonts w:ascii="Times New Roman" w:hAnsi="Times New Roman"/>
-          <w:sz w:val="24"/>
-          <w:szCs w:val="24"/>
-        </w:rPr>
-        <w:t>” (p. 38)</w:t>
-      </w:r>
-    </w:p>
-    <w:p>
-      <w:pPr>
-        <w:pStyle w:val="Normal"/>
-        <w:numPr>
-          <w:ilvl w:val="3"/>
-          <w:numId w:val="1"/>
-        </w:numPr>
-        <w:rPr/>
-      </w:pPr>
-      <w:r>
-        <w:rPr>
-          <w:rFonts w:ascii="Times New Roman" w:hAnsi="Times New Roman"/>
-          <w:sz w:val="24"/>
-          <w:szCs w:val="24"/>
-        </w:rPr>
-        <w:t>Using row of RA that got all correct (highlighted in Green 2)</w:t>
-      </w:r>
-    </w:p>
-    <w:p>
-      <w:pPr>
-        <w:pStyle w:val="Normal"/>
-        <w:numPr>
-          <w:ilvl w:val="3"/>
-          <w:numId w:val="1"/>
-        </w:numPr>
-        <w:rPr/>
-      </w:pPr>
-      <w:r>
-        <w:rPr>
-          <w:rFonts w:ascii="Times New Roman" w:hAnsi="Times New Roman"/>
-          <w:sz w:val="24"/>
-          <w:szCs w:val="24"/>
-        </w:rPr>
-        <w:t>Row with issue marked in Yellow 2</w:t>
-      </w:r>
-    </w:p>
-    <w:p>
-      <w:pPr>
-        <w:pStyle w:val="Normal"/>
-        <w:numPr>
-          <w:ilvl w:val="1"/>
-          <w:numId w:val="1"/>
-        </w:numPr>
-        <w:rPr/>
-      </w:pPr>
-      <w:r>
-        <w:rPr>
-          <w:rFonts w:ascii="Times New Roman" w:hAnsi="Times New Roman"/>
-          <w:sz w:val="24"/>
-          <w:szCs w:val="24"/>
-        </w:rPr>
-        <w:t>Rajendran et al., 2013:</w:t>
-      </w:r>
-    </w:p>
-    <w:p>
-      <w:pPr>
-        <w:pStyle w:val="Normal"/>
-        <w:numPr>
-          <w:ilvl w:val="2"/>
-          <w:numId w:val="1"/>
-        </w:numPr>
-        <w:rPr/>
-      </w:pPr>
-      <w:r>
-        <w:rPr>
-          <w:rFonts w:ascii="Times New Roman" w:hAnsi="Times New Roman"/>
-          <w:sz w:val="24"/>
-          <w:szCs w:val="24"/>
-        </w:rPr>
-        <w:t>Issues:</w:t>
-      </w:r>
-    </w:p>
-    <w:p>
-      <w:pPr>
-        <w:pStyle w:val="Normal"/>
-        <w:numPr>
-          <w:ilvl w:val="3"/>
-          <w:numId w:val="1"/>
-        </w:numPr>
-        <w:rPr/>
-      </w:pPr>
-      <w:r>
-        <w:rPr>
-          <w:rFonts w:ascii="Times New Roman" w:hAnsi="Times New Roman"/>
-          <w:sz w:val="24"/>
-          <w:szCs w:val="24"/>
-        </w:rPr>
-        <w:t>1 RA put “Yes” for “studiesMainEffect”</w:t>
-      </w:r>
-    </w:p>
-    <w:p>
-      <w:pPr>
-        <w:pStyle w:val="Normal"/>
-        <w:numPr>
-          <w:ilvl w:val="3"/>
-          <w:numId w:val="1"/>
-        </w:numPr>
-        <w:rPr/>
-      </w:pPr>
-      <w:r>
-        <w:rPr>
-          <w:rFonts w:ascii="Times New Roman" w:hAnsi="Times New Roman"/>
-          <w:sz w:val="24"/>
-          <w:szCs w:val="24"/>
-        </w:rPr>
-        <w:t>Total # Issues = 1 (out of 6 codes total)</w:t>
-      </w:r>
-    </w:p>
-    <w:p>
-      <w:pPr>
-        <w:pStyle w:val="Normal"/>
-        <w:numPr>
-          <w:ilvl w:val="2"/>
-          <w:numId w:val="1"/>
-        </w:numPr>
-        <w:rPr/>
-      </w:pPr>
-      <w:r>
-        <w:rPr>
-          <w:rFonts w:ascii="Times New Roman" w:hAnsi="Times New Roman"/>
-          <w:sz w:val="24"/>
-          <w:szCs w:val="24"/>
-        </w:rPr>
-        <w:t>Resolution:</w:t>
-      </w:r>
-    </w:p>
-    <w:p>
-      <w:pPr>
-        <w:pStyle w:val="Normal"/>
-        <w:numPr>
-          <w:ilvl w:val="3"/>
-          <w:numId w:val="1"/>
-        </w:numPr>
-        <w:rPr/>
-      </w:pPr>
-      <w:r>
-        <w:rPr>
-          <w:rFonts w:ascii="Times New Roman" w:hAnsi="Times New Roman"/>
-          <w:sz w:val="24"/>
-          <w:szCs w:val="24"/>
-        </w:rPr>
-        <w:t>Used 1 of 2 rows with all correct answers (in Green 2)</w:t>
-      </w:r>
-    </w:p>
-    <w:p>
-      <w:pPr>
-        <w:pStyle w:val="Normal"/>
-        <w:numPr>
-          <w:ilvl w:val="3"/>
-          <w:numId w:val="1"/>
-        </w:numPr>
-        <w:rPr/>
-      </w:pPr>
-      <w:r>
-        <w:rPr>
-          <w:rFonts w:ascii="Times New Roman" w:hAnsi="Times New Roman"/>
-          <w:sz w:val="24"/>
-          <w:szCs w:val="24"/>
-        </w:rPr>
-        <w:t>Unused rows in Yellow 2</w:t>
-      </w:r>
-    </w:p>
-    <w:p>
-      <w:pPr>
-        <w:pStyle w:val="Normal"/>
-        <w:numPr>
-          <w:ilvl w:val="1"/>
-          <w:numId w:val="1"/>
-        </w:numPr>
-        <w:rPr/>
-      </w:pPr>
-      <w:r>
-        <w:rPr>
-          <w:rFonts w:ascii="Times New Roman" w:hAnsi="Times New Roman"/>
-          <w:sz w:val="24"/>
-          <w:szCs w:val="24"/>
-        </w:rPr>
-        <w:t>Corso et al., 2016</w:t>
-      </w:r>
-    </w:p>
-    <w:p>
-      <w:pPr>
-        <w:pStyle w:val="Normal"/>
-        <w:numPr>
-          <w:ilvl w:val="2"/>
-          <w:numId w:val="1"/>
-        </w:numPr>
-        <w:rPr/>
-      </w:pPr>
-      <w:r>
-        <w:rPr>
-          <w:rFonts w:ascii="Times New Roman" w:hAnsi="Times New Roman"/>
-          <w:sz w:val="24"/>
-          <w:szCs w:val="24"/>
-        </w:rPr>
-        <w:t>Issues:</w:t>
-      </w:r>
-    </w:p>
-    <w:p>
-      <w:pPr>
-        <w:pStyle w:val="Normal"/>
-        <w:numPr>
-          <w:ilvl w:val="3"/>
-          <w:numId w:val="1"/>
-        </w:numPr>
-        <w:rPr/>
-      </w:pPr>
-      <w:r>
-        <w:rPr>
-          <w:rFonts w:ascii="Times New Roman" w:hAnsi="Times New Roman"/>
-          <w:sz w:val="24"/>
-          <w:szCs w:val="24"/>
-        </w:rPr>
-        <w:t>1 RA did not answer “S1_reason”</w:t>
-      </w:r>
-    </w:p>
-    <w:p>
-      <w:pPr>
-        <w:pStyle w:val="Normal"/>
-        <w:numPr>
-          <w:ilvl w:val="3"/>
-          <w:numId w:val="1"/>
-        </w:numPr>
-        <w:rPr/>
-      </w:pPr>
-      <w:r>
-        <w:rPr>
-          <w:rFonts w:ascii="Times New Roman" w:hAnsi="Times New Roman"/>
-          <w:sz w:val="24"/>
-          <w:szCs w:val="24"/>
-        </w:rPr>
-        <w:t>1 RA put “None given” for “sesDef”</w:t>
-      </w:r>
-    </w:p>
-    <w:p>
-      <w:pPr>
-        <w:pStyle w:val="Normal"/>
-        <w:numPr>
-          <w:ilvl w:val="3"/>
-          <w:numId w:val="1"/>
-        </w:numPr>
-        <w:rPr/>
-      </w:pPr>
-      <w:r>
-        <w:rPr>
-          <w:rFonts w:ascii="Times New Roman" w:hAnsi="Times New Roman"/>
-          <w:sz w:val="24"/>
-          <w:szCs w:val="24"/>
-        </w:rPr>
-        <w:t>Total # Issues = 2 (out of 6 total codes)</w:t>
-      </w:r>
-    </w:p>
-    <w:p>
-      <w:pPr>
-        <w:pStyle w:val="Normal"/>
-        <w:numPr>
-          <w:ilvl w:val="2"/>
-          <w:numId w:val="1"/>
-        </w:numPr>
-        <w:rPr/>
-      </w:pPr>
-      <w:r>
-        <w:rPr>
-          <w:rFonts w:ascii="Times New Roman" w:hAnsi="Times New Roman"/>
-          <w:sz w:val="24"/>
-          <w:szCs w:val="24"/>
-        </w:rPr>
-        <w:t>Resolution:</w:t>
-      </w:r>
-    </w:p>
-    <w:p>
-      <w:pPr>
-        <w:pStyle w:val="Normal"/>
-        <w:numPr>
-          <w:ilvl w:val="3"/>
-          <w:numId w:val="1"/>
-        </w:numPr>
-        <w:rPr/>
-      </w:pPr>
-      <w:r>
-        <w:rPr>
-          <w:rFonts w:ascii="Times New Roman" w:hAnsi="Times New Roman"/>
-          <w:sz w:val="24"/>
-          <w:szCs w:val="24"/>
-        </w:rPr>
-        <w:t>1 RA got all correct; using that row (marked in Green 2)</w:t>
-      </w:r>
-    </w:p>
-    <w:p>
-      <w:pPr>
-        <w:pStyle w:val="Normal"/>
-        <w:numPr>
-          <w:ilvl w:val="3"/>
-          <w:numId w:val="1"/>
-        </w:numPr>
-        <w:rPr/>
-      </w:pPr>
-      <w:r>
-        <w:rPr>
-          <w:rFonts w:ascii="Times New Roman" w:hAnsi="Times New Roman"/>
-          <w:sz w:val="24"/>
-          <w:szCs w:val="24"/>
-        </w:rPr>
-        <w:t>Other rows marked in Yellow 2</w:t>
-      </w:r>
-    </w:p>
-    <w:p>
-      <w:pPr>
-        <w:pStyle w:val="Normal"/>
-        <w:numPr>
-          <w:ilvl w:val="1"/>
-          <w:numId w:val="1"/>
-        </w:numPr>
-        <w:rPr/>
-      </w:pPr>
-      <w:r>
-        <w:rPr>
-          <w:rFonts w:ascii="Times New Roman" w:hAnsi="Times New Roman"/>
-          <w:sz w:val="24"/>
-          <w:szCs w:val="24"/>
-        </w:rPr>
-        <w:t>Obradovic et al., 2017</w:t>
-      </w:r>
-    </w:p>
-    <w:p>
-      <w:pPr>
-        <w:pStyle w:val="Normal"/>
-        <w:numPr>
-          <w:ilvl w:val="2"/>
-          <w:numId w:val="1"/>
-        </w:numPr>
-        <w:rPr/>
-      </w:pPr>
-      <w:r>
-        <w:rPr>
-          <w:rFonts w:ascii="Times New Roman" w:hAnsi="Times New Roman"/>
-          <w:sz w:val="24"/>
-          <w:szCs w:val="24"/>
-        </w:rPr>
-        <w:t>Issues:</w:t>
-      </w:r>
-    </w:p>
-    <w:p>
-      <w:pPr>
-        <w:pStyle w:val="Normal"/>
-        <w:numPr>
-          <w:ilvl w:val="3"/>
-          <w:numId w:val="1"/>
-        </w:numPr>
-        <w:rPr/>
-      </w:pPr>
-      <w:r>
-        <w:rPr>
-          <w:rFonts w:ascii="Times New Roman" w:hAnsi="Times New Roman"/>
-          <w:sz w:val="24"/>
-          <w:szCs w:val="24"/>
-        </w:rPr>
-        <w:t>1 RA put completely opposite answers for “sesIVorDV”, “studiesMainEffect”, and “sesMainInterest”</w:t>
-      </w:r>
-    </w:p>
-    <w:p>
-      <w:pPr>
-        <w:pStyle w:val="Normal"/>
-        <w:numPr>
-          <w:ilvl w:val="3"/>
-          <w:numId w:val="1"/>
-        </w:numPr>
-        <w:rPr/>
-      </w:pPr>
-      <w:r>
-        <w:rPr>
-          <w:rFonts w:ascii="Times New Roman" w:hAnsi="Times New Roman"/>
-          <w:sz w:val="24"/>
-          <w:szCs w:val="24"/>
-        </w:rPr>
-        <w:t>Total # Issues = 3 (out of 6 total codes)</w:t>
-      </w:r>
-    </w:p>
-    <w:p>
-      <w:pPr>
-        <w:pStyle w:val="Normal"/>
-        <w:numPr>
-          <w:ilvl w:val="2"/>
-          <w:numId w:val="1"/>
-        </w:numPr>
-        <w:rPr/>
-      </w:pPr>
-      <w:r>
-        <w:rPr>
-          <w:rFonts w:ascii="Times New Roman" w:hAnsi="Times New Roman"/>
-          <w:sz w:val="24"/>
-          <w:szCs w:val="24"/>
-        </w:rPr>
-        <w:t>Resolution:</w:t>
-      </w:r>
-    </w:p>
-    <w:p>
-      <w:pPr>
-        <w:pStyle w:val="Normal"/>
-        <w:numPr>
-          <w:ilvl w:val="3"/>
-          <w:numId w:val="1"/>
-        </w:numPr>
-        <w:rPr/>
-      </w:pPr>
-      <w:r>
-        <w:rPr>
-          <w:rFonts w:ascii="Times New Roman" w:hAnsi="Times New Roman"/>
-          <w:sz w:val="24"/>
-          <w:szCs w:val="24"/>
-        </w:rPr>
-        <w:t xml:space="preserve">RA who put “IV”, “Yes”, “Yes” for </w:t>
-      </w:r>
-      <w:r>
-        <w:rPr>
-          <w:rFonts w:ascii="Times New Roman" w:hAnsi="Times New Roman"/>
-          <w:sz w:val="24"/>
-          <w:szCs w:val="24"/>
-        </w:rPr>
-        <w:t xml:space="preserve">“sesIVorDV”, “studiesMainEffect”, and “sesMainInterest” </w:t>
-      </w:r>
-      <w:r>
-        <w:rPr>
-          <w:rFonts w:ascii="Times New Roman" w:hAnsi="Times New Roman"/>
-          <w:sz w:val="24"/>
-          <w:szCs w:val="24"/>
-        </w:rPr>
-        <w:t>was correct so using that row (highlighted in Green 2)</w:t>
-      </w:r>
-    </w:p>
-    <w:p>
-      <w:pPr>
-        <w:pStyle w:val="Normal"/>
-        <w:numPr>
-          <w:ilvl w:val="3"/>
-          <w:numId w:val="1"/>
-        </w:numPr>
-        <w:rPr/>
-      </w:pPr>
-      <w:r>
-        <w:rPr>
-          <w:rFonts w:ascii="Times New Roman" w:hAnsi="Times New Roman"/>
-          <w:sz w:val="24"/>
-          <w:szCs w:val="24"/>
-        </w:rPr>
-        <w:t>Unused row in Yellow 2</w:t>
-      </w:r>
-    </w:p>
-    <w:p>
-      <w:pPr>
-        <w:pStyle w:val="Normal"/>
-        <w:numPr>
-          <w:ilvl w:val="1"/>
-          <w:numId w:val="1"/>
-        </w:numPr>
-        <w:rPr/>
-      </w:pPr>
-      <w:r>
-        <w:rPr>
-          <w:rFonts w:ascii="Times New Roman" w:hAnsi="Times New Roman"/>
-          <w:sz w:val="24"/>
-          <w:szCs w:val="24"/>
-        </w:rPr>
-        <w:t>Bijttebier &amp; Goethals, 2006</w:t>
-      </w:r>
-    </w:p>
-    <w:p>
-      <w:pPr>
-        <w:pStyle w:val="Normal"/>
-        <w:numPr>
-          <w:ilvl w:val="2"/>
-          <w:numId w:val="1"/>
-        </w:numPr>
-        <w:rPr/>
-      </w:pPr>
-      <w:r>
-        <w:rPr>
-          <w:rFonts w:ascii="Times New Roman" w:hAnsi="Times New Roman"/>
-          <w:sz w:val="24"/>
-          <w:szCs w:val="24"/>
-        </w:rPr>
-        <w:t>Issues:</w:t>
-      </w:r>
-    </w:p>
-    <w:p>
-      <w:pPr>
-        <w:pStyle w:val="Normal"/>
-        <w:numPr>
-          <w:ilvl w:val="3"/>
-          <w:numId w:val="1"/>
-        </w:numPr>
-        <w:rPr/>
-      </w:pPr>
-      <w:r>
-        <w:rPr>
-          <w:rFonts w:ascii="Times New Roman" w:hAnsi="Times New Roman"/>
-          <w:sz w:val="24"/>
-          <w:szCs w:val="24"/>
-        </w:rPr>
-        <w:t>1 RA put “IV” for “sesIVorDV” and “None given” for all quotes; other RA’s put “Did not study SES”</w:t>
-      </w:r>
-    </w:p>
-    <w:p>
-      <w:pPr>
-        <w:pStyle w:val="Normal"/>
-        <w:numPr>
-          <w:ilvl w:val="3"/>
-          <w:numId w:val="1"/>
-        </w:numPr>
-        <w:rPr/>
-      </w:pPr>
-      <w:r>
-        <w:rPr>
-          <w:rFonts w:ascii="Times New Roman" w:hAnsi="Times New Roman"/>
-          <w:sz w:val="24"/>
-          <w:szCs w:val="24"/>
-        </w:rPr>
-        <w:t>Total # Issues = n/a (looks like erring RA used idiosyncratic marker for “Did not study SES”)</w:t>
-      </w:r>
-    </w:p>
-    <w:p>
-      <w:pPr>
-        <w:pStyle w:val="Normal"/>
-        <w:numPr>
-          <w:ilvl w:val="2"/>
-          <w:numId w:val="1"/>
-        </w:numPr>
-        <w:rPr/>
-      </w:pPr>
-      <w:r>
-        <w:rPr>
-          <w:rFonts w:ascii="Times New Roman" w:hAnsi="Times New Roman"/>
-          <w:sz w:val="24"/>
-          <w:szCs w:val="24"/>
-        </w:rPr>
-        <w:t>Resolution:</w:t>
-      </w:r>
-    </w:p>
-    <w:p>
-      <w:pPr>
-        <w:pStyle w:val="Normal"/>
-        <w:numPr>
-          <w:ilvl w:val="3"/>
-          <w:numId w:val="1"/>
-        </w:numPr>
-        <w:rPr/>
-      </w:pPr>
-      <w:r>
-        <w:rPr>
-          <w:rFonts w:ascii="Times New Roman" w:hAnsi="Times New Roman"/>
-          <w:sz w:val="24"/>
-          <w:szCs w:val="24"/>
-        </w:rPr>
-        <w:t>Paper did not study SES; changed off row to “Did not study SES” with rest of entries deleted</w:t>
-      </w:r>
-    </w:p>
-    <w:p>
-      <w:pPr>
-        <w:pStyle w:val="Normal"/>
-        <w:numPr>
-          <w:ilvl w:val="3"/>
-          <w:numId w:val="1"/>
-        </w:numPr>
-        <w:rPr/>
-      </w:pPr>
-      <w:r>
-        <w:rPr>
-          <w:rFonts w:ascii="Times New Roman" w:hAnsi="Times New Roman"/>
-          <w:sz w:val="24"/>
-          <w:szCs w:val="24"/>
-        </w:rPr>
-        <w:t>Used row in Green 2; unused rows in Yellow 2</w:t>
-      </w:r>
-    </w:p>
-    <w:p>
-      <w:pPr>
-        <w:pStyle w:val="Normal"/>
-        <w:numPr>
-          <w:ilvl w:val="1"/>
-          <w:numId w:val="1"/>
-        </w:numPr>
-        <w:rPr/>
-      </w:pPr>
-      <w:r>
-        <w:rPr>
-          <w:rFonts w:ascii="Times New Roman" w:hAnsi="Times New Roman"/>
-          <w:sz w:val="24"/>
-          <w:szCs w:val="24"/>
-        </w:rPr>
-        <w:t>Pinderhughes et al., 2000</w:t>
-      </w:r>
-    </w:p>
-    <w:p>
-      <w:pPr>
-        <w:pStyle w:val="Normal"/>
-        <w:numPr>
-          <w:ilvl w:val="2"/>
-          <w:numId w:val="1"/>
-        </w:numPr>
-        <w:rPr/>
-      </w:pPr>
-      <w:r>
-        <w:rPr>
-          <w:rFonts w:ascii="Times New Roman" w:hAnsi="Times New Roman"/>
-          <w:sz w:val="24"/>
-          <w:szCs w:val="24"/>
-        </w:rPr>
-        <w:t>Issues:</w:t>
-      </w:r>
-    </w:p>
-    <w:p>
-      <w:pPr>
-        <w:pStyle w:val="Normal"/>
-        <w:numPr>
-          <w:ilvl w:val="3"/>
-          <w:numId w:val="1"/>
-        </w:numPr>
-        <w:rPr/>
-      </w:pPr>
-      <w:r>
-        <w:rPr>
-          <w:rFonts w:ascii="Times New Roman" w:hAnsi="Times New Roman"/>
-          <w:sz w:val="24"/>
-          <w:szCs w:val="24"/>
-        </w:rPr>
-        <w:t>1 RA put “No” for “studiesMainEffect” and “sesMainInterest”</w:t>
-      </w:r>
-    </w:p>
-    <w:p>
-      <w:pPr>
-        <w:pStyle w:val="Normal"/>
-        <w:numPr>
-          <w:ilvl w:val="3"/>
-          <w:numId w:val="1"/>
-        </w:numPr>
-        <w:rPr/>
-      </w:pPr>
-      <w:r>
-        <w:rPr>
-          <w:rFonts w:ascii="Times New Roman" w:hAnsi="Times New Roman"/>
-          <w:sz w:val="24"/>
-          <w:szCs w:val="24"/>
-        </w:rPr>
-        <w:t>1 RA put “None given” for “S1_reason”</w:t>
-      </w:r>
-    </w:p>
-    <w:p>
-      <w:pPr>
-        <w:pStyle w:val="Normal"/>
-        <w:numPr>
-          <w:ilvl w:val="3"/>
-          <w:numId w:val="1"/>
-        </w:numPr>
-        <w:rPr/>
-      </w:pPr>
-      <w:r>
-        <w:rPr>
-          <w:rFonts w:ascii="Times New Roman" w:hAnsi="Times New Roman"/>
-          <w:sz w:val="24"/>
-          <w:szCs w:val="24"/>
-        </w:rPr>
-        <w:t>Total # Issues = 3 (out of 6 total codes)</w:t>
-      </w:r>
-    </w:p>
-    <w:p>
-      <w:pPr>
-        <w:pStyle w:val="Normal"/>
-        <w:numPr>
-          <w:ilvl w:val="2"/>
-          <w:numId w:val="1"/>
-        </w:numPr>
-        <w:rPr/>
-      </w:pPr>
-      <w:r>
-        <w:rPr>
-          <w:rFonts w:ascii="Times New Roman" w:hAnsi="Times New Roman"/>
-          <w:sz w:val="24"/>
-          <w:szCs w:val="24"/>
-        </w:rPr>
-        <w:t>Resolution:</w:t>
-      </w:r>
-    </w:p>
-    <w:p>
-      <w:pPr>
-        <w:pStyle w:val="Normal"/>
-        <w:numPr>
-          <w:ilvl w:val="3"/>
-          <w:numId w:val="1"/>
-        </w:numPr>
-        <w:rPr/>
-      </w:pPr>
-      <w:r>
-        <w:rPr>
-          <w:rFonts w:ascii="Times New Roman" w:hAnsi="Times New Roman"/>
-          <w:sz w:val="24"/>
-          <w:szCs w:val="24"/>
-        </w:rPr>
-        <w:t>Row with “None given” for “S1_reason” had all correct answers; using and marked in Green 2</w:t>
-      </w:r>
-    </w:p>
-    <w:p>
-      <w:pPr>
-        <w:pStyle w:val="Normal"/>
-        <w:numPr>
-          <w:ilvl w:val="3"/>
-          <w:numId w:val="1"/>
-        </w:numPr>
-        <w:rPr/>
-      </w:pPr>
-      <w:r>
-        <w:rPr>
-          <w:rFonts w:ascii="Times New Roman" w:hAnsi="Times New Roman"/>
-          <w:sz w:val="24"/>
-          <w:szCs w:val="24"/>
-        </w:rPr>
-        <w:t>Other row marked in Yellow 2</w:t>
-      </w:r>
-    </w:p>
-    <w:p>
-      <w:pPr>
-        <w:pStyle w:val="Normal"/>
-        <w:numPr>
-          <w:ilvl w:val="1"/>
-          <w:numId w:val="1"/>
-        </w:numPr>
-        <w:rPr/>
-      </w:pPr>
-      <w:r>
-        <w:rPr>
-          <w:rFonts w:ascii="Times New Roman" w:hAnsi="Times New Roman"/>
-          <w:sz w:val="24"/>
-          <w:szCs w:val="24"/>
-        </w:rPr>
-        <w:t>Tsethlikai, 2011</w:t>
-      </w:r>
-    </w:p>
-    <w:p>
-      <w:pPr>
-        <w:pStyle w:val="Normal"/>
-        <w:numPr>
-          <w:ilvl w:val="2"/>
-          <w:numId w:val="1"/>
-        </w:numPr>
-        <w:rPr/>
-      </w:pPr>
-      <w:r>
-        <w:rPr>
-          <w:rFonts w:ascii="Times New Roman" w:hAnsi="Times New Roman"/>
-          <w:sz w:val="24"/>
-          <w:szCs w:val="24"/>
-        </w:rPr>
-        <w:t>Issues:</w:t>
-      </w:r>
-    </w:p>
-    <w:p>
-      <w:pPr>
-        <w:pStyle w:val="Normal"/>
-        <w:numPr>
-          <w:ilvl w:val="3"/>
-          <w:numId w:val="1"/>
-        </w:numPr>
-        <w:rPr/>
-      </w:pPr>
-      <w:r>
-        <w:rPr>
-          <w:rFonts w:ascii="Times New Roman" w:hAnsi="Times New Roman"/>
-          <w:sz w:val="24"/>
-          <w:szCs w:val="24"/>
-        </w:rPr>
-        <w:t>Slightly incomplete operationalization and reason, but overall, all correct</w:t>
-      </w:r>
-    </w:p>
-    <w:p>
-      <w:pPr>
-        <w:pStyle w:val="Normal"/>
-        <w:numPr>
-          <w:ilvl w:val="3"/>
-          <w:numId w:val="1"/>
-        </w:numPr>
-        <w:rPr/>
-      </w:pPr>
-      <w:r>
-        <w:rPr>
-          <w:rFonts w:ascii="Times New Roman" w:hAnsi="Times New Roman"/>
-          <w:sz w:val="24"/>
-          <w:szCs w:val="24"/>
-        </w:rPr>
-        <w:t>Total # issues = n/a</w:t>
-      </w:r>
-    </w:p>
-    <w:p>
-      <w:pPr>
-        <w:pStyle w:val="Normal"/>
-        <w:numPr>
-          <w:ilvl w:val="2"/>
-          <w:numId w:val="1"/>
-        </w:numPr>
-        <w:rPr/>
-      </w:pPr>
-      <w:r>
-        <w:rPr>
-          <w:rFonts w:ascii="Times New Roman" w:hAnsi="Times New Roman"/>
-          <w:sz w:val="24"/>
-          <w:szCs w:val="24"/>
-        </w:rPr>
-        <w:t>Resolution:</w:t>
-      </w:r>
-    </w:p>
-    <w:p>
-      <w:pPr>
-        <w:pStyle w:val="Normal"/>
-        <w:numPr>
-          <w:ilvl w:val="3"/>
-          <w:numId w:val="1"/>
-        </w:numPr>
-        <w:rPr/>
-      </w:pPr>
-      <w:r>
-        <w:rPr>
-          <w:rFonts w:ascii="Times New Roman" w:hAnsi="Times New Roman"/>
-          <w:sz w:val="24"/>
-          <w:szCs w:val="24"/>
-        </w:rPr>
-        <w:t>For used row, added “</w:t>
-      </w:r>
+          <w:ilvl w:val="2"/>
+          <w:numId w:val="1"/>
+        </w:numPr>
+        <w:rPr/>
+      </w:pPr>
+      <w:r>
+        <w:rPr>
+          <w:rFonts w:ascii="Times New Roman" w:hAnsi="Times New Roman"/>
+        </w:rPr>
+        <w:t>Belmi et al., 2019</w:t>
+      </w:r>
+    </w:p>
+    <w:p>
+      <w:pPr>
+        <w:pStyle w:val="Normal"/>
+        <w:numPr>
+          <w:ilvl w:val="2"/>
+          <w:numId w:val="1"/>
+        </w:numPr>
+        <w:rPr/>
+      </w:pPr>
+      <w:r>
+        <w:rPr>
+          <w:rFonts w:ascii="Times New Roman" w:hAnsi="Times New Roman"/>
+        </w:rPr>
+        <w:t>Brandt, 2013</w:t>
+      </w:r>
+    </w:p>
+    <w:p>
+      <w:pPr>
+        <w:pStyle w:val="Normal"/>
+        <w:numPr>
+          <w:ilvl w:val="2"/>
+          <w:numId w:val="1"/>
+        </w:numPr>
+        <w:rPr/>
+      </w:pPr>
+      <w:r>
+        <w:rPr>
+          <w:rFonts w:ascii="Times New Roman" w:hAnsi="Times New Roman"/>
+        </w:rPr>
+        <w:t>Davis &amp; Humphrey, 2014</w:t>
+      </w:r>
+    </w:p>
+    <w:p>
+      <w:pPr>
+        <w:pStyle w:val="Normal"/>
+        <w:numPr>
+          <w:ilvl w:val="2"/>
+          <w:numId w:val="1"/>
+        </w:numPr>
+        <w:rPr/>
+      </w:pPr>
+      <w:r>
+        <w:rPr>
+          <w:rFonts w:ascii="Times New Roman" w:hAnsi="Times New Roman"/>
+        </w:rPr>
+        <w:t>Evans et al., 2019</w:t>
+      </w:r>
+    </w:p>
+    <w:p>
+      <w:pPr>
+        <w:pStyle w:val="Normal"/>
+        <w:numPr>
+          <w:ilvl w:val="2"/>
+          <w:numId w:val="1"/>
+        </w:numPr>
+        <w:rPr/>
+      </w:pPr>
+      <w:r>
+        <w:rPr>
+          <w:rFonts w:ascii="Times New Roman" w:hAnsi="Times New Roman"/>
+        </w:rPr>
+        <w:t>Hittner et al., 2018</w:t>
+      </w:r>
+    </w:p>
+    <w:p>
+      <w:pPr>
+        <w:pStyle w:val="Normal"/>
+        <w:numPr>
+          <w:ilvl w:val="2"/>
+          <w:numId w:val="1"/>
+        </w:numPr>
+        <w:rPr/>
+      </w:pPr>
       <w:r>
         <w:rPr>
           <w:rFonts w:ascii="Times New Roman" w:hAnsi="Times New Roman"/>
@@ -2339,12 +1320,13 @@
           <w:dstrike w:val="false"/>
           <w:outline w:val="false"/>
           <w:shadow w:val="false"/>
+          <w:color w:val="000000"/>
           <w:sz w:val="24"/>
           <w:szCs w:val="24"/>
           <w:u w:val="none"/>
           <w:em w:val="none"/>
         </w:rPr>
-        <w:t xml:space="preserve">additionally, used partial least squares to composite income and education as weighted indicators of SES—kind of a formative approach, a non-causal indicator approach (p. 196–197, 199)” </w:t>
+        <w:t xml:space="preserve">Hrgović &amp; </w:t>
       </w:r>
       <w:r>
         <w:rPr>
@@ -2355,12 +1337,863 @@
           <w:dstrike w:val="false"/>
           <w:outline w:val="false"/>
           <w:shadow w:val="false"/>
+          <w:color w:val="000000"/>
           <w:sz w:val="24"/>
           <w:szCs w:val="24"/>
           <w:u w:val="none"/>
           <w:em w:val="none"/>
         </w:rPr>
-        <w:t>to operationalization and added “none given for indicators” to reason</w:t>
+        <w:t>Hromatko</w:t>
+      </w:r>
+      <w:r>
+        <w:rPr>
+          <w:rFonts w:ascii="Times New Roman" w:hAnsi="Times New Roman"/>
+          <w:b w:val="false"/>
+          <w:i w:val="false"/>
+          <w:strike w:val="false"/>
+          <w:dstrike w:val="false"/>
+          <w:outline w:val="false"/>
+          <w:shadow w:val="false"/>
+          <w:color w:val="000000"/>
+          <w:sz w:val="24"/>
+          <w:szCs w:val="24"/>
+          <w:u w:val="none"/>
+          <w:em w:val="none"/>
+        </w:rPr>
+        <w:t>, 2019</w:t>
+      </w:r>
+    </w:p>
+    <w:p>
+      <w:pPr>
+        <w:pStyle w:val="Normal"/>
+        <w:numPr>
+          <w:ilvl w:val="2"/>
+          <w:numId w:val="1"/>
+        </w:numPr>
+        <w:rPr/>
+      </w:pPr>
+      <w:r>
+        <w:rPr>
+          <w:rFonts w:ascii="Times New Roman" w:hAnsi="Times New Roman"/>
+          <w:b w:val="false"/>
+          <w:i w:val="false"/>
+          <w:strike w:val="false"/>
+          <w:dstrike w:val="false"/>
+          <w:outline w:val="false"/>
+          <w:shadow w:val="false"/>
+          <w:color w:val="000000"/>
+          <w:sz w:val="24"/>
+          <w:szCs w:val="24"/>
+          <w:u w:val="none"/>
+          <w:em w:val="none"/>
+        </w:rPr>
+        <w:t>P</w:t>
+      </w:r>
+      <w:r>
+        <w:rPr>
+          <w:rFonts w:ascii="Times New Roman" w:hAnsi="Times New Roman"/>
+          <w:b w:val="false"/>
+          <w:i w:val="false"/>
+          <w:strike w:val="false"/>
+          <w:dstrike w:val="false"/>
+          <w:outline w:val="false"/>
+          <w:shadow w:val="false"/>
+          <w:color w:val="000000"/>
+          <w:sz w:val="24"/>
+          <w:szCs w:val="24"/>
+          <w:u w:val="none"/>
+          <w:em w:val="none"/>
+        </w:rPr>
+        <w:t>iff et al., 2010</w:t>
+      </w:r>
+    </w:p>
+    <w:p>
+      <w:pPr>
+        <w:pStyle w:val="Normal"/>
+        <w:numPr>
+          <w:ilvl w:val="0"/>
+          <w:numId w:val="1"/>
+        </w:numPr>
+        <w:rPr/>
+      </w:pPr>
+      <w:r>
+        <w:rPr>
+          <w:rFonts w:ascii="Times New Roman" w:hAnsi="Times New Roman"/>
+        </w:rPr>
+        <w:t>Overlapping papers with issues to resolve:</w:t>
+      </w:r>
+    </w:p>
+    <w:p>
+      <w:pPr>
+        <w:pStyle w:val="Normal"/>
+        <w:numPr>
+          <w:ilvl w:val="1"/>
+          <w:numId w:val="1"/>
+        </w:numPr>
+        <w:rPr/>
+      </w:pPr>
+      <w:r>
+        <w:rPr>
+          <w:rFonts w:ascii="Times New Roman" w:hAnsi="Times New Roman"/>
+        </w:rPr>
+        <w:t>Cronk et al., 2004</w:t>
+      </w:r>
+    </w:p>
+    <w:p>
+      <w:pPr>
+        <w:pStyle w:val="Normal"/>
+        <w:numPr>
+          <w:ilvl w:val="2"/>
+          <w:numId w:val="1"/>
+        </w:numPr>
+        <w:rPr/>
+      </w:pPr>
+      <w:r>
+        <w:rPr>
+          <w:rFonts w:ascii="Times New Roman" w:hAnsi="Times New Roman"/>
+        </w:rPr>
+        <w:t>Issues:</w:t>
+      </w:r>
+    </w:p>
+    <w:p>
+      <w:pPr>
+        <w:pStyle w:val="Normal"/>
+        <w:numPr>
+          <w:ilvl w:val="3"/>
+          <w:numId w:val="1"/>
+        </w:numPr>
+        <w:rPr/>
+      </w:pPr>
+      <w:r>
+        <w:rPr>
+          <w:rFonts w:ascii="Times New Roman" w:hAnsi="Times New Roman"/>
+        </w:rPr>
+        <w:t>1 RA marked SES as a DV</w:t>
+      </w:r>
+    </w:p>
+    <w:p>
+      <w:pPr>
+        <w:pStyle w:val="Normal"/>
+        <w:numPr>
+          <w:ilvl w:val="3"/>
+          <w:numId w:val="1"/>
+        </w:numPr>
+        <w:rPr/>
+      </w:pPr>
+      <w:r>
+        <w:rPr>
+          <w:rFonts w:ascii="Times New Roman" w:hAnsi="Times New Roman"/>
+        </w:rPr>
+        <w:t>1 RA used the operationalization quote as the definition quote</w:t>
+      </w:r>
+    </w:p>
+    <w:p>
+      <w:pPr>
+        <w:pStyle w:val="Normal"/>
+        <w:numPr>
+          <w:ilvl w:val="3"/>
+          <w:numId w:val="1"/>
+        </w:numPr>
+        <w:rPr/>
+      </w:pPr>
+      <w:r>
+        <w:rPr>
+          <w:rFonts w:ascii="Times New Roman" w:hAnsi="Times New Roman"/>
+        </w:rPr>
+        <w:t>Total # Issues = 2 (out of 6 codes total)</w:t>
+      </w:r>
+    </w:p>
+    <w:p>
+      <w:pPr>
+        <w:pStyle w:val="Normal"/>
+        <w:numPr>
+          <w:ilvl w:val="2"/>
+          <w:numId w:val="1"/>
+        </w:numPr>
+        <w:rPr/>
+      </w:pPr>
+      <w:r>
+        <w:rPr>
+          <w:rFonts w:ascii="Times New Roman" w:hAnsi="Times New Roman"/>
+        </w:rPr>
+        <w:t>Resolution:</w:t>
+      </w:r>
+    </w:p>
+    <w:p>
+      <w:pPr>
+        <w:pStyle w:val="Normal"/>
+        <w:numPr>
+          <w:ilvl w:val="3"/>
+          <w:numId w:val="1"/>
+        </w:numPr>
+        <w:rPr/>
+      </w:pPr>
+      <w:r>
+        <w:rPr>
+          <w:rFonts w:ascii="Times New Roman" w:hAnsi="Times New Roman"/>
+        </w:rPr>
+        <w:t>1 RA got all codes correct (row highlighted in Green 2); using that RA’s row for analysis</w:t>
+      </w:r>
+    </w:p>
+    <w:p>
+      <w:pPr>
+        <w:pStyle w:val="Normal"/>
+        <w:numPr>
+          <w:ilvl w:val="3"/>
+          <w:numId w:val="1"/>
+        </w:numPr>
+        <w:rPr/>
+      </w:pPr>
+      <w:r>
+        <w:rPr>
+          <w:rFonts w:ascii="Times New Roman" w:hAnsi="Times New Roman"/>
+        </w:rPr>
+        <w:t>Rows with issues marked in Yellow 2</w:t>
+      </w:r>
+    </w:p>
+    <w:p>
+      <w:pPr>
+        <w:pStyle w:val="Normal"/>
+        <w:numPr>
+          <w:ilvl w:val="1"/>
+          <w:numId w:val="1"/>
+        </w:numPr>
+        <w:rPr/>
+      </w:pPr>
+      <w:r>
+        <w:rPr>
+          <w:rFonts w:ascii="Times New Roman" w:hAnsi="Times New Roman"/>
+        </w:rPr>
+        <w:t>Falconnier &amp; Elkin, 2008</w:t>
+        <w:tab/>
+      </w:r>
+    </w:p>
+    <w:p>
+      <w:pPr>
+        <w:pStyle w:val="Normal"/>
+        <w:numPr>
+          <w:ilvl w:val="2"/>
+          <w:numId w:val="1"/>
+        </w:numPr>
+        <w:rPr/>
+      </w:pPr>
+      <w:r>
+        <w:rPr>
+          <w:rFonts w:ascii="Times New Roman" w:hAnsi="Times New Roman"/>
+        </w:rPr>
+        <w:t>Issues:</w:t>
+      </w:r>
+    </w:p>
+    <w:p>
+      <w:pPr>
+        <w:pStyle w:val="Normal"/>
+        <w:numPr>
+          <w:ilvl w:val="3"/>
+          <w:numId w:val="1"/>
+        </w:numPr>
+        <w:rPr/>
+      </w:pPr>
+      <w:r>
+        <w:rPr>
+          <w:rFonts w:ascii="Times New Roman" w:hAnsi="Times New Roman"/>
+        </w:rPr>
+        <w:t>1 RA marked Yes for “studiesMainEffect”; other didn’t</w:t>
+      </w:r>
+    </w:p>
+    <w:p>
+      <w:pPr>
+        <w:pStyle w:val="Normal"/>
+        <w:numPr>
+          <w:ilvl w:val="3"/>
+          <w:numId w:val="1"/>
+        </w:numPr>
+        <w:rPr/>
+      </w:pPr>
+      <w:r>
+        <w:rPr>
+          <w:rFonts w:ascii="Times New Roman" w:hAnsi="Times New Roman"/>
+        </w:rPr>
+        <w:t>Total # Issues = 1 (out of 6 codes total)</w:t>
+      </w:r>
+    </w:p>
+    <w:p>
+      <w:pPr>
+        <w:pStyle w:val="Normal"/>
+        <w:numPr>
+          <w:ilvl w:val="2"/>
+          <w:numId w:val="1"/>
+        </w:numPr>
+        <w:rPr/>
+      </w:pPr>
+      <w:r>
+        <w:rPr>
+          <w:rFonts w:ascii="Times New Roman" w:hAnsi="Times New Roman"/>
+        </w:rPr>
+        <w:t>Resolution:</w:t>
+      </w:r>
+    </w:p>
+    <w:p>
+      <w:pPr>
+        <w:pStyle w:val="Normal"/>
+        <w:numPr>
+          <w:ilvl w:val="3"/>
+          <w:numId w:val="1"/>
+        </w:numPr>
+        <w:rPr/>
+      </w:pPr>
+      <w:r>
+        <w:rPr>
+          <w:rFonts w:ascii="Times New Roman" w:hAnsi="Times New Roman"/>
+        </w:rPr>
+        <w:t>SES was a moderator, and therefore not a main effect</w:t>
+      </w:r>
+      <w:r>
+        <w:rPr>
+          <w:rFonts w:ascii="Times New Roman" w:hAnsi="Times New Roman"/>
+          <w:sz w:val="24"/>
+          <w:szCs w:val="24"/>
+        </w:rPr>
+        <w:t>: “Hypotheses regarding the moderating effect of SES on the rela-tionships between the three approach variables and outcome andattrition were also tested.” (p. 38)</w:t>
+      </w:r>
+    </w:p>
+    <w:p>
+      <w:pPr>
+        <w:pStyle w:val="Normal"/>
+        <w:numPr>
+          <w:ilvl w:val="3"/>
+          <w:numId w:val="1"/>
+        </w:numPr>
+        <w:rPr/>
+      </w:pPr>
+      <w:r>
+        <w:rPr>
+          <w:rFonts w:ascii="Times New Roman" w:hAnsi="Times New Roman"/>
+          <w:sz w:val="24"/>
+          <w:szCs w:val="24"/>
+        </w:rPr>
+        <w:t>Using row of RA that got all correct (highlighted in Green 2)</w:t>
+      </w:r>
+    </w:p>
+    <w:p>
+      <w:pPr>
+        <w:pStyle w:val="Normal"/>
+        <w:numPr>
+          <w:ilvl w:val="3"/>
+          <w:numId w:val="1"/>
+        </w:numPr>
+        <w:rPr/>
+      </w:pPr>
+      <w:r>
+        <w:rPr>
+          <w:rFonts w:ascii="Times New Roman" w:hAnsi="Times New Roman"/>
+          <w:sz w:val="24"/>
+          <w:szCs w:val="24"/>
+        </w:rPr>
+        <w:t>Row with issue marked in Yellow 2</w:t>
+      </w:r>
+    </w:p>
+    <w:p>
+      <w:pPr>
+        <w:pStyle w:val="Normal"/>
+        <w:numPr>
+          <w:ilvl w:val="1"/>
+          <w:numId w:val="1"/>
+        </w:numPr>
+        <w:rPr/>
+      </w:pPr>
+      <w:r>
+        <w:rPr>
+          <w:rFonts w:ascii="Times New Roman" w:hAnsi="Times New Roman"/>
+          <w:sz w:val="24"/>
+          <w:szCs w:val="24"/>
+        </w:rPr>
+        <w:t>Rajendran et al., 2013:</w:t>
+      </w:r>
+    </w:p>
+    <w:p>
+      <w:pPr>
+        <w:pStyle w:val="Normal"/>
+        <w:numPr>
+          <w:ilvl w:val="2"/>
+          <w:numId w:val="1"/>
+        </w:numPr>
+        <w:rPr/>
+      </w:pPr>
+      <w:r>
+        <w:rPr>
+          <w:rFonts w:ascii="Times New Roman" w:hAnsi="Times New Roman"/>
+          <w:sz w:val="24"/>
+          <w:szCs w:val="24"/>
+        </w:rPr>
+        <w:t>Issues:</w:t>
+      </w:r>
+    </w:p>
+    <w:p>
+      <w:pPr>
+        <w:pStyle w:val="Normal"/>
+        <w:numPr>
+          <w:ilvl w:val="3"/>
+          <w:numId w:val="1"/>
+        </w:numPr>
+        <w:rPr/>
+      </w:pPr>
+      <w:r>
+        <w:rPr>
+          <w:rFonts w:ascii="Times New Roman" w:hAnsi="Times New Roman"/>
+          <w:sz w:val="24"/>
+          <w:szCs w:val="24"/>
+        </w:rPr>
+        <w:t>1 RA put “Yes” for “studiesMainEffect”</w:t>
+      </w:r>
+    </w:p>
+    <w:p>
+      <w:pPr>
+        <w:pStyle w:val="Normal"/>
+        <w:numPr>
+          <w:ilvl w:val="3"/>
+          <w:numId w:val="1"/>
+        </w:numPr>
+        <w:rPr/>
+      </w:pPr>
+      <w:r>
+        <w:rPr>
+          <w:rFonts w:ascii="Times New Roman" w:hAnsi="Times New Roman"/>
+          <w:sz w:val="24"/>
+          <w:szCs w:val="24"/>
+        </w:rPr>
+        <w:t>Total # Issues = 1 (out of 6 codes total)</w:t>
+      </w:r>
+    </w:p>
+    <w:p>
+      <w:pPr>
+        <w:pStyle w:val="Normal"/>
+        <w:numPr>
+          <w:ilvl w:val="2"/>
+          <w:numId w:val="1"/>
+        </w:numPr>
+        <w:rPr/>
+      </w:pPr>
+      <w:r>
+        <w:rPr>
+          <w:rFonts w:ascii="Times New Roman" w:hAnsi="Times New Roman"/>
+          <w:sz w:val="24"/>
+          <w:szCs w:val="24"/>
+        </w:rPr>
+        <w:t>Resolution:</w:t>
+      </w:r>
+    </w:p>
+    <w:p>
+      <w:pPr>
+        <w:pStyle w:val="Normal"/>
+        <w:numPr>
+          <w:ilvl w:val="3"/>
+          <w:numId w:val="1"/>
+        </w:numPr>
+        <w:rPr/>
+      </w:pPr>
+      <w:r>
+        <w:rPr>
+          <w:rFonts w:ascii="Times New Roman" w:hAnsi="Times New Roman"/>
+          <w:sz w:val="24"/>
+          <w:szCs w:val="24"/>
+        </w:rPr>
+        <w:t>Used 1 of 2 rows with all correct answers (in Green 2)</w:t>
+      </w:r>
+    </w:p>
+    <w:p>
+      <w:pPr>
+        <w:pStyle w:val="Normal"/>
+        <w:numPr>
+          <w:ilvl w:val="3"/>
+          <w:numId w:val="1"/>
+        </w:numPr>
+        <w:rPr/>
+      </w:pPr>
+      <w:r>
+        <w:rPr>
+          <w:rFonts w:ascii="Times New Roman" w:hAnsi="Times New Roman"/>
+          <w:sz w:val="24"/>
+          <w:szCs w:val="24"/>
+        </w:rPr>
+        <w:t>Unused rows in Yellow 2</w:t>
+      </w:r>
+    </w:p>
+    <w:p>
+      <w:pPr>
+        <w:pStyle w:val="Normal"/>
+        <w:numPr>
+          <w:ilvl w:val="1"/>
+          <w:numId w:val="1"/>
+        </w:numPr>
+        <w:rPr/>
+      </w:pPr>
+      <w:r>
+        <w:rPr>
+          <w:rFonts w:ascii="Times New Roman" w:hAnsi="Times New Roman"/>
+          <w:sz w:val="24"/>
+          <w:szCs w:val="24"/>
+        </w:rPr>
+        <w:t>Corso et al., 2016</w:t>
+      </w:r>
+    </w:p>
+    <w:p>
+      <w:pPr>
+        <w:pStyle w:val="Normal"/>
+        <w:numPr>
+          <w:ilvl w:val="2"/>
+          <w:numId w:val="1"/>
+        </w:numPr>
+        <w:rPr/>
+      </w:pPr>
+      <w:r>
+        <w:rPr>
+          <w:rFonts w:ascii="Times New Roman" w:hAnsi="Times New Roman"/>
+          <w:sz w:val="24"/>
+          <w:szCs w:val="24"/>
+        </w:rPr>
+        <w:t>Issues:</w:t>
+      </w:r>
+    </w:p>
+    <w:p>
+      <w:pPr>
+        <w:pStyle w:val="Normal"/>
+        <w:numPr>
+          <w:ilvl w:val="3"/>
+          <w:numId w:val="1"/>
+        </w:numPr>
+        <w:rPr/>
+      </w:pPr>
+      <w:r>
+        <w:rPr>
+          <w:rFonts w:ascii="Times New Roman" w:hAnsi="Times New Roman"/>
+          <w:sz w:val="24"/>
+          <w:szCs w:val="24"/>
+        </w:rPr>
+        <w:t>1 RA did not answer “S1_reason”</w:t>
+      </w:r>
+    </w:p>
+    <w:p>
+      <w:pPr>
+        <w:pStyle w:val="Normal"/>
+        <w:numPr>
+          <w:ilvl w:val="3"/>
+          <w:numId w:val="1"/>
+        </w:numPr>
+        <w:rPr/>
+      </w:pPr>
+      <w:r>
+        <w:rPr>
+          <w:rFonts w:ascii="Times New Roman" w:hAnsi="Times New Roman"/>
+          <w:sz w:val="24"/>
+          <w:szCs w:val="24"/>
+        </w:rPr>
+        <w:t>1 RA put “None given” for “sesDef”</w:t>
+      </w:r>
+    </w:p>
+    <w:p>
+      <w:pPr>
+        <w:pStyle w:val="Normal"/>
+        <w:numPr>
+          <w:ilvl w:val="3"/>
+          <w:numId w:val="1"/>
+        </w:numPr>
+        <w:rPr/>
+      </w:pPr>
+      <w:r>
+        <w:rPr>
+          <w:rFonts w:ascii="Times New Roman" w:hAnsi="Times New Roman"/>
+          <w:sz w:val="24"/>
+          <w:szCs w:val="24"/>
+        </w:rPr>
+        <w:t>Total # Issues = 2 (out of 6 total codes)</w:t>
+      </w:r>
+    </w:p>
+    <w:p>
+      <w:pPr>
+        <w:pStyle w:val="Normal"/>
+        <w:numPr>
+          <w:ilvl w:val="2"/>
+          <w:numId w:val="1"/>
+        </w:numPr>
+        <w:rPr/>
+      </w:pPr>
+      <w:r>
+        <w:rPr>
+          <w:rFonts w:ascii="Times New Roman" w:hAnsi="Times New Roman"/>
+          <w:sz w:val="24"/>
+          <w:szCs w:val="24"/>
+        </w:rPr>
+        <w:t>Resolution:</w:t>
+      </w:r>
+    </w:p>
+    <w:p>
+      <w:pPr>
+        <w:pStyle w:val="Normal"/>
+        <w:numPr>
+          <w:ilvl w:val="3"/>
+          <w:numId w:val="1"/>
+        </w:numPr>
+        <w:rPr/>
+      </w:pPr>
+      <w:r>
+        <w:rPr>
+          <w:rFonts w:ascii="Times New Roman" w:hAnsi="Times New Roman"/>
+          <w:sz w:val="24"/>
+          <w:szCs w:val="24"/>
+        </w:rPr>
+        <w:t>1 RA got all correct; using that row (marked in Green 2)</w:t>
+      </w:r>
+    </w:p>
+    <w:p>
+      <w:pPr>
+        <w:pStyle w:val="Normal"/>
+        <w:numPr>
+          <w:ilvl w:val="3"/>
+          <w:numId w:val="1"/>
+        </w:numPr>
+        <w:rPr/>
+      </w:pPr>
+      <w:r>
+        <w:rPr>
+          <w:rFonts w:ascii="Times New Roman" w:hAnsi="Times New Roman"/>
+          <w:sz w:val="24"/>
+          <w:szCs w:val="24"/>
+        </w:rPr>
+        <w:t>Other rows marked in Yellow 2</w:t>
+      </w:r>
+    </w:p>
+    <w:p>
+      <w:pPr>
+        <w:pStyle w:val="Normal"/>
+        <w:numPr>
+          <w:ilvl w:val="1"/>
+          <w:numId w:val="1"/>
+        </w:numPr>
+        <w:rPr/>
+      </w:pPr>
+      <w:r>
+        <w:rPr>
+          <w:rFonts w:ascii="Times New Roman" w:hAnsi="Times New Roman"/>
+          <w:sz w:val="24"/>
+          <w:szCs w:val="24"/>
+        </w:rPr>
+        <w:t>Obradovic et al., 2017</w:t>
+      </w:r>
+    </w:p>
+    <w:p>
+      <w:pPr>
+        <w:pStyle w:val="Normal"/>
+        <w:numPr>
+          <w:ilvl w:val="2"/>
+          <w:numId w:val="1"/>
+        </w:numPr>
+        <w:rPr/>
+      </w:pPr>
+      <w:r>
+        <w:rPr>
+          <w:rFonts w:ascii="Times New Roman" w:hAnsi="Times New Roman"/>
+          <w:sz w:val="24"/>
+          <w:szCs w:val="24"/>
+        </w:rPr>
+        <w:t>Issues:</w:t>
+      </w:r>
+    </w:p>
+    <w:p>
+      <w:pPr>
+        <w:pStyle w:val="Normal"/>
+        <w:numPr>
+          <w:ilvl w:val="3"/>
+          <w:numId w:val="1"/>
+        </w:numPr>
+        <w:rPr/>
+      </w:pPr>
+      <w:r>
+        <w:rPr>
+          <w:rFonts w:ascii="Times New Roman" w:hAnsi="Times New Roman"/>
+          <w:sz w:val="24"/>
+          <w:szCs w:val="24"/>
+        </w:rPr>
+        <w:t>1 RA put completely opposite answers for “sesIVorDV”, “studiesMainEffect”, and “sesMainInterest”</w:t>
+      </w:r>
+    </w:p>
+    <w:p>
+      <w:pPr>
+        <w:pStyle w:val="Normal"/>
+        <w:numPr>
+          <w:ilvl w:val="3"/>
+          <w:numId w:val="1"/>
+        </w:numPr>
+        <w:rPr/>
+      </w:pPr>
+      <w:r>
+        <w:rPr>
+          <w:rFonts w:ascii="Times New Roman" w:hAnsi="Times New Roman"/>
+          <w:sz w:val="24"/>
+          <w:szCs w:val="24"/>
+        </w:rPr>
+        <w:t>Total # Issues = 3 (out of 6 total codes)</w:t>
+      </w:r>
+    </w:p>
+    <w:p>
+      <w:pPr>
+        <w:pStyle w:val="Normal"/>
+        <w:numPr>
+          <w:ilvl w:val="2"/>
+          <w:numId w:val="1"/>
+        </w:numPr>
+        <w:rPr/>
+      </w:pPr>
+      <w:r>
+        <w:rPr>
+          <w:rFonts w:ascii="Times New Roman" w:hAnsi="Times New Roman"/>
+          <w:sz w:val="24"/>
+          <w:szCs w:val="24"/>
+        </w:rPr>
+        <w:t>Resolution:</w:t>
+      </w:r>
+    </w:p>
+    <w:p>
+      <w:pPr>
+        <w:pStyle w:val="Normal"/>
+        <w:numPr>
+          <w:ilvl w:val="3"/>
+          <w:numId w:val="1"/>
+        </w:numPr>
+        <w:rPr/>
+      </w:pPr>
+      <w:r>
+        <w:rPr>
+          <w:rFonts w:ascii="Times New Roman" w:hAnsi="Times New Roman"/>
+          <w:sz w:val="24"/>
+          <w:szCs w:val="24"/>
+        </w:rPr>
+        <w:t>RA who put “IV”, “Yes”, “Yes” for “sesIVorDV”, “studiesMainEffect”, and “sesMainInterest” was correct so using that row (highlighted in Green 2)</w:t>
+      </w:r>
+    </w:p>
+    <w:p>
+      <w:pPr>
+        <w:pStyle w:val="Normal"/>
+        <w:numPr>
+          <w:ilvl w:val="3"/>
+          <w:numId w:val="1"/>
+        </w:numPr>
+        <w:rPr/>
+      </w:pPr>
+      <w:r>
+        <w:rPr>
+          <w:rFonts w:ascii="Times New Roman" w:hAnsi="Times New Roman"/>
+          <w:sz w:val="24"/>
+          <w:szCs w:val="24"/>
+        </w:rPr>
+        <w:t>Unused row in Yellow 2</w:t>
+      </w:r>
+    </w:p>
+    <w:p>
+      <w:pPr>
+        <w:pStyle w:val="Normal"/>
+        <w:numPr>
+          <w:ilvl w:val="1"/>
+          <w:numId w:val="1"/>
+        </w:numPr>
+        <w:rPr/>
+      </w:pPr>
+      <w:r>
+        <w:rPr>
+          <w:rFonts w:ascii="Times New Roman" w:hAnsi="Times New Roman"/>
+          <w:sz w:val="24"/>
+          <w:szCs w:val="24"/>
+        </w:rPr>
+        <w:t>Bijttebier &amp; Goethals, 2006</w:t>
+      </w:r>
+    </w:p>
+    <w:p>
+      <w:pPr>
+        <w:pStyle w:val="Normal"/>
+        <w:numPr>
+          <w:ilvl w:val="2"/>
+          <w:numId w:val="1"/>
+        </w:numPr>
+        <w:rPr/>
+      </w:pPr>
+      <w:r>
+        <w:rPr>
+          <w:rFonts w:ascii="Times New Roman" w:hAnsi="Times New Roman"/>
+          <w:sz w:val="24"/>
+          <w:szCs w:val="24"/>
+        </w:rPr>
+        <w:t>Issues:</w:t>
+      </w:r>
+    </w:p>
+    <w:p>
+      <w:pPr>
+        <w:pStyle w:val="Normal"/>
+        <w:numPr>
+          <w:ilvl w:val="3"/>
+          <w:numId w:val="1"/>
+        </w:numPr>
+        <w:rPr/>
+      </w:pPr>
+      <w:r>
+        <w:rPr>
+          <w:rFonts w:ascii="Times New Roman" w:hAnsi="Times New Roman"/>
+          <w:sz w:val="24"/>
+          <w:szCs w:val="24"/>
+        </w:rPr>
+        <w:t>1 RA put “IV” for “sesIVorDV” and “None given” for all quotes; other RA’s put “Did not study SES”</w:t>
+      </w:r>
+    </w:p>
+    <w:p>
+      <w:pPr>
+        <w:pStyle w:val="Normal"/>
+        <w:numPr>
+          <w:ilvl w:val="3"/>
+          <w:numId w:val="1"/>
+        </w:numPr>
+        <w:rPr/>
+      </w:pPr>
+      <w:r>
+        <w:rPr>
+          <w:rFonts w:ascii="Times New Roman" w:hAnsi="Times New Roman"/>
+          <w:sz w:val="24"/>
+          <w:szCs w:val="24"/>
+        </w:rPr>
+        <w:t>Total # Issues = n/a (looks like erring RA used idiosyncratic marker for “Did not study SES”)</w:t>
+      </w:r>
+    </w:p>
+    <w:p>
+      <w:pPr>
+        <w:pStyle w:val="Normal"/>
+        <w:numPr>
+          <w:ilvl w:val="2"/>
+          <w:numId w:val="1"/>
+        </w:numPr>
+        <w:rPr/>
+      </w:pPr>
+      <w:r>
+        <w:rPr>
+          <w:rFonts w:ascii="Times New Roman" w:hAnsi="Times New Roman"/>
+          <w:sz w:val="24"/>
+          <w:szCs w:val="24"/>
+        </w:rPr>
+        <w:t>Resolution:</w:t>
+      </w:r>
+    </w:p>
+    <w:p>
+      <w:pPr>
+        <w:pStyle w:val="Normal"/>
+        <w:numPr>
+          <w:ilvl w:val="3"/>
+          <w:numId w:val="1"/>
+        </w:numPr>
+        <w:rPr/>
+      </w:pPr>
+      <w:r>
+        <w:rPr>
+          <w:rFonts w:ascii="Times New Roman" w:hAnsi="Times New Roman"/>
+          <w:sz w:val="24"/>
+          <w:szCs w:val="24"/>
+        </w:rPr>
+        <w:t>Paper did not study SES; changed off row to “Did not study SES” with rest of entries deleted</w:t>
       </w:r>
     </w:p>
     <w:p>
@@ -2396,6 +2229,292 @@
           <w:sz w:val="24"/>
           <w:szCs w:val="24"/>
         </w:rPr>
+        <w:t>Pinderhughes et al., 2000</w:t>
+      </w:r>
+    </w:p>
+    <w:p>
+      <w:pPr>
+        <w:pStyle w:val="Normal"/>
+        <w:numPr>
+          <w:ilvl w:val="2"/>
+          <w:numId w:val="1"/>
+        </w:numPr>
+        <w:rPr/>
+      </w:pPr>
+      <w:r>
+        <w:rPr>
+          <w:rFonts w:ascii="Times New Roman" w:hAnsi="Times New Roman"/>
+          <w:sz w:val="24"/>
+          <w:szCs w:val="24"/>
+        </w:rPr>
+        <w:t>Issues:</w:t>
+      </w:r>
+    </w:p>
+    <w:p>
+      <w:pPr>
+        <w:pStyle w:val="Normal"/>
+        <w:numPr>
+          <w:ilvl w:val="3"/>
+          <w:numId w:val="1"/>
+        </w:numPr>
+        <w:rPr/>
+      </w:pPr>
+      <w:r>
+        <w:rPr>
+          <w:rFonts w:ascii="Times New Roman" w:hAnsi="Times New Roman"/>
+          <w:sz w:val="24"/>
+          <w:szCs w:val="24"/>
+        </w:rPr>
+        <w:t>1 RA put “No” for “studiesMainEffect” and “sesMainInterest”</w:t>
+      </w:r>
+    </w:p>
+    <w:p>
+      <w:pPr>
+        <w:pStyle w:val="Normal"/>
+        <w:numPr>
+          <w:ilvl w:val="3"/>
+          <w:numId w:val="1"/>
+        </w:numPr>
+        <w:rPr/>
+      </w:pPr>
+      <w:r>
+        <w:rPr>
+          <w:rFonts w:ascii="Times New Roman" w:hAnsi="Times New Roman"/>
+          <w:sz w:val="24"/>
+          <w:szCs w:val="24"/>
+        </w:rPr>
+        <w:t>1 RA put “None given” for “S1_reason”</w:t>
+      </w:r>
+    </w:p>
+    <w:p>
+      <w:pPr>
+        <w:pStyle w:val="Normal"/>
+        <w:numPr>
+          <w:ilvl w:val="3"/>
+          <w:numId w:val="1"/>
+        </w:numPr>
+        <w:rPr/>
+      </w:pPr>
+      <w:r>
+        <w:rPr>
+          <w:rFonts w:ascii="Times New Roman" w:hAnsi="Times New Roman"/>
+          <w:sz w:val="24"/>
+          <w:szCs w:val="24"/>
+        </w:rPr>
+        <w:t>Total # Issues = 3 (out of 6 total codes)</w:t>
+      </w:r>
+    </w:p>
+    <w:p>
+      <w:pPr>
+        <w:pStyle w:val="Normal"/>
+        <w:numPr>
+          <w:ilvl w:val="2"/>
+          <w:numId w:val="1"/>
+        </w:numPr>
+        <w:rPr/>
+      </w:pPr>
+      <w:r>
+        <w:rPr>
+          <w:rFonts w:ascii="Times New Roman" w:hAnsi="Times New Roman"/>
+          <w:sz w:val="24"/>
+          <w:szCs w:val="24"/>
+        </w:rPr>
+        <w:t>Resolution:</w:t>
+      </w:r>
+    </w:p>
+    <w:p>
+      <w:pPr>
+        <w:pStyle w:val="Normal"/>
+        <w:numPr>
+          <w:ilvl w:val="3"/>
+          <w:numId w:val="1"/>
+        </w:numPr>
+        <w:rPr/>
+      </w:pPr>
+      <w:r>
+        <w:rPr>
+          <w:rFonts w:ascii="Times New Roman" w:hAnsi="Times New Roman"/>
+          <w:sz w:val="24"/>
+          <w:szCs w:val="24"/>
+        </w:rPr>
+        <w:t>Row with “None given” for “S1_reason” had all correct answers; using and marked in Green 2</w:t>
+      </w:r>
+    </w:p>
+    <w:p>
+      <w:pPr>
+        <w:pStyle w:val="Normal"/>
+        <w:numPr>
+          <w:ilvl w:val="3"/>
+          <w:numId w:val="1"/>
+        </w:numPr>
+        <w:rPr/>
+      </w:pPr>
+      <w:r>
+        <w:rPr>
+          <w:rFonts w:ascii="Times New Roman" w:hAnsi="Times New Roman"/>
+          <w:sz w:val="24"/>
+          <w:szCs w:val="24"/>
+        </w:rPr>
+        <w:t>Other row marked in Yellow 2</w:t>
+      </w:r>
+    </w:p>
+    <w:p>
+      <w:pPr>
+        <w:pStyle w:val="Normal"/>
+        <w:numPr>
+          <w:ilvl w:val="1"/>
+          <w:numId w:val="1"/>
+        </w:numPr>
+        <w:rPr/>
+      </w:pPr>
+      <w:r>
+        <w:rPr>
+          <w:rFonts w:ascii="Times New Roman" w:hAnsi="Times New Roman"/>
+          <w:sz w:val="24"/>
+          <w:szCs w:val="24"/>
+        </w:rPr>
+        <w:t>Tsethlikai, 2011</w:t>
+      </w:r>
+    </w:p>
+    <w:p>
+      <w:pPr>
+        <w:pStyle w:val="Normal"/>
+        <w:numPr>
+          <w:ilvl w:val="2"/>
+          <w:numId w:val="1"/>
+        </w:numPr>
+        <w:rPr/>
+      </w:pPr>
+      <w:r>
+        <w:rPr>
+          <w:rFonts w:ascii="Times New Roman" w:hAnsi="Times New Roman"/>
+          <w:sz w:val="24"/>
+          <w:szCs w:val="24"/>
+        </w:rPr>
+        <w:t>Issues:</w:t>
+      </w:r>
+    </w:p>
+    <w:p>
+      <w:pPr>
+        <w:pStyle w:val="Normal"/>
+        <w:numPr>
+          <w:ilvl w:val="3"/>
+          <w:numId w:val="1"/>
+        </w:numPr>
+        <w:rPr/>
+      </w:pPr>
+      <w:r>
+        <w:rPr>
+          <w:rFonts w:ascii="Times New Roman" w:hAnsi="Times New Roman"/>
+          <w:sz w:val="24"/>
+          <w:szCs w:val="24"/>
+        </w:rPr>
+        <w:t>Slightly incomplete operationalization and reason, but overall, all correct</w:t>
+      </w:r>
+    </w:p>
+    <w:p>
+      <w:pPr>
+        <w:pStyle w:val="Normal"/>
+        <w:numPr>
+          <w:ilvl w:val="3"/>
+          <w:numId w:val="1"/>
+        </w:numPr>
+        <w:rPr/>
+      </w:pPr>
+      <w:r>
+        <w:rPr>
+          <w:rFonts w:ascii="Times New Roman" w:hAnsi="Times New Roman"/>
+          <w:sz w:val="24"/>
+          <w:szCs w:val="24"/>
+        </w:rPr>
+        <w:t>Total # issues = n/a</w:t>
+      </w:r>
+    </w:p>
+    <w:p>
+      <w:pPr>
+        <w:pStyle w:val="Normal"/>
+        <w:numPr>
+          <w:ilvl w:val="2"/>
+          <w:numId w:val="1"/>
+        </w:numPr>
+        <w:rPr/>
+      </w:pPr>
+      <w:r>
+        <w:rPr>
+          <w:rFonts w:ascii="Times New Roman" w:hAnsi="Times New Roman"/>
+          <w:sz w:val="24"/>
+          <w:szCs w:val="24"/>
+        </w:rPr>
+        <w:t>Resolution:</w:t>
+      </w:r>
+    </w:p>
+    <w:p>
+      <w:pPr>
+        <w:pStyle w:val="Normal"/>
+        <w:numPr>
+          <w:ilvl w:val="3"/>
+          <w:numId w:val="1"/>
+        </w:numPr>
+        <w:rPr/>
+      </w:pPr>
+      <w:r>
+        <w:rPr>
+          <w:rFonts w:ascii="Times New Roman" w:hAnsi="Times New Roman"/>
+          <w:sz w:val="24"/>
+          <w:szCs w:val="24"/>
+        </w:rPr>
+        <w:t>For used row, added “</w:t>
+      </w:r>
+      <w:r>
+        <w:rPr>
+          <w:rFonts w:ascii="Times New Roman" w:hAnsi="Times New Roman"/>
+          <w:b w:val="false"/>
+          <w:i w:val="false"/>
+          <w:strike w:val="false"/>
+          <w:dstrike w:val="false"/>
+          <w:outline w:val="false"/>
+          <w:shadow w:val="false"/>
+          <w:sz w:val="24"/>
+          <w:szCs w:val="24"/>
+          <w:u w:val="none"/>
+          <w:em w:val="none"/>
+        </w:rPr>
+        <w:t>additionally, used partial least squares to composite income and education as weighted indicators of SES—kind of a formative approach, a non-causal indicator approach (p. 196–197, 199)” to operationalization and added “none given for indicators” to reason</w:t>
+      </w:r>
+    </w:p>
+    <w:p>
+      <w:pPr>
+        <w:pStyle w:val="Normal"/>
+        <w:numPr>
+          <w:ilvl w:val="3"/>
+          <w:numId w:val="1"/>
+        </w:numPr>
+        <w:rPr/>
+      </w:pPr>
+      <w:r>
+        <w:rPr>
+          <w:rFonts w:ascii="Times New Roman" w:hAnsi="Times New Roman"/>
+          <w:sz w:val="24"/>
+          <w:szCs w:val="24"/>
+        </w:rPr>
+        <w:t>Used row in Green 2; unused rows in Yellow 2</w:t>
+      </w:r>
+    </w:p>
+    <w:p>
+      <w:pPr>
+        <w:pStyle w:val="Normal"/>
+        <w:numPr>
+          <w:ilvl w:val="1"/>
+          <w:numId w:val="1"/>
+        </w:numPr>
+        <w:rPr/>
+      </w:pPr>
+      <w:r>
+        <w:rPr>
+          <w:rFonts w:ascii="Times New Roman" w:hAnsi="Times New Roman"/>
+          <w:sz w:val="24"/>
+          <w:szCs w:val="24"/>
+        </w:rPr>
         <w:t>Capaldi et al., 2002</w:t>
       </w:r>
     </w:p>
@@ -2511,6 +2630,834 @@
       <w:pPr>
         <w:pStyle w:val="Normal"/>
         <w:numPr>
+          <w:ilvl w:val="1"/>
+          <w:numId w:val="1"/>
+        </w:numPr>
+        <w:rPr/>
+      </w:pPr>
+      <w:r>
+        <w:rPr>
+          <w:rFonts w:ascii="Times New Roman" w:hAnsi="Times New Roman"/>
+          <w:sz w:val="24"/>
+          <w:szCs w:val="24"/>
+        </w:rPr>
+        <w:t>Shaked et al., 2018</w:t>
+      </w:r>
+    </w:p>
+    <w:p>
+      <w:pPr>
+        <w:pStyle w:val="Normal"/>
+        <w:numPr>
+          <w:ilvl w:val="2"/>
+          <w:numId w:val="1"/>
+        </w:numPr>
+        <w:rPr/>
+      </w:pPr>
+      <w:r>
+        <w:rPr>
+          <w:rFonts w:ascii="Times New Roman" w:hAnsi="Times New Roman"/>
+          <w:sz w:val="24"/>
+          <w:szCs w:val="24"/>
+        </w:rPr>
+        <w:t>Issues:</w:t>
+      </w:r>
+    </w:p>
+    <w:p>
+      <w:pPr>
+        <w:pStyle w:val="Normal"/>
+        <w:numPr>
+          <w:ilvl w:val="3"/>
+          <w:numId w:val="1"/>
+        </w:numPr>
+        <w:rPr/>
+      </w:pPr>
+      <w:r>
+        <w:rPr>
+          <w:rFonts w:ascii="Times New Roman" w:hAnsi="Times New Roman"/>
+          <w:sz w:val="24"/>
+          <w:szCs w:val="24"/>
+        </w:rPr>
+        <w:t>1 RA gave quote for reason where none should have been given</w:t>
+      </w:r>
+    </w:p>
+    <w:p>
+      <w:pPr>
+        <w:pStyle w:val="Normal"/>
+        <w:numPr>
+          <w:ilvl w:val="3"/>
+          <w:numId w:val="1"/>
+        </w:numPr>
+        <w:rPr/>
+      </w:pPr>
+      <w:r>
+        <w:rPr>
+          <w:rFonts w:ascii="Times New Roman" w:hAnsi="Times New Roman"/>
+          <w:sz w:val="24"/>
+          <w:szCs w:val="24"/>
+        </w:rPr>
+        <w:t>1 RA gave “No” for “studiedMainEffect” and “sesMainInterest” when both should have been “Yes”</w:t>
+      </w:r>
+    </w:p>
+    <w:p>
+      <w:pPr>
+        <w:pStyle w:val="Normal"/>
+        <w:numPr>
+          <w:ilvl w:val="3"/>
+          <w:numId w:val="1"/>
+        </w:numPr>
+        <w:rPr/>
+      </w:pPr>
+      <w:r>
+        <w:rPr>
+          <w:rFonts w:ascii="Times New Roman" w:hAnsi="Times New Roman"/>
+          <w:sz w:val="24"/>
+          <w:szCs w:val="24"/>
+        </w:rPr>
+        <w:t>Total # Issues = 3 (out of 6 total)</w:t>
+      </w:r>
+    </w:p>
+    <w:p>
+      <w:pPr>
+        <w:pStyle w:val="Normal"/>
+        <w:numPr>
+          <w:ilvl w:val="2"/>
+          <w:numId w:val="1"/>
+        </w:numPr>
+        <w:rPr/>
+      </w:pPr>
+      <w:r>
+        <w:rPr>
+          <w:rFonts w:ascii="Times New Roman" w:hAnsi="Times New Roman"/>
+          <w:sz w:val="24"/>
+          <w:szCs w:val="24"/>
+        </w:rPr>
+        <w:t>Resolution:</w:t>
+      </w:r>
+    </w:p>
+    <w:p>
+      <w:pPr>
+        <w:pStyle w:val="Normal"/>
+        <w:numPr>
+          <w:ilvl w:val="3"/>
+          <w:numId w:val="1"/>
+        </w:numPr>
+        <w:rPr/>
+      </w:pPr>
+      <w:r>
+        <w:rPr>
+          <w:rFonts w:ascii="Times New Roman" w:hAnsi="Times New Roman"/>
+          <w:sz w:val="24"/>
+          <w:szCs w:val="24"/>
+        </w:rPr>
+        <w:t>Using row from RA who got all codes correct (in Green 2)</w:t>
+      </w:r>
+    </w:p>
+    <w:p>
+      <w:pPr>
+        <w:pStyle w:val="Normal"/>
+        <w:numPr>
+          <w:ilvl w:val="3"/>
+          <w:numId w:val="1"/>
+        </w:numPr>
+        <w:rPr/>
+      </w:pPr>
+      <w:r>
+        <w:rPr>
+          <w:rFonts w:ascii="Times New Roman" w:hAnsi="Times New Roman"/>
+          <w:sz w:val="24"/>
+          <w:szCs w:val="24"/>
+        </w:rPr>
+        <w:t>Unused rows in Yellow 2</w:t>
+      </w:r>
+    </w:p>
+    <w:p>
+      <w:pPr>
+        <w:pStyle w:val="Normal"/>
+        <w:numPr>
+          <w:ilvl w:val="1"/>
+          <w:numId w:val="1"/>
+        </w:numPr>
+        <w:rPr/>
+      </w:pPr>
+      <w:r>
+        <w:rPr>
+          <w:rFonts w:ascii="Times New Roman" w:hAnsi="Times New Roman"/>
+          <w:sz w:val="24"/>
+          <w:szCs w:val="24"/>
+        </w:rPr>
+        <w:t>Bjornsdottir &amp; Rule, 2019</w:t>
+      </w:r>
+    </w:p>
+    <w:p>
+      <w:pPr>
+        <w:pStyle w:val="Normal"/>
+        <w:numPr>
+          <w:ilvl w:val="2"/>
+          <w:numId w:val="1"/>
+        </w:numPr>
+        <w:rPr/>
+      </w:pPr>
+      <w:r>
+        <w:rPr>
+          <w:rFonts w:ascii="Times New Roman" w:hAnsi="Times New Roman"/>
+          <w:sz w:val="24"/>
+          <w:szCs w:val="24"/>
+        </w:rPr>
+        <w:t>Issues:</w:t>
+      </w:r>
+    </w:p>
+    <w:p>
+      <w:pPr>
+        <w:pStyle w:val="Normal"/>
+        <w:numPr>
+          <w:ilvl w:val="3"/>
+          <w:numId w:val="1"/>
+        </w:numPr>
+        <w:rPr/>
+      </w:pPr>
+      <w:r>
+        <w:rPr>
+          <w:rFonts w:ascii="Times New Roman" w:hAnsi="Times New Roman"/>
+          <w:sz w:val="24"/>
+          <w:szCs w:val="24"/>
+        </w:rPr>
+        <w:t>RA’s agreed on paper qualities codes, but did not answer quotes</w:t>
+      </w:r>
+    </w:p>
+    <w:p>
+      <w:pPr>
+        <w:pStyle w:val="Normal"/>
+        <w:numPr>
+          <w:ilvl w:val="3"/>
+          <w:numId w:val="1"/>
+        </w:numPr>
+        <w:rPr/>
+      </w:pPr>
+      <w:r>
+        <w:rPr>
+          <w:rFonts w:ascii="Times New Roman" w:hAnsi="Times New Roman"/>
+          <w:sz w:val="24"/>
+          <w:szCs w:val="24"/>
+        </w:rPr>
+        <w:t>This is my fault: Told RA’s not to code quotes for papers where SES=DV</w:t>
+      </w:r>
+    </w:p>
+    <w:p>
+      <w:pPr>
+        <w:pStyle w:val="Normal"/>
+        <w:numPr>
+          <w:ilvl w:val="3"/>
+          <w:numId w:val="1"/>
+        </w:numPr>
+        <w:rPr/>
+      </w:pPr>
+      <w:r>
+        <w:rPr>
+          <w:rFonts w:ascii="Times New Roman" w:hAnsi="Times New Roman"/>
+          <w:sz w:val="24"/>
+          <w:szCs w:val="24"/>
+        </w:rPr>
+        <w:t>Total # Issues = n/a</w:t>
+      </w:r>
+    </w:p>
+    <w:p>
+      <w:pPr>
+        <w:pStyle w:val="Normal"/>
+        <w:numPr>
+          <w:ilvl w:val="2"/>
+          <w:numId w:val="1"/>
+        </w:numPr>
+        <w:rPr/>
+      </w:pPr>
+      <w:r>
+        <w:rPr>
+          <w:rFonts w:ascii="Times New Roman" w:hAnsi="Times New Roman"/>
+          <w:sz w:val="24"/>
+          <w:szCs w:val="24"/>
+        </w:rPr>
+        <w:t>Resolution:</w:t>
+      </w:r>
+    </w:p>
+    <w:p>
+      <w:pPr>
+        <w:pStyle w:val="Normal"/>
+        <w:numPr>
+          <w:ilvl w:val="3"/>
+          <w:numId w:val="1"/>
+        </w:numPr>
+        <w:rPr/>
+      </w:pPr>
+      <w:r>
+        <w:rPr>
+          <w:rFonts w:ascii="Times New Roman" w:hAnsi="Times New Roman"/>
+          <w:sz w:val="24"/>
+          <w:szCs w:val="24"/>
+        </w:rPr>
+        <w:t>I coded the article</w:t>
+      </w:r>
+    </w:p>
+    <w:p>
+      <w:pPr>
+        <w:pStyle w:val="Normal"/>
+        <w:numPr>
+          <w:ilvl w:val="3"/>
+          <w:numId w:val="1"/>
+        </w:numPr>
+        <w:rPr/>
+      </w:pPr>
+      <w:r>
+        <w:rPr>
+          <w:rFonts w:ascii="Times New Roman" w:hAnsi="Times New Roman"/>
+          <w:sz w:val="24"/>
+          <w:szCs w:val="24"/>
+        </w:rPr>
+        <w:t>Used row in Green 2; unused rows in Yellow 2</w:t>
+      </w:r>
+    </w:p>
+    <w:p>
+      <w:pPr>
+        <w:pStyle w:val="Normal"/>
+        <w:numPr>
+          <w:ilvl w:val="1"/>
+          <w:numId w:val="1"/>
+        </w:numPr>
+        <w:rPr/>
+      </w:pPr>
+      <w:r>
+        <w:rPr>
+          <w:rFonts w:ascii="Times New Roman" w:hAnsi="Times New Roman"/>
+          <w:sz w:val="24"/>
+          <w:szCs w:val="24"/>
+        </w:rPr>
+        <w:t>Bjorsndottir &amp; Rule, 2017</w:t>
+      </w:r>
+    </w:p>
+    <w:p>
+      <w:pPr>
+        <w:pStyle w:val="Normal"/>
+        <w:numPr>
+          <w:ilvl w:val="2"/>
+          <w:numId w:val="1"/>
+        </w:numPr>
+        <w:rPr/>
+      </w:pPr>
+      <w:r>
+        <w:rPr>
+          <w:rFonts w:ascii="Times New Roman" w:hAnsi="Times New Roman"/>
+          <w:sz w:val="24"/>
+          <w:szCs w:val="24"/>
+        </w:rPr>
+        <w:t>Issues:</w:t>
+      </w:r>
+    </w:p>
+    <w:p>
+      <w:pPr>
+        <w:pStyle w:val="Normal"/>
+        <w:numPr>
+          <w:ilvl w:val="3"/>
+          <w:numId w:val="1"/>
+        </w:numPr>
+        <w:rPr/>
+      </w:pPr>
+      <w:r>
+        <w:rPr>
+          <w:rFonts w:ascii="Times New Roman" w:hAnsi="Times New Roman"/>
+          <w:sz w:val="24"/>
+          <w:szCs w:val="24"/>
+        </w:rPr>
+        <w:t>Rows from 2 RA’s were accidentally copied over due to including articles based on author-name-matching, rather than author-name-year-matching</w:t>
+      </w:r>
+    </w:p>
+    <w:p>
+      <w:pPr>
+        <w:pStyle w:val="Normal"/>
+        <w:numPr>
+          <w:ilvl w:val="3"/>
+          <w:numId w:val="1"/>
+        </w:numPr>
+        <w:rPr/>
+      </w:pPr>
+      <w:r>
+        <w:rPr>
+          <w:rFonts w:ascii="Times New Roman" w:hAnsi="Times New Roman"/>
+          <w:sz w:val="24"/>
+          <w:szCs w:val="24"/>
+        </w:rPr>
+        <w:t>Total # Issues = n/a</w:t>
+      </w:r>
+    </w:p>
+    <w:p>
+      <w:pPr>
+        <w:pStyle w:val="Normal"/>
+        <w:numPr>
+          <w:ilvl w:val="2"/>
+          <w:numId w:val="1"/>
+        </w:numPr>
+        <w:rPr/>
+      </w:pPr>
+      <w:r>
+        <w:rPr>
+          <w:rFonts w:ascii="Times New Roman" w:hAnsi="Times New Roman"/>
+          <w:sz w:val="24"/>
+          <w:szCs w:val="24"/>
+        </w:rPr>
+        <w:t>Resolution:</w:t>
+      </w:r>
+    </w:p>
+    <w:p>
+      <w:pPr>
+        <w:pStyle w:val="Normal"/>
+        <w:numPr>
+          <w:ilvl w:val="3"/>
+          <w:numId w:val="1"/>
+        </w:numPr>
+        <w:rPr/>
+      </w:pPr>
+      <w:r>
+        <w:rPr>
+          <w:rFonts w:ascii="Times New Roman" w:hAnsi="Times New Roman"/>
+          <w:sz w:val="24"/>
+          <w:szCs w:val="24"/>
+        </w:rPr>
+        <w:t>Using the row from the RA to whom article was assigned (in Green 2)</w:t>
+      </w:r>
+    </w:p>
+    <w:p>
+      <w:pPr>
+        <w:pStyle w:val="Normal"/>
+        <w:numPr>
+          <w:ilvl w:val="3"/>
+          <w:numId w:val="1"/>
+        </w:numPr>
+        <w:rPr/>
+      </w:pPr>
+      <w:r>
+        <w:rPr>
+          <w:rFonts w:ascii="Times New Roman" w:hAnsi="Times New Roman"/>
+          <w:sz w:val="24"/>
+          <w:szCs w:val="24"/>
+        </w:rPr>
+        <w:t>Unused rows in Yellow 2</w:t>
+      </w:r>
+    </w:p>
+    <w:p>
+      <w:pPr>
+        <w:pStyle w:val="Normal"/>
+        <w:numPr>
+          <w:ilvl w:val="1"/>
+          <w:numId w:val="1"/>
+        </w:numPr>
+        <w:rPr/>
+      </w:pPr>
+      <w:r>
+        <w:rPr>
+          <w:rFonts w:ascii="Times New Roman" w:hAnsi="Times New Roman"/>
+          <w:sz w:val="24"/>
+          <w:szCs w:val="24"/>
+        </w:rPr>
+        <w:t>Greitemeyer &amp; Saglioglou, 2016</w:t>
+      </w:r>
+    </w:p>
+    <w:p>
+      <w:pPr>
+        <w:pStyle w:val="Normal"/>
+        <w:numPr>
+          <w:ilvl w:val="2"/>
+          <w:numId w:val="1"/>
+        </w:numPr>
+        <w:rPr/>
+      </w:pPr>
+      <w:r>
+        <w:rPr>
+          <w:rFonts w:ascii="Times New Roman" w:hAnsi="Times New Roman"/>
+          <w:sz w:val="24"/>
+          <w:szCs w:val="24"/>
+        </w:rPr>
+        <w:t>Issues:</w:t>
+      </w:r>
+    </w:p>
+    <w:p>
+      <w:pPr>
+        <w:pStyle w:val="Normal"/>
+        <w:numPr>
+          <w:ilvl w:val="3"/>
+          <w:numId w:val="1"/>
+        </w:numPr>
+        <w:rPr/>
+      </w:pPr>
+      <w:r>
+        <w:rPr>
+          <w:rFonts w:ascii="Times New Roman" w:hAnsi="Times New Roman"/>
+          <w:sz w:val="24"/>
+          <w:szCs w:val="24"/>
+        </w:rPr>
+        <w:t>Row from 1 RA was accidentally copied over due to including articles based on author-name-matching, rather than author-name-year-matching</w:t>
+      </w:r>
+    </w:p>
+    <w:p>
+      <w:pPr>
+        <w:pStyle w:val="Normal"/>
+        <w:numPr>
+          <w:ilvl w:val="3"/>
+          <w:numId w:val="1"/>
+        </w:numPr>
+        <w:rPr/>
+      </w:pPr>
+      <w:r>
+        <w:rPr>
+          <w:rFonts w:ascii="Times New Roman" w:hAnsi="Times New Roman"/>
+          <w:sz w:val="24"/>
+          <w:szCs w:val="24"/>
+        </w:rPr>
+        <w:t>Total # Issues = n/a</w:t>
+      </w:r>
+    </w:p>
+    <w:p>
+      <w:pPr>
+        <w:pStyle w:val="Normal"/>
+        <w:numPr>
+          <w:ilvl w:val="2"/>
+          <w:numId w:val="1"/>
+        </w:numPr>
+        <w:rPr/>
+      </w:pPr>
+      <w:r>
+        <w:rPr>
+          <w:rFonts w:ascii="Times New Roman" w:hAnsi="Times New Roman"/>
+          <w:sz w:val="24"/>
+          <w:szCs w:val="24"/>
+        </w:rPr>
+        <w:t>Resolution:</w:t>
+      </w:r>
+    </w:p>
+    <w:p>
+      <w:pPr>
+        <w:pStyle w:val="Normal"/>
+        <w:numPr>
+          <w:ilvl w:val="3"/>
+          <w:numId w:val="1"/>
+        </w:numPr>
+        <w:rPr/>
+      </w:pPr>
+      <w:r>
+        <w:rPr>
+          <w:rFonts w:ascii="Times New Roman" w:hAnsi="Times New Roman"/>
+          <w:sz w:val="24"/>
+          <w:szCs w:val="24"/>
+        </w:rPr>
+        <w:t>Using the row from the RA to whom article was assigned (in Green 2)</w:t>
+      </w:r>
+    </w:p>
+    <w:p>
+      <w:pPr>
+        <w:pStyle w:val="Normal"/>
+        <w:numPr>
+          <w:ilvl w:val="3"/>
+          <w:numId w:val="1"/>
+        </w:numPr>
+        <w:rPr/>
+      </w:pPr>
+      <w:r>
+        <w:rPr>
+          <w:rFonts w:ascii="Times New Roman" w:hAnsi="Times New Roman"/>
+          <w:sz w:val="24"/>
+          <w:szCs w:val="24"/>
+        </w:rPr>
+        <w:t>Unused row in Yellow 2</w:t>
+      </w:r>
+    </w:p>
+    <w:p>
+      <w:pPr>
+        <w:pStyle w:val="Normal"/>
+        <w:numPr>
+          <w:ilvl w:val="1"/>
+          <w:numId w:val="1"/>
+        </w:numPr>
+        <w:rPr/>
+      </w:pPr>
+      <w:r>
+        <w:rPr>
+          <w:rFonts w:ascii="Times New Roman" w:hAnsi="Times New Roman"/>
+          <w:sz w:val="24"/>
+          <w:szCs w:val="24"/>
+        </w:rPr>
+        <w:t>Greitemeyer &amp; Saglioglou, 2018</w:t>
+      </w:r>
+    </w:p>
+    <w:p>
+      <w:pPr>
+        <w:pStyle w:val="Normal"/>
+        <w:numPr>
+          <w:ilvl w:val="2"/>
+          <w:numId w:val="1"/>
+        </w:numPr>
+        <w:rPr/>
+      </w:pPr>
+      <w:r>
+        <w:rPr>
+          <w:rFonts w:ascii="Times New Roman" w:hAnsi="Times New Roman"/>
+          <w:sz w:val="24"/>
+          <w:szCs w:val="24"/>
+        </w:rPr>
+        <w:t>Issues:</w:t>
+      </w:r>
+    </w:p>
+    <w:p>
+      <w:pPr>
+        <w:pStyle w:val="Normal"/>
+        <w:numPr>
+          <w:ilvl w:val="3"/>
+          <w:numId w:val="1"/>
+        </w:numPr>
+        <w:rPr/>
+      </w:pPr>
+      <w:r>
+        <w:rPr>
+          <w:rFonts w:ascii="Times New Roman" w:hAnsi="Times New Roman"/>
+          <w:sz w:val="24"/>
+          <w:szCs w:val="24"/>
+        </w:rPr>
+        <w:t>Row from 1 RA was accidentally copied over due to including articles based on author-name-matching, rather than author-name-year-matching (+ RA had started but not finished coding the article)</w:t>
+      </w:r>
+    </w:p>
+    <w:p>
+      <w:pPr>
+        <w:pStyle w:val="Normal"/>
+        <w:numPr>
+          <w:ilvl w:val="3"/>
+          <w:numId w:val="1"/>
+        </w:numPr>
+        <w:rPr/>
+      </w:pPr>
+      <w:r>
+        <w:rPr>
+          <w:rFonts w:ascii="Times New Roman" w:hAnsi="Times New Roman"/>
+          <w:sz w:val="24"/>
+          <w:szCs w:val="24"/>
+        </w:rPr>
+        <w:t>Total # Issues = n/a</w:t>
+      </w:r>
+    </w:p>
+    <w:p>
+      <w:pPr>
+        <w:pStyle w:val="Normal"/>
+        <w:numPr>
+          <w:ilvl w:val="2"/>
+          <w:numId w:val="1"/>
+        </w:numPr>
+        <w:rPr/>
+      </w:pPr>
+      <w:r>
+        <w:rPr>
+          <w:rFonts w:ascii="Times New Roman" w:hAnsi="Times New Roman"/>
+          <w:sz w:val="24"/>
+          <w:szCs w:val="24"/>
+        </w:rPr>
+        <w:t>Resolution:</w:t>
+      </w:r>
+    </w:p>
+    <w:p>
+      <w:pPr>
+        <w:pStyle w:val="Normal"/>
+        <w:numPr>
+          <w:ilvl w:val="3"/>
+          <w:numId w:val="1"/>
+        </w:numPr>
+        <w:rPr/>
+      </w:pPr>
+      <w:r>
+        <w:rPr>
+          <w:rFonts w:ascii="Times New Roman" w:hAnsi="Times New Roman"/>
+          <w:sz w:val="24"/>
+          <w:szCs w:val="24"/>
+        </w:rPr>
+        <w:t>Using the row from the RA to whom article was assigned (in Green 2)</w:t>
+      </w:r>
+    </w:p>
+    <w:p>
+      <w:pPr>
+        <w:pStyle w:val="Normal"/>
+        <w:numPr>
+          <w:ilvl w:val="3"/>
+          <w:numId w:val="1"/>
+        </w:numPr>
+        <w:rPr/>
+      </w:pPr>
+      <w:r>
+        <w:rPr>
+          <w:rFonts w:ascii="Times New Roman" w:hAnsi="Times New Roman"/>
+          <w:sz w:val="24"/>
+          <w:szCs w:val="24"/>
+        </w:rPr>
+        <w:t>Unused row in Yellow 2</w:t>
+      </w:r>
+    </w:p>
+    <w:p>
+      <w:pPr>
+        <w:pStyle w:val="Normal"/>
+        <w:numPr>
+          <w:ilvl w:val="1"/>
+          <w:numId w:val="1"/>
+        </w:numPr>
+        <w:rPr/>
+      </w:pPr>
+      <w:r>
+        <w:rPr>
+          <w:rFonts w:ascii="Times New Roman" w:hAnsi="Times New Roman"/>
+          <w:sz w:val="24"/>
+          <w:szCs w:val="24"/>
+        </w:rPr>
+        <w:t>Jenkins et al., 2003</w:t>
+      </w:r>
+    </w:p>
+    <w:p>
+      <w:pPr>
+        <w:pStyle w:val="Normal"/>
+        <w:numPr>
+          <w:ilvl w:val="2"/>
+          <w:numId w:val="1"/>
+        </w:numPr>
+        <w:rPr/>
+      </w:pPr>
+      <w:r>
+        <w:rPr>
+          <w:rFonts w:ascii="Times New Roman" w:hAnsi="Times New Roman"/>
+          <w:sz w:val="24"/>
+          <w:szCs w:val="24"/>
+        </w:rPr>
+        <w:t>Issues:</w:t>
+      </w:r>
+    </w:p>
+    <w:p>
+      <w:pPr>
+        <w:pStyle w:val="Normal"/>
+        <w:numPr>
+          <w:ilvl w:val="3"/>
+          <w:numId w:val="1"/>
+        </w:numPr>
+        <w:rPr/>
+      </w:pPr>
+      <w:r>
+        <w:rPr>
+          <w:rFonts w:ascii="Times New Roman" w:hAnsi="Times New Roman"/>
+          <w:sz w:val="24"/>
+          <w:szCs w:val="24"/>
+        </w:rPr>
+        <w:t>RA’s disagree about “sesMainInterest”</w:t>
+      </w:r>
+    </w:p>
+    <w:p>
+      <w:pPr>
+        <w:pStyle w:val="Normal"/>
+        <w:numPr>
+          <w:ilvl w:val="3"/>
+          <w:numId w:val="1"/>
+        </w:numPr>
+        <w:rPr/>
+      </w:pPr>
+      <w:r>
+        <w:rPr>
+          <w:rFonts w:ascii="Times New Roman" w:hAnsi="Times New Roman"/>
+          <w:sz w:val="24"/>
+          <w:szCs w:val="24"/>
+        </w:rPr>
+        <w:t>RA’s used completely different quotes for operationalization and reason</w:t>
+      </w:r>
+    </w:p>
+    <w:p>
+      <w:pPr>
+        <w:pStyle w:val="Normal"/>
+        <w:numPr>
+          <w:ilvl w:val="3"/>
+          <w:numId w:val="1"/>
+        </w:numPr>
+        <w:rPr/>
+      </w:pPr>
+      <w:r>
+        <w:rPr>
+          <w:rFonts w:ascii="Times New Roman" w:hAnsi="Times New Roman"/>
+          <w:sz w:val="24"/>
+          <w:szCs w:val="24"/>
+        </w:rPr>
+        <w:t>Total # Issues = 3 (out of 6 codes total)</w:t>
+      </w:r>
+    </w:p>
+    <w:p>
+      <w:pPr>
+        <w:pStyle w:val="Normal"/>
+        <w:numPr>
+          <w:ilvl w:val="2"/>
+          <w:numId w:val="1"/>
+        </w:numPr>
+        <w:rPr/>
+      </w:pPr>
+      <w:r>
+        <w:rPr>
+          <w:rFonts w:ascii="Times New Roman" w:hAnsi="Times New Roman"/>
+          <w:sz w:val="24"/>
+          <w:szCs w:val="24"/>
+        </w:rPr>
+        <w:t>Resolution:</w:t>
+      </w:r>
+    </w:p>
+    <w:p>
+      <w:pPr>
+        <w:pStyle w:val="Normal"/>
+        <w:numPr>
+          <w:ilvl w:val="3"/>
+          <w:numId w:val="1"/>
+        </w:numPr>
+        <w:rPr/>
+      </w:pPr>
+      <w:r>
+        <w:rPr>
+          <w:rFonts w:ascii="Times New Roman" w:hAnsi="Times New Roman"/>
+          <w:sz w:val="24"/>
+          <w:szCs w:val="24"/>
+        </w:rPr>
+        <w:t>One of RA’s coded incorrect article (e.g., had quotes from “p. 545” when the article goes from only p. 99–113)</w:t>
+      </w:r>
+    </w:p>
+    <w:p>
+      <w:pPr>
+        <w:pStyle w:val="Normal"/>
+        <w:numPr>
+          <w:ilvl w:val="3"/>
+          <w:numId w:val="1"/>
+        </w:numPr>
+        <w:rPr/>
+      </w:pPr>
+      <w:r>
+        <w:rPr>
+          <w:rFonts w:ascii="Times New Roman" w:hAnsi="Times New Roman"/>
+          <w:sz w:val="24"/>
+          <w:szCs w:val="24"/>
+        </w:rPr>
+        <w:t>Using row of RA who coded the paper (in Green 2)</w:t>
+      </w:r>
+    </w:p>
+    <w:p>
+      <w:pPr>
+        <w:pStyle w:val="Normal"/>
+        <w:numPr>
+          <w:ilvl w:val="3"/>
+          <w:numId w:val="1"/>
+        </w:numPr>
+        <w:rPr/>
+      </w:pPr>
+      <w:r>
+        <w:rPr>
+          <w:rFonts w:ascii="Times New Roman" w:hAnsi="Times New Roman"/>
+          <w:sz w:val="24"/>
+          <w:szCs w:val="24"/>
+        </w:rPr>
+        <w:t>Unused row in Yellow 2</w:t>
+      </w:r>
+    </w:p>
+    <w:p>
+      <w:pPr>
+        <w:pStyle w:val="Normal"/>
+        <w:numPr>
           <w:ilvl w:val="0"/>
           <w:numId w:val="1"/>
         </w:numPr>
@@ -2720,57 +3667,25 @@
           <w:sz w:val="24"/>
           <w:szCs w:val="24"/>
         </w:rPr>
-        <w:t>Paper examined SES as a key counter-explanation for their focal explanation (“</w:t>
-      </w:r>
-      <w:r>
-        <w:rPr>
-          <w:rFonts w:ascii="Times New Roman" w:hAnsi="Times New Roman"/>
-          <w:sz w:val="24"/>
-          <w:szCs w:val="24"/>
-        </w:rPr>
-        <w:t>Here, we ask whether children’s early home environments varyin the opportunities they provide for children to hear decontextu-alized language and, if so, whether variation in parental decontex-tualized language input predicts children’s vocabulary, syntax, ornarrative skills at school entry, even when controlling for parentalcontextualized language input, demographic factors, and childpreschool language skill.”</w:t>
-      </w:r>
-      <w:r>
-        <w:rPr>
-          <w:rFonts w:ascii="Times New Roman" w:hAnsi="Times New Roman"/>
-          <w:sz w:val="24"/>
-          <w:szCs w:val="24"/>
-        </w:rPr>
-        <w:t xml:space="preserve"> p. 161)</w:t>
-      </w:r>
-    </w:p>
-    <w:p>
-      <w:pPr>
-        <w:pStyle w:val="Normal"/>
-        <w:numPr>
-          <w:ilvl w:val="3"/>
-          <w:numId w:val="1"/>
-        </w:numPr>
-        <w:rPr/>
-      </w:pPr>
-      <w:r>
-        <w:rPr>
-          <w:rFonts w:ascii="Times New Roman" w:hAnsi="Times New Roman"/>
-          <w:sz w:val="24"/>
-          <w:szCs w:val="24"/>
-        </w:rPr>
-        <w:t>Thus, changed code to “Yes, No, Yes, None Given, ‘</w:t>
-      </w:r>
-      <w:r>
-        <w:rPr>
-          <w:rFonts w:ascii="Times New Roman" w:hAnsi="Times New Roman"/>
-          <w:sz w:val="24"/>
-          <w:szCs w:val="24"/>
-        </w:rPr>
-        <w:t xml:space="preserve">For the two samples taken together, parent educationand income were combined in a composite score of SES. Thecomposite was generated using principal components analysis. Thefirst principal component weighted education and income posi-tively and equally and accounted for 81% of the original variance.’ </w:t>
-      </w:r>
-      <w:r>
-        <w:rPr>
-          <w:rFonts w:ascii="Times New Roman" w:hAnsi="Times New Roman"/>
-          <w:sz w:val="24"/>
-          <w:szCs w:val="24"/>
-        </w:rPr>
-        <w:t>p. 164, None Given”</w:t>
+        <w:t>Paper examined SES as a key counter-explanation for their focal explanation (“Here, we ask whether children’s early home environments varyin the opportunities they provide for children to hear decontextu-alized language and, if so, whether variation in parental decontex-tualized language input predicts children’s vocabulary, syntax, ornarrative skills at school entry, even when controlling for parentalcontextualized language input, demographic factors, and childpreschool language skill.” p. 161)</w:t>
+      </w:r>
+    </w:p>
+    <w:p>
+      <w:pPr>
+        <w:pStyle w:val="Normal"/>
+        <w:numPr>
+          <w:ilvl w:val="3"/>
+          <w:numId w:val="1"/>
+        </w:numPr>
+        <w:rPr/>
+      </w:pPr>
+      <w:r>
+        <w:rPr>
+          <w:rFonts w:ascii="Times New Roman" w:hAnsi="Times New Roman"/>
+          <w:sz w:val="24"/>
+          <w:szCs w:val="24"/>
+        </w:rPr>
+        <w:t>Thus, changed code to “Yes, No, Yes, None Given, ‘For the two samples taken together, parent educationand income were combined in a composite score of SES. Thecomposite was generated using principal components analysis. Thefirst principal component weighted education and income posi-tively and equally and accounted for 81% of the original variance.’ p. 164, None Given”</w:t>
       </w:r>
     </w:p>
     <w:p>
@@ -2994,23 +3909,7 @@
           <w:sz w:val="24"/>
           <w:szCs w:val="24"/>
         </w:rPr>
-        <w:t>Changed “sesIVorDV” to “IV”, for SES was used as both a control variable and a moderator: “H</w:t>
-      </w:r>
-      <w:r>
-        <w:rPr>
-          <w:rFonts w:ascii="Times New Roman" w:hAnsi="Times New Roman"/>
-          <w:sz w:val="24"/>
-          <w:szCs w:val="24"/>
-        </w:rPr>
-        <w:t>ierarchical linear modelingrevealed that the number of school-based transition practices in the fall of kindergarten was associatedwith more positive academic achievement scores at the end of kindergarten, even controlling for familysocioeconomic status (SES) and other demographic factors. This effect was stronger for low- andmiddle-SES children than high-SES children.”</w:t>
-      </w:r>
-      <w:r>
-        <w:rPr>
-          <w:rFonts w:ascii="Times New Roman" w:hAnsi="Times New Roman"/>
-          <w:sz w:val="24"/>
-          <w:szCs w:val="24"/>
-        </w:rPr>
-        <w:t xml:space="preserve"> (p. 860)</w:t>
+        <w:t>Changed “sesIVorDV” to “IV”, for SES was used as both a control variable and a moderator: “Hierarchical linear modelingrevealed that the number of school-based transition practices in the fall of kindergarten was associatedwith more positive academic achievement scores at the end of kindergarten, even controlling for familysocioeconomic status (SES) and other demographic factors. This effect was stronger for low- andmiddle-SES children than high-SES children.” (p. 860)</w:t>
       </w:r>
     </w:p>
     <w:p>
@@ -3520,7 +4419,7 @@
           <w:sz w:val="24"/>
           <w:szCs w:val="24"/>
         </w:rPr>
-        <w:t>Shaked et al., 2018</w:t>
+        <w:t>Preacher et al., 2016</w:t>
       </w:r>
     </w:p>
     <w:p>
@@ -3556,43 +4455,33 @@
           <w:sz w:val="24"/>
           <w:szCs w:val="24"/>
         </w:rPr>
-        <w:t>1 RA gave quote for reason where none should have been given</w:t>
-      </w:r>
-    </w:p>
-    <w:p>
-      <w:pPr>
-        <w:pStyle w:val="Normal"/>
-        <w:numPr>
-          <w:ilvl w:val="3"/>
-          <w:numId w:val="1"/>
-        </w:numPr>
-        <w:rPr/>
-      </w:pPr>
-      <w:r>
-        <w:rPr>
-          <w:rFonts w:ascii="Times New Roman" w:hAnsi="Times New Roman"/>
-          <w:sz w:val="24"/>
-          <w:szCs w:val="24"/>
-        </w:rPr>
-        <w:t>1 RA gave “No” for “studiedMainEffect” and “sesMainInterest” when both should have been “Yes”</w:t>
-      </w:r>
-    </w:p>
-    <w:p>
-      <w:pPr>
-        <w:pStyle w:val="Normal"/>
-        <w:numPr>
-          <w:ilvl w:val="3"/>
-          <w:numId w:val="1"/>
-        </w:numPr>
-        <w:rPr/>
-      </w:pPr>
-      <w:r>
-        <w:rPr>
-          <w:rFonts w:ascii="Times New Roman" w:hAnsi="Times New Roman"/>
-          <w:sz w:val="24"/>
-          <w:szCs w:val="24"/>
-        </w:rPr>
-        <w:t>Total # Issues = 3 (out of 6 total)</w:t>
+        <w:t>“</w:t>
+      </w:r>
+      <w:r>
+        <w:rPr>
+          <w:rFonts w:ascii="Times New Roman" w:hAnsi="Times New Roman"/>
+          <w:sz w:val="24"/>
+          <w:szCs w:val="24"/>
+        </w:rPr>
+        <w:t>sesIVorDV” marked “DV”, but no quotes given for definition and operationalization of SES</w:t>
+      </w:r>
+    </w:p>
+    <w:p>
+      <w:pPr>
+        <w:pStyle w:val="Normal"/>
+        <w:numPr>
+          <w:ilvl w:val="3"/>
+          <w:numId w:val="1"/>
+        </w:numPr>
+        <w:rPr/>
+      </w:pPr>
+      <w:r>
+        <w:rPr>
+          <w:rFonts w:ascii="Times New Roman" w:hAnsi="Times New Roman"/>
+          <w:sz w:val="24"/>
+          <w:szCs w:val="24"/>
+        </w:rPr>
+        <w:t>Total # Issues = n/a</w:t>
       </w:r>
     </w:p>
     <w:p>
@@ -3620,33 +4509,1152 @@
           <w:ilvl w:val="3"/>
           <w:numId w:val="1"/>
         </w:numPr>
-        <w:rPr/>
-      </w:pPr>
-      <w:r>
-        <w:rPr>
-          <w:rFonts w:ascii="Times New Roman" w:hAnsi="Times New Roman"/>
-          <w:sz w:val="24"/>
-          <w:szCs w:val="24"/>
-        </w:rPr>
-        <w:t>Using row from RA who got all codes correct (in Green 2)</w:t>
-      </w:r>
-    </w:p>
-    <w:p>
-      <w:pPr>
-        <w:pStyle w:val="Normal"/>
-        <w:numPr>
-          <w:ilvl w:val="3"/>
-          <w:numId w:val="1"/>
-        </w:numPr>
-        <w:rPr/>
-      </w:pPr>
-      <w:r>
-        <w:rPr>
-          <w:rFonts w:ascii="Times New Roman" w:hAnsi="Times New Roman"/>
-          <w:sz w:val="24"/>
-          <w:szCs w:val="24"/>
-        </w:rPr>
-        <w:t>Unused rows in Yellow 2</w:t>
+        <w:rPr>
+          <w:rFonts w:ascii="Times New Roman" w:hAnsi="Times New Roman"/>
+          <w:sz w:val="24"/>
+          <w:szCs w:val="24"/>
+        </w:rPr>
+      </w:pPr>
+      <w:r>
+        <w:rPr>
+          <w:rFonts w:ascii="Times New Roman" w:hAnsi="Times New Roman"/>
+          <w:b w:val="false"/>
+          <w:i w:val="false"/>
+          <w:strike w:val="false"/>
+          <w:dstrike w:val="false"/>
+          <w:outline w:val="false"/>
+          <w:shadow w:val="false"/>
+          <w:color w:val="000000"/>
+          <w:sz w:val="24"/>
+          <w:szCs w:val="24"/>
+          <w:u w:val="none"/>
+          <w:em w:val="none"/>
+        </w:rPr>
+        <w:t>Paper reviews method for MSEM. Example involves examining how SES relation to math scored moderated by school size. Paper did not report details of how any data were collected, processed, etc. Codes given reflect the particular example, rather than the overall paper.</w:t>
+      </w:r>
+    </w:p>
+    <w:p>
+      <w:pPr>
+        <w:pStyle w:val="Normal"/>
+        <w:numPr>
+          <w:ilvl w:val="3"/>
+          <w:numId w:val="1"/>
+        </w:numPr>
+        <w:rPr>
+          <w:rFonts w:ascii="Times New Roman" w:hAnsi="Times New Roman"/>
+          <w:sz w:val="24"/>
+          <w:szCs w:val="24"/>
+        </w:rPr>
+      </w:pPr>
+      <w:r>
+        <w:rPr>
+          <w:rFonts w:ascii="Times New Roman" w:hAnsi="Times New Roman"/>
+          <w:sz w:val="24"/>
+          <w:szCs w:val="24"/>
+        </w:rPr>
+        <w:t>Thus, “sesIVorDV” changed to “IV” and “sesMainInterest” changed to “Yes”</w:t>
+      </w:r>
+    </w:p>
+    <w:p>
+      <w:pPr>
+        <w:pStyle w:val="Normal"/>
+        <w:numPr>
+          <w:ilvl w:val="3"/>
+          <w:numId w:val="1"/>
+        </w:numPr>
+        <w:rPr>
+          <w:rFonts w:ascii="Times New Roman" w:hAnsi="Times New Roman"/>
+          <w:sz w:val="24"/>
+          <w:szCs w:val="24"/>
+        </w:rPr>
+      </w:pPr>
+      <w:r>
+        <w:rPr>
+          <w:rFonts w:ascii="Times New Roman" w:hAnsi="Times New Roman"/>
+          <w:sz w:val="24"/>
+          <w:szCs w:val="24"/>
+        </w:rPr>
+        <w:t>Highlighting in Orange 2</w:t>
+      </w:r>
+    </w:p>
+    <w:p>
+      <w:pPr>
+        <w:pStyle w:val="Normal"/>
+        <w:numPr>
+          <w:ilvl w:val="1"/>
+          <w:numId w:val="1"/>
+        </w:numPr>
+        <w:rPr>
+          <w:rFonts w:ascii="Times New Roman" w:hAnsi="Times New Roman"/>
+          <w:sz w:val="24"/>
+          <w:szCs w:val="24"/>
+        </w:rPr>
+      </w:pPr>
+      <w:r>
+        <w:rPr>
+          <w:rFonts w:ascii="Times New Roman" w:hAnsi="Times New Roman"/>
+          <w:sz w:val="24"/>
+          <w:szCs w:val="24"/>
+        </w:rPr>
+        <w:t>Thielemann et al.,, 2017</w:t>
+      </w:r>
+    </w:p>
+    <w:p>
+      <w:pPr>
+        <w:pStyle w:val="Normal"/>
+        <w:numPr>
+          <w:ilvl w:val="2"/>
+          <w:numId w:val="1"/>
+        </w:numPr>
+        <w:rPr>
+          <w:rFonts w:ascii="Times New Roman" w:hAnsi="Times New Roman"/>
+          <w:sz w:val="24"/>
+          <w:szCs w:val="24"/>
+        </w:rPr>
+      </w:pPr>
+      <w:r>
+        <w:rPr>
+          <w:rFonts w:ascii="Times New Roman" w:hAnsi="Times New Roman"/>
+          <w:sz w:val="24"/>
+          <w:szCs w:val="24"/>
+        </w:rPr>
+        <w:t>Issues:</w:t>
+      </w:r>
+    </w:p>
+    <w:p>
+      <w:pPr>
+        <w:pStyle w:val="Normal"/>
+        <w:numPr>
+          <w:ilvl w:val="3"/>
+          <w:numId w:val="1"/>
+        </w:numPr>
+        <w:rPr>
+          <w:rFonts w:ascii="Times New Roman" w:hAnsi="Times New Roman"/>
+          <w:sz w:val="24"/>
+          <w:szCs w:val="24"/>
+        </w:rPr>
+      </w:pPr>
+      <w:r>
+        <w:rPr>
+          <w:rFonts w:ascii="Times New Roman" w:hAnsi="Times New Roman"/>
+          <w:sz w:val="24"/>
+          <w:szCs w:val="24"/>
+        </w:rPr>
+        <w:t>“</w:t>
+      </w:r>
+      <w:r>
+        <w:rPr>
+          <w:rFonts w:ascii="Times New Roman" w:hAnsi="Times New Roman"/>
+          <w:sz w:val="24"/>
+          <w:szCs w:val="24"/>
+        </w:rPr>
+        <w:t>sesIVorDV” marked as “IV” but no quotes given for operationalization or definition</w:t>
+      </w:r>
+    </w:p>
+    <w:p>
+      <w:pPr>
+        <w:pStyle w:val="Normal"/>
+        <w:numPr>
+          <w:ilvl w:val="3"/>
+          <w:numId w:val="1"/>
+        </w:numPr>
+        <w:rPr>
+          <w:rFonts w:ascii="Times New Roman" w:hAnsi="Times New Roman"/>
+          <w:sz w:val="24"/>
+          <w:szCs w:val="24"/>
+        </w:rPr>
+      </w:pPr>
+      <w:r>
+        <w:rPr>
+          <w:rFonts w:ascii="Times New Roman" w:hAnsi="Times New Roman"/>
+          <w:sz w:val="24"/>
+          <w:szCs w:val="24"/>
+        </w:rPr>
+        <w:t>Generally, RA didn’t update per my comments</w:t>
+      </w:r>
+    </w:p>
+    <w:p>
+      <w:pPr>
+        <w:pStyle w:val="Normal"/>
+        <w:numPr>
+          <w:ilvl w:val="3"/>
+          <w:numId w:val="1"/>
+        </w:numPr>
+        <w:rPr>
+          <w:rFonts w:ascii="Times New Roman" w:hAnsi="Times New Roman"/>
+          <w:sz w:val="24"/>
+          <w:szCs w:val="24"/>
+        </w:rPr>
+      </w:pPr>
+      <w:r>
+        <w:rPr>
+          <w:rFonts w:ascii="Times New Roman" w:hAnsi="Times New Roman"/>
+          <w:sz w:val="24"/>
+          <w:szCs w:val="24"/>
+        </w:rPr>
+        <w:t>Total # Issues = n/a</w:t>
+      </w:r>
+    </w:p>
+    <w:p>
+      <w:pPr>
+        <w:pStyle w:val="Normal"/>
+        <w:numPr>
+          <w:ilvl w:val="2"/>
+          <w:numId w:val="1"/>
+        </w:numPr>
+        <w:rPr>
+          <w:rFonts w:ascii="Times New Roman" w:hAnsi="Times New Roman"/>
+          <w:sz w:val="24"/>
+          <w:szCs w:val="24"/>
+        </w:rPr>
+      </w:pPr>
+      <w:r>
+        <w:rPr>
+          <w:rFonts w:ascii="Times New Roman" w:hAnsi="Times New Roman"/>
+          <w:sz w:val="24"/>
+          <w:szCs w:val="24"/>
+        </w:rPr>
+        <w:t>Resolution:</w:t>
+      </w:r>
+    </w:p>
+    <w:p>
+      <w:pPr>
+        <w:pStyle w:val="Normal"/>
+        <w:numPr>
+          <w:ilvl w:val="3"/>
+          <w:numId w:val="1"/>
+        </w:numPr>
+        <w:rPr>
+          <w:rFonts w:ascii="Times New Roman" w:hAnsi="Times New Roman"/>
+          <w:sz w:val="24"/>
+          <w:szCs w:val="24"/>
+        </w:rPr>
+      </w:pPr>
+      <w:r>
+        <w:rPr>
+          <w:rFonts w:ascii="Times New Roman" w:hAnsi="Times New Roman"/>
+          <w:sz w:val="24"/>
+          <w:szCs w:val="24"/>
+        </w:rPr>
+        <w:t>Updated per comments</w:t>
+      </w:r>
+    </w:p>
+    <w:p>
+      <w:pPr>
+        <w:pStyle w:val="Normal"/>
+        <w:numPr>
+          <w:ilvl w:val="3"/>
+          <w:numId w:val="1"/>
+        </w:numPr>
+        <w:rPr>
+          <w:rFonts w:ascii="Times New Roman" w:hAnsi="Times New Roman"/>
+          <w:sz w:val="24"/>
+          <w:szCs w:val="24"/>
+        </w:rPr>
+      </w:pPr>
+      <w:r>
+        <w:rPr>
+          <w:rFonts w:ascii="Times New Roman" w:hAnsi="Times New Roman"/>
+          <w:sz w:val="24"/>
+          <w:szCs w:val="24"/>
+        </w:rPr>
+        <w:t>Changed “sesMainInterest” to “Yes” to reflect particular example, rather than overall paper</w:t>
+      </w:r>
+    </w:p>
+    <w:p>
+      <w:pPr>
+        <w:pStyle w:val="Normal"/>
+        <w:numPr>
+          <w:ilvl w:val="3"/>
+          <w:numId w:val="1"/>
+        </w:numPr>
+        <w:rPr>
+          <w:rFonts w:ascii="Times New Roman" w:hAnsi="Times New Roman"/>
+          <w:sz w:val="24"/>
+          <w:szCs w:val="24"/>
+        </w:rPr>
+      </w:pPr>
+      <w:r>
+        <w:rPr>
+          <w:rFonts w:ascii="Times New Roman" w:hAnsi="Times New Roman"/>
+          <w:sz w:val="24"/>
+          <w:szCs w:val="24"/>
+        </w:rPr>
+        <w:t>Highlighting in Orange 2</w:t>
+      </w:r>
+    </w:p>
+    <w:p>
+      <w:pPr>
+        <w:pStyle w:val="Normal"/>
+        <w:numPr>
+          <w:ilvl w:val="1"/>
+          <w:numId w:val="1"/>
+        </w:numPr>
+        <w:rPr>
+          <w:rFonts w:ascii="Times New Roman" w:hAnsi="Times New Roman"/>
+          <w:sz w:val="24"/>
+          <w:szCs w:val="24"/>
+        </w:rPr>
+      </w:pPr>
+      <w:r>
+        <w:rPr>
+          <w:rFonts w:ascii="Times New Roman" w:hAnsi="Times New Roman"/>
+          <w:sz w:val="24"/>
+          <w:szCs w:val="24"/>
+        </w:rPr>
+        <w:t>Adams et al., 2000</w:t>
+      </w:r>
+    </w:p>
+    <w:p>
+      <w:pPr>
+        <w:pStyle w:val="Normal"/>
+        <w:numPr>
+          <w:ilvl w:val="2"/>
+          <w:numId w:val="1"/>
+        </w:numPr>
+        <w:rPr>
+          <w:rFonts w:ascii="Times New Roman" w:hAnsi="Times New Roman"/>
+          <w:sz w:val="24"/>
+          <w:szCs w:val="24"/>
+        </w:rPr>
+      </w:pPr>
+      <w:r>
+        <w:rPr>
+          <w:rFonts w:ascii="Times New Roman" w:hAnsi="Times New Roman"/>
+          <w:sz w:val="24"/>
+          <w:szCs w:val="24"/>
+        </w:rPr>
+        <w:t>Issues:</w:t>
+      </w:r>
+    </w:p>
+    <w:p>
+      <w:pPr>
+        <w:pStyle w:val="Normal"/>
+        <w:numPr>
+          <w:ilvl w:val="3"/>
+          <w:numId w:val="1"/>
+        </w:numPr>
+        <w:rPr>
+          <w:rFonts w:ascii="Times New Roman" w:hAnsi="Times New Roman"/>
+          <w:sz w:val="24"/>
+          <w:szCs w:val="24"/>
+        </w:rPr>
+      </w:pPr>
+      <w:r>
+        <w:rPr>
+          <w:rFonts w:ascii="Times New Roman" w:hAnsi="Times New Roman"/>
+          <w:sz w:val="24"/>
+          <w:szCs w:val="24"/>
+        </w:rPr>
+        <w:t>quote for “S1_reason” but none for definition or operationalization</w:t>
+      </w:r>
+    </w:p>
+    <w:p>
+      <w:pPr>
+        <w:pStyle w:val="Normal"/>
+        <w:numPr>
+          <w:ilvl w:val="3"/>
+          <w:numId w:val="1"/>
+        </w:numPr>
+        <w:rPr>
+          <w:rFonts w:ascii="Times New Roman" w:hAnsi="Times New Roman"/>
+          <w:sz w:val="24"/>
+          <w:szCs w:val="24"/>
+        </w:rPr>
+      </w:pPr>
+      <w:r>
+        <w:rPr>
+          <w:rFonts w:ascii="Times New Roman" w:hAnsi="Times New Roman"/>
+          <w:sz w:val="24"/>
+          <w:szCs w:val="24"/>
+        </w:rPr>
+        <w:t>“</w:t>
+      </w:r>
+      <w:r>
+        <w:rPr>
+          <w:rFonts w:ascii="Times New Roman" w:hAnsi="Times New Roman"/>
+          <w:sz w:val="24"/>
+          <w:szCs w:val="24"/>
+        </w:rPr>
+        <w:t>S1_reason” quote is not a reason for the operationalization</w:t>
+      </w:r>
+    </w:p>
+    <w:p>
+      <w:pPr>
+        <w:pStyle w:val="Normal"/>
+        <w:numPr>
+          <w:ilvl w:val="3"/>
+          <w:numId w:val="1"/>
+        </w:numPr>
+        <w:rPr>
+          <w:rFonts w:ascii="Times New Roman" w:hAnsi="Times New Roman"/>
+          <w:sz w:val="24"/>
+          <w:szCs w:val="24"/>
+        </w:rPr>
+      </w:pPr>
+      <w:r>
+        <w:rPr>
+          <w:rFonts w:ascii="Times New Roman" w:hAnsi="Times New Roman"/>
+          <w:sz w:val="24"/>
+          <w:szCs w:val="24"/>
+        </w:rPr>
+        <w:t>Total # Issues = n/a</w:t>
+      </w:r>
+    </w:p>
+    <w:p>
+      <w:pPr>
+        <w:pStyle w:val="Normal"/>
+        <w:numPr>
+          <w:ilvl w:val="2"/>
+          <w:numId w:val="1"/>
+        </w:numPr>
+        <w:rPr>
+          <w:rFonts w:ascii="Times New Roman" w:hAnsi="Times New Roman"/>
+          <w:sz w:val="24"/>
+          <w:szCs w:val="24"/>
+        </w:rPr>
+      </w:pPr>
+      <w:r>
+        <w:rPr>
+          <w:rFonts w:ascii="Times New Roman" w:hAnsi="Times New Roman"/>
+          <w:sz w:val="24"/>
+          <w:szCs w:val="24"/>
+        </w:rPr>
+        <w:t>Resolution:</w:t>
+      </w:r>
+    </w:p>
+    <w:p>
+      <w:pPr>
+        <w:pStyle w:val="Normal"/>
+        <w:numPr>
+          <w:ilvl w:val="3"/>
+          <w:numId w:val="1"/>
+        </w:numPr>
+        <w:rPr>
+          <w:rFonts w:ascii="Times New Roman" w:hAnsi="Times New Roman"/>
+          <w:sz w:val="24"/>
+          <w:szCs w:val="24"/>
+        </w:rPr>
+      </w:pPr>
+      <w:r>
+        <w:rPr>
+          <w:rFonts w:ascii="Times New Roman" w:hAnsi="Times New Roman"/>
+          <w:sz w:val="24"/>
+          <w:szCs w:val="24"/>
+        </w:rPr>
+        <w:t>Paper did not study SES</w:t>
+      </w:r>
+    </w:p>
+    <w:p>
+      <w:pPr>
+        <w:pStyle w:val="Normal"/>
+        <w:numPr>
+          <w:ilvl w:val="3"/>
+          <w:numId w:val="1"/>
+        </w:numPr>
+        <w:rPr>
+          <w:rFonts w:ascii="Times New Roman" w:hAnsi="Times New Roman"/>
+          <w:sz w:val="24"/>
+          <w:szCs w:val="24"/>
+        </w:rPr>
+      </w:pPr>
+      <w:r>
+        <w:rPr>
+          <w:rFonts w:ascii="Times New Roman" w:hAnsi="Times New Roman"/>
+          <w:sz w:val="24"/>
+          <w:szCs w:val="24"/>
+        </w:rPr>
+        <w:t>All codes deleted and “sesIVorDV” changed to “Did not study SES”</w:t>
+      </w:r>
+    </w:p>
+    <w:p>
+      <w:pPr>
+        <w:pStyle w:val="Normal"/>
+        <w:numPr>
+          <w:ilvl w:val="3"/>
+          <w:numId w:val="1"/>
+        </w:numPr>
+        <w:rPr>
+          <w:rFonts w:ascii="Times New Roman" w:hAnsi="Times New Roman"/>
+          <w:sz w:val="24"/>
+          <w:szCs w:val="24"/>
+        </w:rPr>
+      </w:pPr>
+      <w:r>
+        <w:rPr>
+          <w:rFonts w:ascii="Times New Roman" w:hAnsi="Times New Roman"/>
+          <w:sz w:val="24"/>
+          <w:szCs w:val="24"/>
+        </w:rPr>
+        <w:t>Highlighting in Orange 2</w:t>
+      </w:r>
+    </w:p>
+    <w:p>
+      <w:pPr>
+        <w:pStyle w:val="Normal"/>
+        <w:numPr>
+          <w:ilvl w:val="1"/>
+          <w:numId w:val="1"/>
+        </w:numPr>
+        <w:rPr>
+          <w:rFonts w:ascii="Times New Roman" w:hAnsi="Times New Roman"/>
+          <w:sz w:val="24"/>
+          <w:szCs w:val="24"/>
+        </w:rPr>
+      </w:pPr>
+      <w:r>
+        <w:rPr>
+          <w:rFonts w:ascii="Times New Roman" w:hAnsi="Times New Roman"/>
+          <w:sz w:val="24"/>
+          <w:szCs w:val="24"/>
+        </w:rPr>
+        <w:t>Espinoza &amp; Willis-Esqueda, 2015</w:t>
+      </w:r>
+    </w:p>
+    <w:p>
+      <w:pPr>
+        <w:pStyle w:val="Normal"/>
+        <w:numPr>
+          <w:ilvl w:val="2"/>
+          <w:numId w:val="1"/>
+        </w:numPr>
+        <w:rPr>
+          <w:rFonts w:ascii="Times New Roman" w:hAnsi="Times New Roman"/>
+          <w:sz w:val="24"/>
+          <w:szCs w:val="24"/>
+        </w:rPr>
+      </w:pPr>
+      <w:r>
+        <w:rPr>
+          <w:rFonts w:ascii="Times New Roman" w:hAnsi="Times New Roman"/>
+          <w:sz w:val="24"/>
+          <w:szCs w:val="24"/>
+        </w:rPr>
+        <w:t>Issues:</w:t>
+      </w:r>
+    </w:p>
+    <w:p>
+      <w:pPr>
+        <w:pStyle w:val="Normal"/>
+        <w:numPr>
+          <w:ilvl w:val="3"/>
+          <w:numId w:val="1"/>
+        </w:numPr>
+        <w:rPr>
+          <w:rFonts w:ascii="Times New Roman" w:hAnsi="Times New Roman"/>
+          <w:sz w:val="24"/>
+          <w:szCs w:val="24"/>
+        </w:rPr>
+      </w:pPr>
+      <w:r>
+        <w:rPr>
+          <w:rFonts w:ascii="Times New Roman" w:hAnsi="Times New Roman"/>
+          <w:sz w:val="24"/>
+          <w:szCs w:val="24"/>
+        </w:rPr>
+        <w:t>RA marked “IV” for all paper codes</w:t>
+      </w:r>
+    </w:p>
+    <w:p>
+      <w:pPr>
+        <w:pStyle w:val="Normal"/>
+        <w:numPr>
+          <w:ilvl w:val="3"/>
+          <w:numId w:val="1"/>
+        </w:numPr>
+        <w:rPr>
+          <w:rFonts w:ascii="Times New Roman" w:hAnsi="Times New Roman"/>
+          <w:sz w:val="24"/>
+          <w:szCs w:val="24"/>
+        </w:rPr>
+      </w:pPr>
+      <w:r>
+        <w:rPr>
+          <w:rFonts w:ascii="Times New Roman" w:hAnsi="Times New Roman"/>
+          <w:sz w:val="24"/>
+          <w:szCs w:val="24"/>
+        </w:rPr>
+        <w:t>Total # Issues = 2 (out of 6 codes total)</w:t>
+      </w:r>
+    </w:p>
+    <w:p>
+      <w:pPr>
+        <w:pStyle w:val="Normal"/>
+        <w:numPr>
+          <w:ilvl w:val="2"/>
+          <w:numId w:val="1"/>
+        </w:numPr>
+        <w:rPr>
+          <w:rFonts w:ascii="Times New Roman" w:hAnsi="Times New Roman"/>
+          <w:sz w:val="24"/>
+          <w:szCs w:val="24"/>
+        </w:rPr>
+      </w:pPr>
+      <w:r>
+        <w:rPr>
+          <w:rFonts w:ascii="Times New Roman" w:hAnsi="Times New Roman"/>
+          <w:sz w:val="24"/>
+          <w:szCs w:val="24"/>
+        </w:rPr>
+        <w:t>Resolution:</w:t>
+      </w:r>
+    </w:p>
+    <w:p>
+      <w:pPr>
+        <w:pStyle w:val="Normal"/>
+        <w:numPr>
+          <w:ilvl w:val="3"/>
+          <w:numId w:val="1"/>
+        </w:numPr>
+        <w:rPr>
+          <w:rFonts w:ascii="Times New Roman" w:hAnsi="Times New Roman"/>
+          <w:sz w:val="24"/>
+          <w:szCs w:val="24"/>
+        </w:rPr>
+      </w:pPr>
+      <w:r>
+        <w:rPr>
+          <w:rFonts w:ascii="Times New Roman" w:hAnsi="Times New Roman"/>
+          <w:sz w:val="24"/>
+          <w:szCs w:val="24"/>
+        </w:rPr>
+        <w:t>Changed “studiesMainEffect” and “sesMainInterest” to “Yes”</w:t>
+      </w:r>
+    </w:p>
+    <w:p>
+      <w:pPr>
+        <w:pStyle w:val="Normal"/>
+        <w:numPr>
+          <w:ilvl w:val="3"/>
+          <w:numId w:val="1"/>
+        </w:numPr>
+        <w:rPr>
+          <w:rFonts w:ascii="Times New Roman" w:hAnsi="Times New Roman"/>
+          <w:sz w:val="24"/>
+          <w:szCs w:val="24"/>
+        </w:rPr>
+      </w:pPr>
+      <w:r>
+        <w:rPr>
+          <w:rFonts w:ascii="Times New Roman" w:hAnsi="Times New Roman"/>
+          <w:sz w:val="24"/>
+          <w:szCs w:val="24"/>
+        </w:rPr>
+        <w:t>Highlighting in Orange 2</w:t>
+      </w:r>
+    </w:p>
+    <w:p>
+      <w:pPr>
+        <w:pStyle w:val="Normal"/>
+        <w:numPr>
+          <w:ilvl w:val="1"/>
+          <w:numId w:val="1"/>
+        </w:numPr>
+        <w:rPr>
+          <w:rFonts w:ascii="Times New Roman" w:hAnsi="Times New Roman"/>
+          <w:sz w:val="24"/>
+          <w:szCs w:val="24"/>
+        </w:rPr>
+      </w:pPr>
+      <w:r>
+        <w:rPr>
+          <w:rFonts w:ascii="Times New Roman" w:hAnsi="Times New Roman"/>
+          <w:sz w:val="24"/>
+          <w:szCs w:val="24"/>
+        </w:rPr>
+        <w:t>Schredl, 2013</w:t>
+      </w:r>
+    </w:p>
+    <w:p>
+      <w:pPr>
+        <w:pStyle w:val="Normal"/>
+        <w:numPr>
+          <w:ilvl w:val="2"/>
+          <w:numId w:val="1"/>
+        </w:numPr>
+        <w:rPr>
+          <w:rFonts w:ascii="Times New Roman" w:hAnsi="Times New Roman"/>
+          <w:sz w:val="24"/>
+          <w:szCs w:val="24"/>
+        </w:rPr>
+      </w:pPr>
+      <w:r>
+        <w:rPr>
+          <w:rFonts w:ascii="Times New Roman" w:hAnsi="Times New Roman"/>
+          <w:sz w:val="24"/>
+          <w:szCs w:val="24"/>
+        </w:rPr>
+        <w:t>Issues:</w:t>
+      </w:r>
+    </w:p>
+    <w:p>
+      <w:pPr>
+        <w:pStyle w:val="Normal"/>
+        <w:numPr>
+          <w:ilvl w:val="3"/>
+          <w:numId w:val="1"/>
+        </w:numPr>
+        <w:rPr>
+          <w:rFonts w:ascii="Times New Roman" w:hAnsi="Times New Roman"/>
+          <w:sz w:val="24"/>
+          <w:szCs w:val="24"/>
+        </w:rPr>
+      </w:pPr>
+      <w:r>
+        <w:rPr>
+          <w:rFonts w:ascii="Times New Roman" w:hAnsi="Times New Roman"/>
+          <w:sz w:val="24"/>
+          <w:szCs w:val="24"/>
+        </w:rPr>
+        <w:t>I mistakenly flagged paper because I thought “sesIVorDV” was answered affirmatively while no quotes were given, but quotes were given</w:t>
+      </w:r>
+    </w:p>
+    <w:p>
+      <w:pPr>
+        <w:pStyle w:val="Normal"/>
+        <w:numPr>
+          <w:ilvl w:val="3"/>
+          <w:numId w:val="1"/>
+        </w:numPr>
+        <w:rPr>
+          <w:rFonts w:ascii="Times New Roman" w:hAnsi="Times New Roman"/>
+          <w:sz w:val="24"/>
+          <w:szCs w:val="24"/>
+        </w:rPr>
+      </w:pPr>
+      <w:r>
+        <w:rPr>
+          <w:rFonts w:ascii="Times New Roman" w:hAnsi="Times New Roman"/>
+          <w:sz w:val="24"/>
+          <w:szCs w:val="24"/>
+        </w:rPr>
+        <w:t>Total # Issues = n/a</w:t>
+      </w:r>
+    </w:p>
+    <w:p>
+      <w:pPr>
+        <w:pStyle w:val="Normal"/>
+        <w:numPr>
+          <w:ilvl w:val="2"/>
+          <w:numId w:val="1"/>
+        </w:numPr>
+        <w:rPr>
+          <w:rFonts w:ascii="Times New Roman" w:hAnsi="Times New Roman"/>
+          <w:sz w:val="24"/>
+          <w:szCs w:val="24"/>
+        </w:rPr>
+      </w:pPr>
+      <w:r>
+        <w:rPr>
+          <w:rFonts w:ascii="Times New Roman" w:hAnsi="Times New Roman"/>
+          <w:sz w:val="24"/>
+          <w:szCs w:val="24"/>
+        </w:rPr>
+        <w:t>Resolution</w:t>
+      </w:r>
+    </w:p>
+    <w:p>
+      <w:pPr>
+        <w:pStyle w:val="Normal"/>
+        <w:numPr>
+          <w:ilvl w:val="3"/>
+          <w:numId w:val="1"/>
+        </w:numPr>
+        <w:rPr>
+          <w:rFonts w:ascii="Times New Roman" w:hAnsi="Times New Roman"/>
+          <w:sz w:val="24"/>
+          <w:szCs w:val="24"/>
+        </w:rPr>
+      </w:pPr>
+      <w:r>
+        <w:rPr>
+          <w:rFonts w:ascii="Times New Roman" w:hAnsi="Times New Roman"/>
+          <w:sz w:val="24"/>
+          <w:szCs w:val="24"/>
+        </w:rPr>
+        <w:t>Highlighting in Orange 2</w:t>
+      </w:r>
+    </w:p>
+    <w:p>
+      <w:pPr>
+        <w:pStyle w:val="Normal"/>
+        <w:numPr>
+          <w:ilvl w:val="1"/>
+          <w:numId w:val="1"/>
+        </w:numPr>
+        <w:rPr>
+          <w:rFonts w:ascii="Times New Roman" w:hAnsi="Times New Roman"/>
+          <w:sz w:val="24"/>
+          <w:szCs w:val="24"/>
+        </w:rPr>
+      </w:pPr>
+      <w:r>
+        <w:rPr>
+          <w:rFonts w:ascii="Times New Roman" w:hAnsi="Times New Roman"/>
+          <w:sz w:val="24"/>
+          <w:szCs w:val="24"/>
+        </w:rPr>
+        <w:t>Speed &amp; Fowler, 2017</w:t>
+      </w:r>
+    </w:p>
+    <w:p>
+      <w:pPr>
+        <w:pStyle w:val="Normal"/>
+        <w:numPr>
+          <w:ilvl w:val="2"/>
+          <w:numId w:val="1"/>
+        </w:numPr>
+        <w:rPr>
+          <w:rFonts w:ascii="Times New Roman" w:hAnsi="Times New Roman"/>
+          <w:sz w:val="24"/>
+          <w:szCs w:val="24"/>
+        </w:rPr>
+      </w:pPr>
+      <w:r>
+        <w:rPr>
+          <w:rFonts w:ascii="Times New Roman" w:hAnsi="Times New Roman"/>
+          <w:sz w:val="24"/>
+          <w:szCs w:val="24"/>
+        </w:rPr>
+        <w:t>Issues:</w:t>
+      </w:r>
+    </w:p>
+    <w:p>
+      <w:pPr>
+        <w:pStyle w:val="Normal"/>
+        <w:numPr>
+          <w:ilvl w:val="3"/>
+          <w:numId w:val="1"/>
+        </w:numPr>
+        <w:rPr>
+          <w:rFonts w:ascii="Times New Roman" w:hAnsi="Times New Roman"/>
+          <w:sz w:val="24"/>
+          <w:szCs w:val="24"/>
+        </w:rPr>
+      </w:pPr>
+      <w:r>
+        <w:rPr>
+          <w:rFonts w:ascii="Times New Roman" w:hAnsi="Times New Roman"/>
+          <w:sz w:val="24"/>
+          <w:szCs w:val="24"/>
+        </w:rPr>
+        <w:t>“</w:t>
+      </w:r>
+      <w:r>
+        <w:rPr>
+          <w:rFonts w:ascii="Times New Roman" w:hAnsi="Times New Roman"/>
+          <w:sz w:val="24"/>
+          <w:szCs w:val="24"/>
+        </w:rPr>
+        <w:t>sesIVorDV” marked “IV”, but no quotes given</w:t>
+      </w:r>
+    </w:p>
+    <w:p>
+      <w:pPr>
+        <w:pStyle w:val="Normal"/>
+        <w:numPr>
+          <w:ilvl w:val="3"/>
+          <w:numId w:val="1"/>
+        </w:numPr>
+        <w:rPr>
+          <w:rFonts w:ascii="Times New Roman" w:hAnsi="Times New Roman"/>
+          <w:sz w:val="24"/>
+          <w:szCs w:val="24"/>
+        </w:rPr>
+      </w:pPr>
+      <w:r>
+        <w:rPr>
+          <w:rFonts w:ascii="Times New Roman" w:hAnsi="Times New Roman"/>
+          <w:sz w:val="24"/>
+          <w:szCs w:val="24"/>
+        </w:rPr>
+        <w:t>RA did not update per my comments</w:t>
+      </w:r>
+    </w:p>
+    <w:p>
+      <w:pPr>
+        <w:pStyle w:val="Normal"/>
+        <w:numPr>
+          <w:ilvl w:val="3"/>
+          <w:numId w:val="1"/>
+        </w:numPr>
+        <w:rPr>
+          <w:rFonts w:ascii="Times New Roman" w:hAnsi="Times New Roman"/>
+          <w:sz w:val="24"/>
+          <w:szCs w:val="24"/>
+        </w:rPr>
+      </w:pPr>
+      <w:r>
+        <w:rPr>
+          <w:rFonts w:ascii="Times New Roman" w:hAnsi="Times New Roman"/>
+          <w:sz w:val="24"/>
+          <w:szCs w:val="24"/>
+        </w:rPr>
+        <w:t>Total # Issues = n/a</w:t>
+      </w:r>
+    </w:p>
+    <w:p>
+      <w:pPr>
+        <w:pStyle w:val="Normal"/>
+        <w:numPr>
+          <w:ilvl w:val="2"/>
+          <w:numId w:val="1"/>
+        </w:numPr>
+        <w:rPr>
+          <w:rFonts w:ascii="Times New Roman" w:hAnsi="Times New Roman"/>
+          <w:sz w:val="24"/>
+          <w:szCs w:val="24"/>
+        </w:rPr>
+      </w:pPr>
+      <w:r>
+        <w:rPr>
+          <w:rFonts w:ascii="Times New Roman" w:hAnsi="Times New Roman"/>
+          <w:sz w:val="24"/>
+          <w:szCs w:val="24"/>
+        </w:rPr>
+        <w:t>Resolution:</w:t>
+      </w:r>
+    </w:p>
+    <w:p>
+      <w:pPr>
+        <w:pStyle w:val="Normal"/>
+        <w:numPr>
+          <w:ilvl w:val="3"/>
+          <w:numId w:val="1"/>
+        </w:numPr>
+        <w:rPr>
+          <w:rFonts w:ascii="Times New Roman" w:hAnsi="Times New Roman"/>
+          <w:sz w:val="24"/>
+          <w:szCs w:val="24"/>
+        </w:rPr>
+      </w:pPr>
+      <w:r>
+        <w:rPr>
+          <w:rFonts w:ascii="Times New Roman" w:hAnsi="Times New Roman"/>
+          <w:sz w:val="24"/>
+          <w:szCs w:val="24"/>
+        </w:rPr>
+        <w:t>Added quotes for operationalization and reason</w:t>
+      </w:r>
+    </w:p>
+    <w:p>
+      <w:pPr>
+        <w:pStyle w:val="Normal"/>
+        <w:numPr>
+          <w:ilvl w:val="3"/>
+          <w:numId w:val="1"/>
+        </w:numPr>
+        <w:rPr>
+          <w:rFonts w:ascii="Times New Roman" w:hAnsi="Times New Roman"/>
+          <w:sz w:val="24"/>
+          <w:szCs w:val="24"/>
+        </w:rPr>
+      </w:pPr>
+      <w:r>
+        <w:rPr>
+          <w:rFonts w:ascii="Times New Roman" w:hAnsi="Times New Roman"/>
+          <w:sz w:val="24"/>
+          <w:szCs w:val="24"/>
+        </w:rPr>
+        <w:t>Highlighting in Orange 2</w:t>
+      </w:r>
+    </w:p>
+    <w:p>
+      <w:pPr>
+        <w:pStyle w:val="Normal"/>
+        <w:numPr>
+          <w:ilvl w:val="1"/>
+          <w:numId w:val="1"/>
+        </w:numPr>
+        <w:rPr>
+          <w:rFonts w:ascii="Times New Roman" w:hAnsi="Times New Roman"/>
+          <w:sz w:val="24"/>
+          <w:szCs w:val="24"/>
+        </w:rPr>
+      </w:pPr>
+      <w:r>
+        <w:rPr>
+          <w:rFonts w:ascii="Times New Roman" w:hAnsi="Times New Roman"/>
+          <w:sz w:val="24"/>
+          <w:szCs w:val="24"/>
+        </w:rPr>
+        <w:t>Townsend et al., 2012</w:t>
+      </w:r>
+    </w:p>
+    <w:p>
+      <w:pPr>
+        <w:pStyle w:val="Normal"/>
+        <w:numPr>
+          <w:ilvl w:val="2"/>
+          <w:numId w:val="1"/>
+        </w:numPr>
+        <w:rPr>
+          <w:rFonts w:ascii="Times New Roman" w:hAnsi="Times New Roman"/>
+          <w:sz w:val="24"/>
+          <w:szCs w:val="24"/>
+        </w:rPr>
+      </w:pPr>
+      <w:r>
+        <w:rPr>
+          <w:rFonts w:ascii="Times New Roman" w:hAnsi="Times New Roman"/>
+          <w:sz w:val="24"/>
+          <w:szCs w:val="24"/>
+        </w:rPr>
+        <w:t>Issues:</w:t>
+      </w:r>
+    </w:p>
+    <w:p>
+      <w:pPr>
+        <w:pStyle w:val="Normal"/>
+        <w:numPr>
+          <w:ilvl w:val="3"/>
+          <w:numId w:val="1"/>
+        </w:numPr>
+        <w:rPr>
+          <w:rFonts w:ascii="Times New Roman" w:hAnsi="Times New Roman"/>
+          <w:sz w:val="24"/>
+          <w:szCs w:val="24"/>
+        </w:rPr>
+      </w:pPr>
+      <w:r>
+        <w:rPr>
+          <w:rFonts w:ascii="Times New Roman" w:hAnsi="Times New Roman"/>
+          <w:sz w:val="24"/>
+          <w:szCs w:val="24"/>
+        </w:rPr>
+        <w:t>Filled out some parts of codes, but not for Study 1 or “sesDef”</w:t>
+      </w:r>
+    </w:p>
+    <w:p>
+      <w:pPr>
+        <w:pStyle w:val="Normal"/>
+        <w:numPr>
+          <w:ilvl w:val="3"/>
+          <w:numId w:val="1"/>
+        </w:numPr>
+        <w:rPr>
+          <w:rFonts w:ascii="Times New Roman" w:hAnsi="Times New Roman"/>
+          <w:sz w:val="24"/>
+          <w:szCs w:val="24"/>
+        </w:rPr>
+      </w:pPr>
+      <w:r>
+        <w:rPr>
+          <w:rFonts w:ascii="Times New Roman" w:hAnsi="Times New Roman"/>
+          <w:sz w:val="24"/>
+          <w:szCs w:val="24"/>
+        </w:rPr>
+        <w:t>Quote for “S2_reason” was not quite correct</w:t>
+      </w:r>
+    </w:p>
+    <w:p>
+      <w:pPr>
+        <w:pStyle w:val="Normal"/>
+        <w:numPr>
+          <w:ilvl w:val="3"/>
+          <w:numId w:val="1"/>
+        </w:numPr>
+        <w:rPr>
+          <w:rFonts w:ascii="Times New Roman" w:hAnsi="Times New Roman"/>
+          <w:sz w:val="24"/>
+          <w:szCs w:val="24"/>
+        </w:rPr>
+      </w:pPr>
+      <w:r>
+        <w:rPr>
+          <w:rFonts w:ascii="Times New Roman" w:hAnsi="Times New Roman"/>
+          <w:sz w:val="24"/>
+          <w:szCs w:val="24"/>
+        </w:rPr>
+        <w:t>Total # Issues = 3 (out of 9 codes total)</w:t>
+      </w:r>
+    </w:p>
+    <w:p>
+      <w:pPr>
+        <w:pStyle w:val="Normal"/>
+        <w:numPr>
+          <w:ilvl w:val="2"/>
+          <w:numId w:val="1"/>
+        </w:numPr>
+        <w:rPr>
+          <w:rFonts w:ascii="Times New Roman" w:hAnsi="Times New Roman"/>
+          <w:sz w:val="24"/>
+          <w:szCs w:val="24"/>
+        </w:rPr>
+      </w:pPr>
+      <w:r>
+        <w:rPr>
+          <w:rFonts w:ascii="Times New Roman" w:hAnsi="Times New Roman"/>
+          <w:sz w:val="24"/>
+          <w:szCs w:val="24"/>
+        </w:rPr>
+        <w:t>Resolution:</w:t>
+      </w:r>
+    </w:p>
+    <w:p>
+      <w:pPr>
+        <w:pStyle w:val="Normal"/>
+        <w:numPr>
+          <w:ilvl w:val="3"/>
+          <w:numId w:val="1"/>
+        </w:numPr>
+        <w:rPr>
+          <w:rFonts w:ascii="Times New Roman" w:hAnsi="Times New Roman"/>
+          <w:sz w:val="24"/>
+          <w:szCs w:val="24"/>
+        </w:rPr>
+      </w:pPr>
+      <w:r>
+        <w:rPr>
+          <w:rFonts w:ascii="Times New Roman" w:hAnsi="Times New Roman"/>
+          <w:sz w:val="24"/>
+          <w:szCs w:val="24"/>
+        </w:rPr>
+        <w:t>Completed “sesDef” and SE</w:t>
+      </w:r>
+    </w:p>
+    <w:p>
+      <w:pPr>
+        <w:pStyle w:val="Normal"/>
+        <w:numPr>
+          <w:ilvl w:val="3"/>
+          <w:numId w:val="1"/>
+        </w:numPr>
+        <w:rPr>
+          <w:rFonts w:ascii="Times New Roman" w:hAnsi="Times New Roman"/>
+          <w:sz w:val="24"/>
+          <w:szCs w:val="24"/>
+        </w:rPr>
+      </w:pPr>
+      <w:r>
+        <w:rPr>
+          <w:rFonts w:ascii="Times New Roman" w:hAnsi="Times New Roman"/>
+          <w:sz w:val="24"/>
+          <w:szCs w:val="24"/>
+        </w:rPr>
+        <w:t>Corrected “S2_reason” (copied quote from “S2_operationalization”, which contained reason for operationalization)</w:t>
+      </w:r>
+    </w:p>
+    <w:p>
+      <w:pPr>
+        <w:pStyle w:val="Normal"/>
+        <w:numPr>
+          <w:ilvl w:val="3"/>
+          <w:numId w:val="1"/>
+        </w:numPr>
+        <w:rPr>
+          <w:rFonts w:ascii="Times New Roman" w:hAnsi="Times New Roman"/>
+          <w:sz w:val="24"/>
+          <w:szCs w:val="24"/>
+        </w:rPr>
+      </w:pPr>
+      <w:r>
+        <w:rPr>
+          <w:rFonts w:ascii="Times New Roman" w:hAnsi="Times New Roman"/>
+          <w:sz w:val="24"/>
+          <w:szCs w:val="24"/>
+        </w:rPr>
+        <w:t>Highlighting in Orange 2</w:t>
       </w:r>
     </w:p>
     <w:sectPr>
@@ -4203,6 +6211,69 @@
       <w:rFonts w:cs="OpenSymbol"/>
     </w:rPr>
   </w:style>
+  <w:style w:type="character" w:styleId="ListLabel37">
+    <w:name w:val="ListLabel 37"/>
+    <w:qFormat/>
+    <w:rPr>
+      <w:rFonts w:ascii="Times New Roman" w:hAnsi="Times New Roman" w:cs="OpenSymbol"/>
+    </w:rPr>
+  </w:style>
+  <w:style w:type="character" w:styleId="ListLabel38">
+    <w:name w:val="ListLabel 38"/>
+    <w:qFormat/>
+    <w:rPr>
+      <w:rFonts w:ascii="Times New Roman" w:hAnsi="Times New Roman" w:cs="OpenSymbol"/>
+    </w:rPr>
+  </w:style>
+  <w:style w:type="character" w:styleId="ListLabel39">
+    <w:name w:val="ListLabel 39"/>
+    <w:qFormat/>
+    <w:rPr>
+      <w:rFonts w:ascii="Times New Roman" w:hAnsi="Times New Roman" w:cs="OpenSymbol"/>
+    </w:rPr>
+  </w:style>
+  <w:style w:type="character" w:styleId="ListLabel40">
+    <w:name w:val="ListLabel 40"/>
+    <w:qFormat/>
+    <w:rPr>
+      <w:rFonts w:cs="OpenSymbol"/>
+    </w:rPr>
+  </w:style>
+  <w:style w:type="character" w:styleId="ListLabel41">
+    <w:name w:val="ListLabel 41"/>
+    <w:qFormat/>
+    <w:rPr>
+      <w:rFonts w:cs="OpenSymbol"/>
+    </w:rPr>
+  </w:style>
+  <w:style w:type="character" w:styleId="ListLabel42">
+    <w:name w:val="ListLabel 42"/>
+    <w:qFormat/>
+    <w:rPr>
+      <w:rFonts w:cs="OpenSymbol"/>
+    </w:rPr>
+  </w:style>
+  <w:style w:type="character" w:styleId="ListLabel43">
+    <w:name w:val="ListLabel 43"/>
+    <w:qFormat/>
+    <w:rPr>
+      <w:rFonts w:cs="OpenSymbol"/>
+    </w:rPr>
+  </w:style>
+  <w:style w:type="character" w:styleId="ListLabel44">
+    <w:name w:val="ListLabel 44"/>
+    <w:qFormat/>
+    <w:rPr>
+      <w:rFonts w:cs="OpenSymbol"/>
+    </w:rPr>
+  </w:style>
+  <w:style w:type="character" w:styleId="ListLabel45">
+    <w:name w:val="ListLabel 45"/>
+    <w:qFormat/>
+    <w:rPr>
+      <w:rFonts w:cs="OpenSymbol"/>
+    </w:rPr>
+  </w:style>
   <w:style w:type="paragraph" w:styleId="Heading">
     <w:name w:val="Heading"/>
     <w:basedOn w:val="Normal"/>

</xml_diff>

<commit_message>
Finished coding all operationalizations
</commit_message>
<xml_diff>
--- a/List of edits to SES coding.docx
+++ b/List of edits to SES coding.docx
@@ -6267,6 +6267,140 @@
           <w:szCs w:val="24"/>
         </w:rPr>
         <w:t>Changed “sesMainEffect” and “sesMainInterest” to “Yes”</w:t>
+      </w:r>
+    </w:p>
+    <w:p>
+      <w:pPr>
+        <w:pStyle w:val="Normal"/>
+        <w:numPr>
+          <w:ilvl w:val="1"/>
+          <w:numId w:val="1"/>
+        </w:numPr>
+        <w:rPr/>
+      </w:pPr>
+      <w:r>
+        <w:rPr>
+          <w:rFonts w:ascii="Times New Roman" w:hAnsi="Times New Roman"/>
+          <w:sz w:val="24"/>
+          <w:szCs w:val="24"/>
+        </w:rPr>
+        <w:t>Stellar et al., 2012</w:t>
+      </w:r>
+    </w:p>
+    <w:p>
+      <w:pPr>
+        <w:pStyle w:val="Normal"/>
+        <w:numPr>
+          <w:ilvl w:val="2"/>
+          <w:numId w:val="1"/>
+        </w:numPr>
+        <w:rPr/>
+      </w:pPr>
+      <w:r>
+        <w:rPr>
+          <w:rFonts w:ascii="Times New Roman" w:hAnsi="Times New Roman"/>
+          <w:sz w:val="24"/>
+          <w:szCs w:val="24"/>
+        </w:rPr>
+        <w:t>Issues:</w:t>
+      </w:r>
+    </w:p>
+    <w:p>
+      <w:pPr>
+        <w:pStyle w:val="Normal"/>
+        <w:numPr>
+          <w:ilvl w:val="3"/>
+          <w:numId w:val="1"/>
+        </w:numPr>
+        <w:rPr/>
+      </w:pPr>
+      <w:r>
+        <w:rPr>
+          <w:rFonts w:ascii="Times New Roman" w:hAnsi="Times New Roman"/>
+          <w:sz w:val="24"/>
+          <w:szCs w:val="24"/>
+        </w:rPr>
+        <w:t xml:space="preserve">Reason for operationalization in operationalization quote was not in reason quote (which was “None given”) </w:t>
+      </w:r>
+      <w:r>
+        <w:rPr>
+          <w:rFonts w:ascii="Times New Roman" w:hAnsi="Times New Roman"/>
+          <w:sz w:val="24"/>
+          <w:szCs w:val="24"/>
+        </w:rPr>
+        <w:t>(for both S2 and S3)</w:t>
+      </w:r>
+    </w:p>
+    <w:p>
+      <w:pPr>
+        <w:pStyle w:val="Normal"/>
+        <w:numPr>
+          <w:ilvl w:val="3"/>
+          <w:numId w:val="1"/>
+        </w:numPr>
+        <w:rPr/>
+      </w:pPr>
+      <w:r>
+        <w:rPr>
+          <w:rFonts w:ascii="Times New Roman" w:hAnsi="Times New Roman"/>
+          <w:sz w:val="24"/>
+          <w:szCs w:val="24"/>
+        </w:rPr>
+        <w:t>Given reason quote was not a reason for the operationalization (for both S2 and S3)</w:t>
+      </w:r>
+    </w:p>
+    <w:p>
+      <w:pPr>
+        <w:pStyle w:val="Normal"/>
+        <w:numPr>
+          <w:ilvl w:val="2"/>
+          <w:numId w:val="1"/>
+        </w:numPr>
+        <w:rPr/>
+      </w:pPr>
+      <w:r>
+        <w:rPr>
+          <w:rFonts w:ascii="Times New Roman" w:hAnsi="Times New Roman"/>
+          <w:sz w:val="24"/>
+          <w:szCs w:val="24"/>
+        </w:rPr>
+        <w:t>Resolution:</w:t>
+      </w:r>
+    </w:p>
+    <w:p>
+      <w:pPr>
+        <w:pStyle w:val="Normal"/>
+        <w:numPr>
+          <w:ilvl w:val="3"/>
+          <w:numId w:val="1"/>
+        </w:numPr>
+        <w:rPr/>
+      </w:pPr>
+      <w:r>
+        <w:rPr>
+          <w:rFonts w:ascii="Times New Roman" w:hAnsi="Times New Roman"/>
+          <w:sz w:val="24"/>
+          <w:szCs w:val="24"/>
+        </w:rPr>
+        <w:t>Copied operationalization quote into reason cell (for both S2 and S3)</w:t>
+      </w:r>
+    </w:p>
+    <w:p>
+      <w:pPr>
+        <w:pStyle w:val="Normal"/>
+        <w:numPr>
+          <w:ilvl w:val="3"/>
+          <w:numId w:val="1"/>
+        </w:numPr>
+        <w:rPr/>
+      </w:pPr>
+      <w:r>
+        <w:rPr>
+          <w:rFonts w:ascii="Times New Roman" w:hAnsi="Times New Roman"/>
+          <w:sz w:val="24"/>
+          <w:szCs w:val="24"/>
+        </w:rPr>
+        <w:t>Deleted old reason quote (for both S2 and S3)</w:t>
       </w:r>
     </w:p>
     <w:sectPr>
@@ -7153,6 +7287,72 @@
       <w:rFonts w:cs="OpenSymbol"/>
     </w:rPr>
   </w:style>
+  <w:style w:type="character" w:styleId="ListLabel82">
+    <w:name w:val="ListLabel 82"/>
+    <w:qFormat/>
+    <w:rPr>
+      <w:rFonts w:ascii="Times New Roman" w:hAnsi="Times New Roman" w:cs="OpenSymbol"/>
+    </w:rPr>
+  </w:style>
+  <w:style w:type="character" w:styleId="ListLabel83">
+    <w:name w:val="ListLabel 83"/>
+    <w:qFormat/>
+    <w:rPr>
+      <w:rFonts w:ascii="Times New Roman" w:hAnsi="Times New Roman" w:cs="OpenSymbol"/>
+      <w:sz w:val="24"/>
+    </w:rPr>
+  </w:style>
+  <w:style w:type="character" w:styleId="ListLabel84">
+    <w:name w:val="ListLabel 84"/>
+    <w:qFormat/>
+    <w:rPr>
+      <w:rFonts w:ascii="Times New Roman" w:hAnsi="Times New Roman" w:cs="OpenSymbol"/>
+      <w:sz w:val="24"/>
+    </w:rPr>
+  </w:style>
+  <w:style w:type="character" w:styleId="ListLabel85">
+    <w:name w:val="ListLabel 85"/>
+    <w:qFormat/>
+    <w:rPr>
+      <w:rFonts w:ascii="Times New Roman" w:hAnsi="Times New Roman" w:cs="OpenSymbol"/>
+      <w:sz w:val="24"/>
+    </w:rPr>
+  </w:style>
+  <w:style w:type="character" w:styleId="ListLabel86">
+    <w:name w:val="ListLabel 86"/>
+    <w:qFormat/>
+    <w:rPr>
+      <w:rFonts w:cs="OpenSymbol"/>
+    </w:rPr>
+  </w:style>
+  <w:style w:type="character" w:styleId="ListLabel87">
+    <w:name w:val="ListLabel 87"/>
+    <w:qFormat/>
+    <w:rPr>
+      <w:rFonts w:cs="OpenSymbol"/>
+    </w:rPr>
+  </w:style>
+  <w:style w:type="character" w:styleId="ListLabel88">
+    <w:name w:val="ListLabel 88"/>
+    <w:qFormat/>
+    <w:rPr>
+      <w:rFonts w:cs="OpenSymbol"/>
+    </w:rPr>
+  </w:style>
+  <w:style w:type="character" w:styleId="ListLabel89">
+    <w:name w:val="ListLabel 89"/>
+    <w:qFormat/>
+    <w:rPr>
+      <w:rFonts w:cs="OpenSymbol"/>
+    </w:rPr>
+  </w:style>
+  <w:style w:type="character" w:styleId="ListLabel90">
+    <w:name w:val="ListLabel 90"/>
+    <w:qFormat/>
+    <w:rPr>
+      <w:rFonts w:cs="OpenSymbol"/>
+    </w:rPr>
+  </w:style>
   <w:style w:type="paragraph" w:styleId="Heading">
     <w:name w:val="Heading"/>
     <w:basedOn w:val="Normal"/>

</xml_diff>

<commit_message>
Corrected a typo in one code
</commit_message>
<xml_diff>
--- a/List of edits to SES coding.docx
+++ b/List of edits to SES coding.docx
@@ -3648,7 +3648,7 @@
           <w:sz w:val="24"/>
           <w:szCs w:val="24"/>
         </w:rPr>
-        <w:t>RA marked “No” for “sesIVorD\V” but included quote for operationalization of SES</w:t>
+        <w:t>RA marked “No” for “sesIVorDV” but included quote for operationalization of SES</w:t>
       </w:r>
     </w:p>
     <w:p>
@@ -3702,7 +3702,23 @@
           <w:sz w:val="24"/>
           <w:szCs w:val="24"/>
         </w:rPr>
-        <w:t>Thus, changed code to “Yes, No, Yes, None Given, ‘For the two samples taken together, parent educationand income were combined in a composite score of SES. Thecomposite was generated using principal components analysis. Thefirst principal component weighted education and income posi-tively and equally and accounted for 81% of the original variance.’ p. 164, None Given”</w:t>
+        <w:t>Thus, changed code to “</w:t>
+      </w:r>
+      <w:r>
+        <w:rPr>
+          <w:rFonts w:ascii="Times New Roman" w:hAnsi="Times New Roman"/>
+          <w:sz w:val="24"/>
+          <w:szCs w:val="24"/>
+        </w:rPr>
+        <w:t>IV</w:t>
+      </w:r>
+      <w:r>
+        <w:rPr>
+          <w:rFonts w:ascii="Times New Roman" w:hAnsi="Times New Roman"/>
+          <w:sz w:val="24"/>
+          <w:szCs w:val="24"/>
+        </w:rPr>
+        <w:t>, No, Yes, None Given, ‘For the two samples taken together, parent educationand income were combined in a composite score of SES. Thecomposite was generated using principal components analysis. Thefirst principal component weighted education and income posi-tively and equally and accounted for 81% of the original variance.’ p. 164, None Given”</w:t>
       </w:r>
     </w:p>
     <w:p>
@@ -9103,23 +9119,7 @@
           <w:sz w:val="24"/>
           <w:szCs w:val="24"/>
         </w:rPr>
-        <w:t>Reviewed paper and found following quote which is now added to reason for operationalization: “</w:t>
-      </w:r>
-      <w:r>
-        <w:rPr>
-          <w:rFonts w:ascii="Times New Roman" w:hAnsi="Times New Roman"/>
-          <w:sz w:val="24"/>
-          <w:szCs w:val="24"/>
-        </w:rPr>
-        <w:t xml:space="preserve">Because the scores measured at study entry, 30 months, and the 7– 8 years of age follow-up were highly correlated (range 68 –.74), they were averaged into one overall SES score” </w:t>
-      </w:r>
-      <w:r>
-        <w:rPr>
-          <w:rFonts w:ascii="Times New Roman" w:hAnsi="Times New Roman"/>
-          <w:sz w:val="24"/>
-          <w:szCs w:val="24"/>
-        </w:rPr>
-        <w:t>(p. 1198)</w:t>
+        <w:t>Reviewed paper and found following quote which is now added to reason for operationalization: “Because the scores measured at study entry, 30 months, and the 7– 8 years of age follow-up were highly correlated (range 68 –.74), they were averaged into one overall SES score” (p. 1198)</w:t>
       </w:r>
     </w:p>
     <w:p>
@@ -9137,15 +9137,7 @@
           <w:sz w:val="24"/>
           <w:szCs w:val="24"/>
         </w:rPr>
-        <w:t>P</w:t>
-      </w:r>
-      <w:r>
-        <w:rPr>
-          <w:rFonts w:ascii="Times New Roman" w:hAnsi="Times New Roman"/>
-          <w:sz w:val="24"/>
-          <w:szCs w:val="24"/>
-        </w:rPr>
-        <w:t>ff et al., 2010</w:t>
+        <w:t>Pff et al., 2010</w:t>
       </w:r>
     </w:p>
     <w:p>
@@ -9181,15 +9173,7 @@
           <w:sz w:val="24"/>
           <w:szCs w:val="24"/>
         </w:rPr>
-        <w:t xml:space="preserve">Missing part from reason for operationalization quote </w:t>
-      </w:r>
-      <w:r>
-        <w:rPr>
-          <w:rFonts w:ascii="Times New Roman" w:hAnsi="Times New Roman"/>
-          <w:sz w:val="24"/>
-          <w:szCs w:val="24"/>
-        </w:rPr>
-        <w:t>for Study 4</w:t>
+        <w:t>Missing part from reason for operationalization quote for Study 4</w:t>
       </w:r>
     </w:p>
     <w:p>
@@ -9243,15 +9227,7 @@
           <w:sz w:val="24"/>
           <w:szCs w:val="24"/>
         </w:rPr>
-        <w:t>W</w:t>
-      </w:r>
-      <w:r>
-        <w:rPr>
-          <w:rFonts w:ascii="Times New Roman" w:hAnsi="Times New Roman"/>
-          <w:sz w:val="24"/>
-          <w:szCs w:val="24"/>
-        </w:rPr>
-        <w:t>rosch et al., 2018</w:t>
+        <w:t>Wrosch et al., 2018</w:t>
       </w:r>
     </w:p>
     <w:p>
@@ -9341,15 +9317,7 @@
           <w:sz w:val="24"/>
           <w:szCs w:val="24"/>
         </w:rPr>
-        <w:t>S</w:t>
-      </w:r>
-      <w:r>
-        <w:rPr>
-          <w:rFonts w:ascii="Times New Roman" w:hAnsi="Times New Roman"/>
-          <w:sz w:val="24"/>
-          <w:szCs w:val="24"/>
-        </w:rPr>
-        <w:t>entse et al., 2009</w:t>
+        <w:t>Sentse et al., 2009</w:t>
       </w:r>
     </w:p>
     <w:p>
@@ -9439,15 +9407,7 @@
           <w:sz w:val="24"/>
           <w:szCs w:val="24"/>
         </w:rPr>
-        <w:t>J</w:t>
-      </w:r>
-      <w:r>
-        <w:rPr>
-          <w:rFonts w:ascii="Times New Roman" w:hAnsi="Times New Roman"/>
-          <w:sz w:val="24"/>
-          <w:szCs w:val="24"/>
-        </w:rPr>
-        <w:t>ohnson et al., 2011</w:t>
+        <w:t>Johnson et al., 2011</w:t>
       </w:r>
     </w:p>
     <w:p>
@@ -9609,32 +9569,7 @@
           <w:sz w:val="24"/>
           <w:szCs w:val="24"/>
         </w:rPr>
-        <w:t>Reviewed paper and found following quote which is now added to reason for operationalization: “A student’s mother’s and father’s educational level was coded on a four-point scale (1 – elementary, 2 – vocational, 3 – high school, 4 – college/university) and then summed. The reliability of this scale was satisfactory (</w:t>
-        <w:t xml:space="preserve"> .73).” </w:t>
-      </w:r>
-      <w:r>
-        <w:rPr>
-          <w:rFonts w:ascii="Times New Roman" w:hAnsi="Times New Roman"/>
-          <w:sz w:val="24"/>
-          <w:szCs w:val="24"/>
-        </w:rPr>
-        <w:t>(</w:t>
-      </w:r>
-      <w:r>
-        <w:rPr>
-          <w:rFonts w:ascii="Times New Roman" w:hAnsi="Times New Roman"/>
-          <w:sz w:val="24"/>
-          <w:szCs w:val="24"/>
-        </w:rPr>
-        <w:t>p.157</w:t>
-      </w:r>
-      <w:r>
-        <w:rPr>
-          <w:rFonts w:ascii="Times New Roman" w:hAnsi="Times New Roman"/>
-          <w:sz w:val="24"/>
-          <w:szCs w:val="24"/>
-        </w:rPr>
-        <w:t>)</w:t>
+        <w:t>Reviewed paper and found following quote which is now added to reason for operationalization: “A student’s mother’s and father’s educational level was coded on a four-point scale (1 – elementary, 2 – vocational, 3 – high school, 4 – college/university) and then summed. The reliability of this scale was satisfactory ( .73).” (p.157)</w:t>
       </w:r>
     </w:p>
     <w:p>
@@ -9724,31 +9659,7 @@
           <w:sz w:val="24"/>
           <w:szCs w:val="24"/>
         </w:rPr>
-        <w:t xml:space="preserve">Reviewed paper and found following quote which is now added to reason for operationalization: “Exploratory factor analysis revealed a single factor (eigenvalue higher than 1) that explained more than 56% of the variance and with factor loadings ranging from .60 to .83. A standardized factor score was extracted to create an overall SES indicator.” </w:t>
-      </w:r>
-      <w:r>
-        <w:rPr>
-          <w:rFonts w:ascii="Times New Roman" w:hAnsi="Times New Roman"/>
-          <w:sz w:val="24"/>
-          <w:szCs w:val="24"/>
-        </w:rPr>
-        <w:t>(</w:t>
-      </w:r>
-      <w:r>
-        <w:rPr>
-          <w:rFonts w:ascii="Times New Roman" w:hAnsi="Times New Roman"/>
-          <w:sz w:val="24"/>
-          <w:szCs w:val="24"/>
-        </w:rPr>
-        <w:t>p.71</w:t>
-      </w:r>
-      <w:r>
-        <w:rPr>
-          <w:rFonts w:ascii="Times New Roman" w:hAnsi="Times New Roman"/>
-          <w:sz w:val="24"/>
-          <w:szCs w:val="24"/>
-        </w:rPr>
-        <w:t>)</w:t>
+        <w:t>Reviewed paper and found following quote which is now added to reason for operationalization: “Exploratory factor analysis revealed a single factor (eigenvalue higher than 1) that explained more than 56% of the variance and with factor loadings ranging from .60 to .83. A standardized factor score was extracted to create an overall SES indicator.” (p.71)</w:t>
       </w:r>
     </w:p>
     <w:sectPr>
@@ -11163,6 +11074,72 @@
       <w:rFonts w:cs="OpenSymbol"/>
     </w:rPr>
   </w:style>
+  <w:style w:type="character" w:styleId="ListLabel154">
+    <w:name w:val="ListLabel 154"/>
+    <w:qFormat/>
+    <w:rPr>
+      <w:rFonts w:ascii="Times New Roman" w:hAnsi="Times New Roman" w:cs="OpenSymbol"/>
+    </w:rPr>
+  </w:style>
+  <w:style w:type="character" w:styleId="ListLabel155">
+    <w:name w:val="ListLabel 155"/>
+    <w:qFormat/>
+    <w:rPr>
+      <w:rFonts w:ascii="Times New Roman" w:hAnsi="Times New Roman" w:cs="OpenSymbol"/>
+      <w:sz w:val="24"/>
+    </w:rPr>
+  </w:style>
+  <w:style w:type="character" w:styleId="ListLabel156">
+    <w:name w:val="ListLabel 156"/>
+    <w:qFormat/>
+    <w:rPr>
+      <w:rFonts w:ascii="Times New Roman" w:hAnsi="Times New Roman" w:cs="OpenSymbol"/>
+      <w:sz w:val="24"/>
+    </w:rPr>
+  </w:style>
+  <w:style w:type="character" w:styleId="ListLabel157">
+    <w:name w:val="ListLabel 157"/>
+    <w:qFormat/>
+    <w:rPr>
+      <w:rFonts w:ascii="Times New Roman" w:hAnsi="Times New Roman" w:cs="OpenSymbol"/>
+      <w:sz w:val="24"/>
+    </w:rPr>
+  </w:style>
+  <w:style w:type="character" w:styleId="ListLabel158">
+    <w:name w:val="ListLabel 158"/>
+    <w:qFormat/>
+    <w:rPr>
+      <w:rFonts w:cs="OpenSymbol"/>
+    </w:rPr>
+  </w:style>
+  <w:style w:type="character" w:styleId="ListLabel159">
+    <w:name w:val="ListLabel 159"/>
+    <w:qFormat/>
+    <w:rPr>
+      <w:rFonts w:cs="OpenSymbol"/>
+    </w:rPr>
+  </w:style>
+  <w:style w:type="character" w:styleId="ListLabel160">
+    <w:name w:val="ListLabel 160"/>
+    <w:qFormat/>
+    <w:rPr>
+      <w:rFonts w:cs="OpenSymbol"/>
+    </w:rPr>
+  </w:style>
+  <w:style w:type="character" w:styleId="ListLabel161">
+    <w:name w:val="ListLabel 161"/>
+    <w:qFormat/>
+    <w:rPr>
+      <w:rFonts w:cs="OpenSymbol"/>
+    </w:rPr>
+  </w:style>
+  <w:style w:type="character" w:styleId="ListLabel162">
+    <w:name w:val="ListLabel 162"/>
+    <w:qFormat/>
+    <w:rPr>
+      <w:rFonts w:cs="OpenSymbol"/>
+    </w:rPr>
+  </w:style>
   <w:style w:type="paragraph" w:styleId="Heading">
     <w:name w:val="Heading"/>
     <w:basedOn w:val="Normal"/>

</xml_diff>

<commit_message>
Final correction to codes (one Did not study SES actually did study SES); plus verification of Did not study SES articles
</commit_message>
<xml_diff>
--- a/List of edits to SES coding.docx
+++ b/List of edits to SES coding.docx
@@ -3702,23 +3702,7 @@
           <w:sz w:val="24"/>
           <w:szCs w:val="24"/>
         </w:rPr>
-        <w:t>Thus, changed code to “</w:t>
-      </w:r>
-      <w:r>
-        <w:rPr>
-          <w:rFonts w:ascii="Times New Roman" w:hAnsi="Times New Roman"/>
-          <w:sz w:val="24"/>
-          <w:szCs w:val="24"/>
-        </w:rPr>
-        <w:t>IV</w:t>
-      </w:r>
-      <w:r>
-        <w:rPr>
-          <w:rFonts w:ascii="Times New Roman" w:hAnsi="Times New Roman"/>
-          <w:sz w:val="24"/>
-          <w:szCs w:val="24"/>
-        </w:rPr>
-        <w:t>, No, Yes, None Given, ‘For the two samples taken together, parent educationand income were combined in a composite score of SES. Thecomposite was generated using principal components analysis. Thefirst principal component weighted education and income posi-tively and equally and accounted for 81% of the original variance.’ p. 164, None Given”</w:t>
+        <w:t>Thus, changed code to “IV, No, Yes, None Given, ‘For the two samples taken together, parent educationand income were combined in a composite score of SES. Thecomposite was generated using principal components analysis. Thefirst principal component weighted education and income posi-tively and equally and accounted for 81% of the original variance.’ p. 164, None Given”</w:t>
       </w:r>
     </w:p>
     <w:p>
@@ -9660,6 +9644,114 @@
           <w:szCs w:val="24"/>
         </w:rPr>
         <w:t>Reviewed paper and found following quote which is now added to reason for operationalization: “Exploratory factor analysis revealed a single factor (eigenvalue higher than 1) that explained more than 56% of the variance and with factor loadings ranging from .60 to .83. A standardized factor score was extracted to create an overall SES indicator.” (p.71)</w:t>
+      </w:r>
+    </w:p>
+    <w:p>
+      <w:pPr>
+        <w:pStyle w:val="Normal"/>
+        <w:numPr>
+          <w:ilvl w:val="1"/>
+          <w:numId w:val="1"/>
+        </w:numPr>
+        <w:rPr/>
+      </w:pPr>
+      <w:r>
+        <w:rPr>
+          <w:rFonts w:ascii="Times New Roman" w:hAnsi="Times New Roman"/>
+          <w:sz w:val="24"/>
+          <w:szCs w:val="24"/>
+        </w:rPr>
+        <w:t>Angel et al., 2001</w:t>
+      </w:r>
+    </w:p>
+    <w:p>
+      <w:pPr>
+        <w:pStyle w:val="Normal"/>
+        <w:numPr>
+          <w:ilvl w:val="2"/>
+          <w:numId w:val="1"/>
+        </w:numPr>
+        <w:rPr/>
+      </w:pPr>
+      <w:r>
+        <w:rPr>
+          <w:rFonts w:ascii="Times New Roman" w:hAnsi="Times New Roman"/>
+          <w:sz w:val="24"/>
+          <w:szCs w:val="24"/>
+        </w:rPr>
+        <w:t>Issues:</w:t>
+      </w:r>
+    </w:p>
+    <w:p>
+      <w:pPr>
+        <w:pStyle w:val="Normal"/>
+        <w:numPr>
+          <w:ilvl w:val="3"/>
+          <w:numId w:val="1"/>
+        </w:numPr>
+        <w:rPr/>
+      </w:pPr>
+      <w:r>
+        <w:rPr>
+          <w:rFonts w:ascii="Times New Roman" w:hAnsi="Times New Roman"/>
+          <w:sz w:val="24"/>
+          <w:szCs w:val="24"/>
+        </w:rPr>
+        <w:t>Article was mistakenly coded as not studying SES</w:t>
+      </w:r>
+    </w:p>
+    <w:p>
+      <w:pPr>
+        <w:pStyle w:val="Normal"/>
+        <w:numPr>
+          <w:ilvl w:val="3"/>
+          <w:numId w:val="1"/>
+        </w:numPr>
+        <w:rPr/>
+      </w:pPr>
+      <w:r>
+        <w:rPr>
+          <w:rFonts w:ascii="Times New Roman" w:hAnsi="Times New Roman"/>
+          <w:sz w:val="24"/>
+          <w:szCs w:val="24"/>
+        </w:rPr>
+        <w:t>Although no part of theory mentioned SES, SES was included as a predictor variables</w:t>
+      </w:r>
+    </w:p>
+    <w:p>
+      <w:pPr>
+        <w:pStyle w:val="Normal"/>
+        <w:numPr>
+          <w:ilvl w:val="2"/>
+          <w:numId w:val="1"/>
+        </w:numPr>
+        <w:rPr/>
+      </w:pPr>
+      <w:r>
+        <w:rPr>
+          <w:rFonts w:ascii="Times New Roman" w:hAnsi="Times New Roman"/>
+          <w:sz w:val="24"/>
+          <w:szCs w:val="24"/>
+        </w:rPr>
+        <w:t>Resolution:</w:t>
+      </w:r>
+    </w:p>
+    <w:p>
+      <w:pPr>
+        <w:pStyle w:val="Normal"/>
+        <w:numPr>
+          <w:ilvl w:val="3"/>
+          <w:numId w:val="1"/>
+        </w:numPr>
+        <w:rPr/>
+      </w:pPr>
+      <w:r>
+        <w:rPr>
+          <w:rFonts w:ascii="Times New Roman" w:hAnsi="Times New Roman"/>
+          <w:sz w:val="24"/>
+          <w:szCs w:val="24"/>
+        </w:rPr>
+        <w:t>Reviewed paper and included relevant quotes about use of SES</w:t>
       </w:r>
     </w:p>
     <w:sectPr>
@@ -11140,6 +11232,72 @@
       <w:rFonts w:cs="OpenSymbol"/>
     </w:rPr>
   </w:style>
+  <w:style w:type="character" w:styleId="ListLabel163">
+    <w:name w:val="ListLabel 163"/>
+    <w:qFormat/>
+    <w:rPr>
+      <w:rFonts w:ascii="Times New Roman" w:hAnsi="Times New Roman" w:cs="OpenSymbol"/>
+    </w:rPr>
+  </w:style>
+  <w:style w:type="character" w:styleId="ListLabel164">
+    <w:name w:val="ListLabel 164"/>
+    <w:qFormat/>
+    <w:rPr>
+      <w:rFonts w:ascii="Times New Roman" w:hAnsi="Times New Roman" w:cs="OpenSymbol"/>
+      <w:sz w:val="24"/>
+    </w:rPr>
+  </w:style>
+  <w:style w:type="character" w:styleId="ListLabel165">
+    <w:name w:val="ListLabel 165"/>
+    <w:qFormat/>
+    <w:rPr>
+      <w:rFonts w:ascii="Times New Roman" w:hAnsi="Times New Roman" w:cs="OpenSymbol"/>
+      <w:sz w:val="24"/>
+    </w:rPr>
+  </w:style>
+  <w:style w:type="character" w:styleId="ListLabel166">
+    <w:name w:val="ListLabel 166"/>
+    <w:qFormat/>
+    <w:rPr>
+      <w:rFonts w:ascii="Times New Roman" w:hAnsi="Times New Roman" w:cs="OpenSymbol"/>
+      <w:sz w:val="24"/>
+    </w:rPr>
+  </w:style>
+  <w:style w:type="character" w:styleId="ListLabel167">
+    <w:name w:val="ListLabel 167"/>
+    <w:qFormat/>
+    <w:rPr>
+      <w:rFonts w:cs="OpenSymbol"/>
+    </w:rPr>
+  </w:style>
+  <w:style w:type="character" w:styleId="ListLabel168">
+    <w:name w:val="ListLabel 168"/>
+    <w:qFormat/>
+    <w:rPr>
+      <w:rFonts w:cs="OpenSymbol"/>
+    </w:rPr>
+  </w:style>
+  <w:style w:type="character" w:styleId="ListLabel169">
+    <w:name w:val="ListLabel 169"/>
+    <w:qFormat/>
+    <w:rPr>
+      <w:rFonts w:cs="OpenSymbol"/>
+    </w:rPr>
+  </w:style>
+  <w:style w:type="character" w:styleId="ListLabel170">
+    <w:name w:val="ListLabel 170"/>
+    <w:qFormat/>
+    <w:rPr>
+      <w:rFonts w:cs="OpenSymbol"/>
+    </w:rPr>
+  </w:style>
+  <w:style w:type="character" w:styleId="ListLabel171">
+    <w:name w:val="ListLabel 171"/>
+    <w:qFormat/>
+    <w:rPr>
+      <w:rFonts w:cs="OpenSymbol"/>
+    </w:rPr>
+  </w:style>
   <w:style w:type="paragraph" w:styleId="Heading">
     <w:name w:val="Heading"/>
     <w:basedOn w:val="Normal"/>

</xml_diff>